<commit_message>
Completed #1, started #4.
</commit_message>
<xml_diff>
--- a/Homework3_Nick_Petty.docx
+++ b/Homework3_Nick_Petty.docx
@@ -1,6 +1,6 @@
 
 <file path=word/document.xml><?xml version="1.0" encoding="utf-8"?>
-<w:document xmlns:wpc="http://schemas.microsoft.com/office/word/2010/wordprocessingCanvas" xmlns:mc="http://schemas.openxmlformats.org/markup-compatibility/2006" xmlns:o="urn:schemas-microsoft-com:office:office" xmlns:r="http://schemas.openxmlformats.org/officeDocument/2006/relationships" xmlns:m="http://schemas.openxmlformats.org/officeDocument/2006/math" xmlns:v="urn:schemas-microsoft-com:vml" xmlns:wp14="http://schemas.microsoft.com/office/word/2010/wordprocessingDrawing" xmlns:wp="http://schemas.openxmlformats.org/drawingml/2006/wordprocessingDrawing" xmlns:w10="urn:schemas-microsoft-com:office:word" xmlns:w="http://schemas.openxmlformats.org/wordprocessingml/2006/main" xmlns:w14="http://schemas.microsoft.com/office/word/2010/wordml" xmlns:wpg="http://schemas.microsoft.com/office/word/2010/wordprocessingGroup" xmlns:wpi="http://schemas.microsoft.com/office/word/2010/wordprocessingInk" xmlns:wne="http://schemas.microsoft.com/office/word/2006/wordml" xmlns:wps="http://schemas.microsoft.com/office/word/2010/wordprocessingShape" mc:Ignorable="w14 wp14">
+<w:document xmlns:wpc="http://schemas.microsoft.com/office/word/2010/wordprocessingCanvas" xmlns:mo="http://schemas.microsoft.com/office/mac/office/2008/main" xmlns:mc="http://schemas.openxmlformats.org/markup-compatibility/2006" xmlns:mv="urn:schemas-microsoft-com:mac:vml" xmlns:o="urn:schemas-microsoft-com:office:office" xmlns:r="http://schemas.openxmlformats.org/officeDocument/2006/relationships" xmlns:m="http://schemas.openxmlformats.org/officeDocument/2006/math" xmlns:v="urn:schemas-microsoft-com:vml" xmlns:wp14="http://schemas.microsoft.com/office/word/2010/wordprocessingDrawing" xmlns:wp="http://schemas.openxmlformats.org/drawingml/2006/wordprocessingDrawing" xmlns:w10="urn:schemas-microsoft-com:office:word" xmlns:w="http://schemas.openxmlformats.org/wordprocessingml/2006/main" xmlns:w14="http://schemas.microsoft.com/office/word/2010/wordml" xmlns:w15="http://schemas.microsoft.com/office/word/2012/wordml" xmlns:wpg="http://schemas.microsoft.com/office/word/2010/wordprocessingGroup" xmlns:wpi="http://schemas.microsoft.com/office/word/2010/wordprocessingInk" xmlns:wne="http://schemas.microsoft.com/office/word/2006/wordml" xmlns:wps="http://schemas.microsoft.com/office/word/2010/wordprocessingShape" mc:Ignorable="w14 w15 wp14">
   <w:body>
     <w:p>
       <w:pPr>
@@ -65,21 +65,7 @@
         <w:rPr>
           <w:b/>
         </w:rPr>
-        <w:t xml:space="preserve"> points, </w:t>
-      </w:r>
-      <w:proofErr w:type="gramStart"/>
-      <w:r>
-        <w:rPr>
-          <w:b/>
-        </w:rPr>
-        <w:t>Due</w:t>
-      </w:r>
-      <w:proofErr w:type="gramEnd"/>
-      <w:r>
-        <w:rPr>
-          <w:b/>
-        </w:rPr>
-        <w:t xml:space="preserve">: </w:t>
+        <w:t xml:space="preserve"> points, Due: </w:t>
       </w:r>
       <w:r>
         <w:rPr>
@@ -174,6 +160,7 @@
         <w:jc w:val="both"/>
         <w:rPr>
           <w:rFonts w:cs="Times New Roman"/>
+          <w:color w:val="4F81BD" w:themeColor="accent1"/>
         </w:rPr>
       </w:pPr>
       <w:r>
@@ -182,6 +169,19 @@
         </w:rPr>
         <w:t>Network community:</w:t>
       </w:r>
+      <w:r>
+        <w:rPr>
+          <w:rFonts w:cs="Times New Roman"/>
+        </w:rPr>
+        <w:t xml:space="preserve"> </w:t>
+      </w:r>
+      <w:r>
+        <w:rPr>
+          <w:rFonts w:cs="Times New Roman"/>
+          <w:color w:val="4F81BD" w:themeColor="accent1"/>
+        </w:rPr>
+        <w:t>a set of nodes in a network which have interactions more frequently with each other than they do with the rest of the network.  The nodes form groups and can be represented on a graph through adjacent edges.  Members of a community are likely to have the same features, making predictions possible.</w:t>
+      </w:r>
     </w:p>
     <w:p>
       <w:pPr>
@@ -196,6 +196,26 @@
         </w:rPr>
         <w:t>Link prediction:</w:t>
       </w:r>
+      <w:r>
+        <w:rPr>
+          <w:rFonts w:cs="Times New Roman"/>
+        </w:rPr>
+        <w:t xml:space="preserve"> </w:t>
+      </w:r>
+      <w:r>
+        <w:rPr>
+          <w:rFonts w:cs="Times New Roman"/>
+          <w:color w:val="4F81BD" w:themeColor="accent1"/>
+        </w:rPr>
+        <w:t xml:space="preserve">using community detection tools, the likelihood that two nodes will form a connection is determined.  </w:t>
+      </w:r>
+      <w:r>
+        <w:rPr>
+          <w:rFonts w:cs="Times New Roman"/>
+          <w:color w:val="4F81BD" w:themeColor="accent1"/>
+        </w:rPr>
+        <w:t>This is used when given an incomplete set of social links between a complete set of social network members.  By observing the set of links at one point in time, the set of links at a future point in time can be predicted.</w:t>
+      </w:r>
     </w:p>
     <w:p>
       <w:pPr>
@@ -210,12 +230,26 @@
         </w:rPr>
         <w:t>Linear threshold influence model:</w:t>
       </w:r>
+      <w:r>
+        <w:rPr>
+          <w:rFonts w:cs="Times New Roman"/>
+        </w:rPr>
+        <w:t xml:space="preserve"> </w:t>
+      </w:r>
+      <w:r>
+        <w:rPr>
+          <w:rFonts w:cs="Times New Roman"/>
+          <w:color w:val="4F81BD" w:themeColor="accent1"/>
+        </w:rPr>
+        <w:t>the activity of a node is influenced by its neighbors, and a node will become active once a threshold number (or weighted value) of its neighbors are active.  This is one example of a herd behavior: once enough neighbors of a group member take on a trait, that group member is also likely to take on the trait.</w:t>
+      </w:r>
     </w:p>
     <w:p>
       <w:pPr>
         <w:spacing w:after="0" w:line="240" w:lineRule="auto"/>
         <w:rPr>
           <w:rFonts w:cs="Times New Roman"/>
+          <w:color w:val="4F81BD" w:themeColor="accent1"/>
         </w:rPr>
       </w:pPr>
       <w:r>
@@ -224,12 +258,33 @@
         </w:rPr>
         <w:t>Independent Cascade influence model:</w:t>
       </w:r>
+      <w:r>
+        <w:rPr>
+          <w:rFonts w:cs="Times New Roman"/>
+        </w:rPr>
+        <w:t xml:space="preserve"> </w:t>
+      </w:r>
+      <w:r>
+        <w:rPr>
+          <w:rFonts w:cs="Times New Roman"/>
+          <w:color w:val="4F81BD" w:themeColor="accent1"/>
+        </w:rPr>
+        <w:t>when a single node becomes active, it may also activate any of its neighbors, who then, in tur</w:t>
+      </w:r>
+      <w:r>
+        <w:rPr>
+          <w:rFonts w:cs="Times New Roman"/>
+          <w:color w:val="4F81BD" w:themeColor="accent1"/>
+        </w:rPr>
+        <w:t>n, may activate their neighbors - a cascade.  This is possible because each node has some influence on its neighbors, and has a probability of activating any neighbor when it itself activates.  If enough nodes nodes activate at each transition, the network can change states very quickly.</w:t>
+      </w:r>
     </w:p>
     <w:p>
       <w:pPr>
         <w:spacing w:after="0" w:line="240" w:lineRule="auto"/>
         <w:rPr>
           <w:rFonts w:cs="Times New Roman"/>
+          <w:color w:val="4F81BD" w:themeColor="accent1"/>
         </w:rPr>
       </w:pPr>
       <w:r>
@@ -238,7 +293,322 @@
         </w:rPr>
         <w:t>Please use necessary sources (such as research papers and internet) to briefly explain how Facebook suggests friends for users (i.e., “Friends you might know” feature):</w:t>
       </w:r>
-    </w:p>
+      <w:r>
+        <w:rPr>
+          <w:rFonts w:cs="Times New Roman"/>
+        </w:rPr>
+        <w:t xml:space="preserve"> </w:t>
+      </w:r>
+      <w:bookmarkStart w:id="0" w:name="_GoBack"/>
+      <w:r>
+        <w:rPr>
+          <w:rFonts w:cs="Times New Roman"/>
+          <w:color w:val="4F81BD" w:themeColor="accent1"/>
+        </w:rPr>
+        <w:t xml:space="preserve">the basic </w:t>
+      </w:r>
+      <w:r>
+        <w:rPr>
+          <w:rFonts w:cs="Times New Roman"/>
+          <w:color w:val="4F81BD" w:themeColor="accent1"/>
+        </w:rPr>
+        <w:t>method</w:t>
+      </w:r>
+      <w:r>
+        <w:rPr>
+          <w:rFonts w:cs="Times New Roman"/>
+          <w:color w:val="4F81BD" w:themeColor="accent1"/>
+        </w:rPr>
+        <w:t xml:space="preserve"> is that </w:t>
+      </w:r>
+      <w:r>
+        <w:rPr>
+          <w:rFonts w:cs="Times New Roman"/>
+          <w:color w:val="4F81BD" w:themeColor="accent1"/>
+        </w:rPr>
+        <w:t>Facebook</w:t>
+      </w:r>
+      <w:r>
+        <w:rPr>
+          <w:rFonts w:cs="Times New Roman"/>
+          <w:color w:val="4F81BD" w:themeColor="accent1"/>
+        </w:rPr>
+        <w:t xml:space="preserve"> </w:t>
+      </w:r>
+      <w:r>
+        <w:rPr>
+          <w:rFonts w:cs="Times New Roman"/>
+          <w:color w:val="4F81BD" w:themeColor="accent1"/>
+        </w:rPr>
+        <w:t xml:space="preserve">groups users by traits – such as family members, schools, workplaces, geographic areas, interests – and then looks for likely links in those groups.  Other sources of these connections are phone numbers collected from contacts lists on mobile devices and applications linked to Facebook.  Interacting with another person’s page or searching for their name is also a way to create a friend suggestion.  More controversial methods Facebook may use to discover connections are </w:t>
+      </w:r>
+      <w:r>
+        <w:rPr>
+          <w:rFonts w:cs="Times New Roman"/>
+          <w:color w:val="4F81BD" w:themeColor="accent1"/>
+        </w:rPr>
+        <w:t xml:space="preserve">cookies or </w:t>
+      </w:r>
+      <w:r>
+        <w:rPr>
+          <w:rFonts w:cs="Times New Roman"/>
+          <w:color w:val="4F81BD" w:themeColor="accent1"/>
+        </w:rPr>
+        <w:t xml:space="preserve">trackers embedded into websites </w:t>
+      </w:r>
+      <w:r>
+        <w:rPr>
+          <w:rFonts w:cs="Times New Roman"/>
+          <w:color w:val="4F81BD" w:themeColor="accent1"/>
+        </w:rPr>
+        <w:t>which identify users without their knowledge or consent.  One such example would be canvas fingerprinting, where the HTML5 canvas is used to create tracking data.</w:t>
+      </w:r>
+    </w:p>
+    <w:p>
+      <w:pPr>
+        <w:spacing w:after="0" w:line="240" w:lineRule="auto"/>
+        <w:rPr>
+          <w:rFonts w:cs="Times New Roman"/>
+          <w:color w:val="4F81BD" w:themeColor="accent1"/>
+        </w:rPr>
+      </w:pPr>
+      <w:r>
+        <w:rPr>
+          <w:rFonts w:cs="Times New Roman"/>
+          <w:color w:val="4F81BD" w:themeColor="accent1"/>
+        </w:rPr>
+        <w:t>Sources:</w:t>
+      </w:r>
+    </w:p>
+    <w:p>
+      <w:pPr>
+        <w:spacing w:after="0" w:line="240" w:lineRule="auto"/>
+        <w:ind w:left="720" w:hanging="720"/>
+        <w:rPr>
+          <w:rFonts w:cs="Times New Roman"/>
+          <w:color w:val="4F81BD" w:themeColor="accent1"/>
+        </w:rPr>
+      </w:pPr>
+      <w:r>
+        <w:rPr>
+          <w:rFonts w:cs="Times New Roman"/>
+          <w:color w:val="4F81BD" w:themeColor="accent1"/>
+        </w:rPr>
+        <w:t xml:space="preserve">"Canvas Fingerprinting." Wikipedia. Wikimedia Foundation, </w:t>
+      </w:r>
+      <w:proofErr w:type="spellStart"/>
+      <w:r>
+        <w:rPr>
+          <w:rFonts w:cs="Times New Roman"/>
+          <w:color w:val="4F81BD" w:themeColor="accent1"/>
+        </w:rPr>
+        <w:t>n.d.</w:t>
+      </w:r>
+      <w:proofErr w:type="spellEnd"/>
+      <w:r>
+        <w:rPr>
+          <w:rFonts w:cs="Times New Roman"/>
+          <w:color w:val="4F81BD" w:themeColor="accent1"/>
+        </w:rPr>
+        <w:t xml:space="preserve"> Web. 16 Mar. 2016. &lt;https://en.wikipedia.org/wiki/Canvas_fingerprinting&gt;.</w:t>
+      </w:r>
+    </w:p>
+    <w:p>
+      <w:pPr>
+        <w:spacing w:after="0" w:line="240" w:lineRule="auto"/>
+        <w:ind w:left="720" w:hanging="720"/>
+        <w:rPr>
+          <w:rFonts w:cs="Times New Roman"/>
+          <w:color w:val="4F81BD" w:themeColor="accent1"/>
+        </w:rPr>
+      </w:pPr>
+      <w:r>
+        <w:rPr>
+          <w:rFonts w:cs="Times New Roman"/>
+          <w:color w:val="4F81BD" w:themeColor="accent1"/>
+        </w:rPr>
+        <w:t>"Facebook "Suggested Friends" Is Creepier than I Ever Could Have Imagined. • /r/</w:t>
+      </w:r>
+      <w:proofErr w:type="spellStart"/>
+      <w:r>
+        <w:rPr>
+          <w:rFonts w:cs="Times New Roman"/>
+          <w:color w:val="4F81BD" w:themeColor="accent1"/>
+        </w:rPr>
+        <w:t>OkCupid</w:t>
+      </w:r>
+      <w:proofErr w:type="spellEnd"/>
+      <w:r>
+        <w:rPr>
+          <w:rFonts w:cs="Times New Roman"/>
+          <w:color w:val="4F81BD" w:themeColor="accent1"/>
+        </w:rPr>
+        <w:t xml:space="preserve">." </w:t>
+      </w:r>
+      <w:proofErr w:type="spellStart"/>
+      <w:r>
+        <w:rPr>
+          <w:rFonts w:cs="Times New Roman"/>
+          <w:color w:val="4F81BD" w:themeColor="accent1"/>
+        </w:rPr>
+        <w:t>Reddit</w:t>
+      </w:r>
+      <w:proofErr w:type="spellEnd"/>
+      <w:r>
+        <w:rPr>
+          <w:rFonts w:cs="Times New Roman"/>
+          <w:color w:val="4F81BD" w:themeColor="accent1"/>
+        </w:rPr>
+        <w:t xml:space="preserve">. </w:t>
+      </w:r>
+      <w:proofErr w:type="spellStart"/>
+      <w:r>
+        <w:rPr>
+          <w:rFonts w:cs="Times New Roman"/>
+          <w:color w:val="4F81BD" w:themeColor="accent1"/>
+        </w:rPr>
+        <w:t>N.p</w:t>
+      </w:r>
+      <w:proofErr w:type="spellEnd"/>
+      <w:r>
+        <w:rPr>
+          <w:rFonts w:cs="Times New Roman"/>
+          <w:color w:val="4F81BD" w:themeColor="accent1"/>
+        </w:rPr>
+        <w:t>., 11 July 2015. Web. 16 Mar. 2016. &lt;https://www.reddit.com/r/OkCupid/comments/3cy24i/facebook_suggested_friends_is_creepier_than_i/&gt;.</w:t>
+      </w:r>
+    </w:p>
+    <w:p>
+      <w:pPr>
+        <w:spacing w:after="0" w:line="240" w:lineRule="auto"/>
+        <w:ind w:left="720" w:hanging="720"/>
+        <w:rPr>
+          <w:rFonts w:cs="Times New Roman"/>
+          <w:color w:val="4F81BD" w:themeColor="accent1"/>
+        </w:rPr>
+      </w:pPr>
+      <w:r>
+        <w:rPr>
+          <w:rFonts w:cs="Times New Roman"/>
+          <w:color w:val="4F81BD" w:themeColor="accent1"/>
+        </w:rPr>
+        <w:t xml:space="preserve">Leona, Cate. "How Does Facebook Suggest Friends?" </w:t>
+      </w:r>
+      <w:proofErr w:type="spellStart"/>
+      <w:r>
+        <w:rPr>
+          <w:rFonts w:cs="Times New Roman"/>
+          <w:color w:val="4F81BD" w:themeColor="accent1"/>
+        </w:rPr>
+        <w:t>Udemy</w:t>
+      </w:r>
+      <w:proofErr w:type="spellEnd"/>
+      <w:r>
+        <w:rPr>
+          <w:rFonts w:cs="Times New Roman"/>
+          <w:color w:val="4F81BD" w:themeColor="accent1"/>
+        </w:rPr>
+        <w:t xml:space="preserve"> Blog. </w:t>
+      </w:r>
+      <w:proofErr w:type="spellStart"/>
+      <w:r>
+        <w:rPr>
+          <w:rFonts w:cs="Times New Roman"/>
+          <w:color w:val="4F81BD" w:themeColor="accent1"/>
+        </w:rPr>
+        <w:t>N.p</w:t>
+      </w:r>
+      <w:proofErr w:type="spellEnd"/>
+      <w:r>
+        <w:rPr>
+          <w:rFonts w:cs="Times New Roman"/>
+          <w:color w:val="4F81BD" w:themeColor="accent1"/>
+        </w:rPr>
+        <w:t xml:space="preserve">., </w:t>
+      </w:r>
+      <w:proofErr w:type="spellStart"/>
+      <w:r>
+        <w:rPr>
+          <w:rFonts w:cs="Times New Roman"/>
+          <w:color w:val="4F81BD" w:themeColor="accent1"/>
+        </w:rPr>
+        <w:t>n.d.</w:t>
+      </w:r>
+      <w:proofErr w:type="spellEnd"/>
+      <w:r>
+        <w:rPr>
+          <w:rFonts w:cs="Times New Roman"/>
+          <w:color w:val="4F81BD" w:themeColor="accent1"/>
+        </w:rPr>
+        <w:t xml:space="preserve"> Web. 16 Mar. 2016. &lt;https://blog.udemy.com/how-does-facebook-suggest-friends/&gt;.</w:t>
+      </w:r>
+    </w:p>
+    <w:p>
+      <w:pPr>
+        <w:spacing w:after="0" w:line="240" w:lineRule="auto"/>
+        <w:ind w:left="720" w:hanging="720"/>
+        <w:rPr>
+          <w:rFonts w:cs="Times New Roman"/>
+          <w:color w:val="4F81BD" w:themeColor="accent1"/>
+        </w:rPr>
+      </w:pPr>
+      <w:r>
+        <w:rPr>
+          <w:rFonts w:cs="Times New Roman"/>
+          <w:color w:val="4F81BD" w:themeColor="accent1"/>
+        </w:rPr>
+        <w:t xml:space="preserve">Solanki, </w:t>
+      </w:r>
+      <w:proofErr w:type="spellStart"/>
+      <w:r>
+        <w:rPr>
+          <w:rFonts w:cs="Times New Roman"/>
+          <w:color w:val="4F81BD" w:themeColor="accent1"/>
+        </w:rPr>
+        <w:t>Kartik</w:t>
+      </w:r>
+      <w:proofErr w:type="spellEnd"/>
+      <w:r>
+        <w:rPr>
+          <w:rFonts w:cs="Times New Roman"/>
+          <w:color w:val="4F81BD" w:themeColor="accent1"/>
+        </w:rPr>
+        <w:t xml:space="preserve">. "How Does Facebook Suggest Friends?" </w:t>
+      </w:r>
+      <w:proofErr w:type="spellStart"/>
+      <w:r>
+        <w:rPr>
+          <w:rFonts w:cs="Times New Roman"/>
+          <w:color w:val="4F81BD" w:themeColor="accent1"/>
+        </w:rPr>
+        <w:t>Quora</w:t>
+      </w:r>
+      <w:proofErr w:type="spellEnd"/>
+      <w:r>
+        <w:rPr>
+          <w:rFonts w:cs="Times New Roman"/>
+          <w:color w:val="4F81BD" w:themeColor="accent1"/>
+        </w:rPr>
+        <w:t xml:space="preserve">. </w:t>
+      </w:r>
+      <w:proofErr w:type="spellStart"/>
+      <w:r>
+        <w:rPr>
+          <w:rFonts w:cs="Times New Roman"/>
+          <w:color w:val="4F81BD" w:themeColor="accent1"/>
+        </w:rPr>
+        <w:t>N.p</w:t>
+      </w:r>
+      <w:proofErr w:type="spellEnd"/>
+      <w:r>
+        <w:rPr>
+          <w:rFonts w:cs="Times New Roman"/>
+          <w:color w:val="4F81BD" w:themeColor="accent1"/>
+        </w:rPr>
+        <w:t>., 14 Apr. 2015. Web. 16 Mar. 2016. &lt;https://www.quora.com/How-does-Facebook-suggest-friends&gt;.</w:t>
+      </w:r>
+    </w:p>
+    <w:bookmarkEnd w:id="0"/>
     <w:p/>
     <w:p>
       <w:pPr>
@@ -250,6 +620,7 @@
         <w:rPr>
           <w:b/>
         </w:rPr>
+        <w:lastRenderedPageBreak/>
         <w:t>Question 2 [</w:t>
       </w:r>
       <w:r>
@@ -845,7 +1216,6 @@
         </w:numPr>
       </w:pPr>
       <w:r>
-        <w:lastRenderedPageBreak/>
         <w:t>Please determine which node has the least influ</w:t>
       </w:r>
       <w:r>
@@ -874,9 +1244,10 @@
         <w:rPr>
           <w:b/>
           <w:noProof/>
+          <w:lang w:eastAsia="ja-JP"/>
         </w:rPr>
         <w:drawing>
-          <wp:inline distT="0" distB="0" distL="0" distR="0" wp14:anchorId="70736B5E" wp14:editId="16EADC68">
+          <wp:inline distT="0" distB="0" distL="0" distR="0" wp14:anchorId="47EEEC1E" wp14:editId="33E517A9">
             <wp:extent cx="3071792" cy="2156460"/>
             <wp:effectExtent l="0" t="0" r="0" b="0"/>
             <wp:docPr id="3" name="Picture 3"/>
@@ -893,7 +1264,7 @@
                     </pic:cNvPicPr>
                   </pic:nvPicPr>
                   <pic:blipFill>
-                    <a:blip r:embed="rId6">
+                    <a:blip r:embed="rId5">
                       <a:extLst>
                         <a:ext uri="{28A0092B-C50C-407E-A947-70E740481C1C}">
                           <a14:useLocalDpi xmlns:a14="http://schemas.microsoft.com/office/drawing/2010/main" val="0"/>
@@ -946,6 +1317,7 @@
           <w:sz w:val="22"/>
           <w:szCs w:val="22"/>
         </w:rPr>
+        <w:lastRenderedPageBreak/>
         <w:t>Question 4 [2.</w:t>
       </w:r>
       <w:r>
@@ -1010,9 +1382,10 @@
         <w:rPr>
           <w:b/>
           <w:noProof/>
+          <w:lang w:eastAsia="ja-JP"/>
         </w:rPr>
         <w:drawing>
-          <wp:inline distT="0" distB="0" distL="0" distR="0">
+          <wp:inline distT="0" distB="0" distL="0" distR="0" wp14:anchorId="76C98349" wp14:editId="2BBE8001">
             <wp:extent cx="4592305" cy="2057400"/>
             <wp:effectExtent l="0" t="0" r="0" b="0"/>
             <wp:docPr id="9" name="Picture 9"/>
@@ -1029,7 +1402,7 @@
                     </pic:cNvPicPr>
                   </pic:nvPicPr>
                   <pic:blipFill>
-                    <a:blip r:embed="rId7">
+                    <a:blip r:embed="rId6">
                       <a:extLst>
                         <a:ext uri="{28A0092B-C50C-407E-A947-70E740481C1C}">
                           <a14:useLocalDpi xmlns:a14="http://schemas.microsoft.com/office/drawing/2010/main" val="0"/>
@@ -1135,7 +1508,7 @@
         </w:rPr>
         <w:t xml:space="preserve"> (</w:t>
       </w:r>
-      <w:hyperlink r:id="rId8" w:history="1">
+      <w:hyperlink r:id="rId7" w:history="1">
         <w:r>
           <w:rPr>
             <w:rStyle w:val="Hyperlink"/>
@@ -1149,7 +1522,7 @@
         </w:rPr>
         <w:t xml:space="preserve">) dataset is an undirected social network recording friendships between 34 members of a karate club at a US university in the 1970s. Some background information about this network can be found from the following URL: </w:t>
       </w:r>
-      <w:hyperlink r:id="rId9" w:history="1">
+      <w:hyperlink r:id="rId8" w:history="1">
         <w:r>
           <w:rPr>
             <w:rStyle w:val="Hyperlink"/>
@@ -1179,7 +1552,6 @@
         <w:rPr>
           <w:color w:val="000000"/>
         </w:rPr>
-        <w:lastRenderedPageBreak/>
         <w:t>Assume the influence value for all edges from member u to member v, i.e., (</w:t>
       </w:r>
       <w:proofErr w:type="spellStart"/>
@@ -1187,17 +1559,9 @@
         <w:rPr>
           <w:color w:val="000000"/>
         </w:rPr>
-        <w:t>u</w:t>
-      </w:r>
-      <w:proofErr w:type="gramStart"/>
-      <w:r>
-        <w:rPr>
-          <w:color w:val="000000"/>
-        </w:rPr>
-        <w:t>,v</w:t>
+        <w:t>u,v</w:t>
       </w:r>
       <w:proofErr w:type="spellEnd"/>
-      <w:proofErr w:type="gramEnd"/>
       <w:r>
         <w:rPr>
           <w:color w:val="000000"/>
@@ -1294,8 +1658,6 @@
         </w:rPr>
         <w:t xml:space="preserve"> for program and 1 point for the report].</w:t>
       </w:r>
-      <w:bookmarkStart w:id="0" w:name="_GoBack"/>
-      <w:bookmarkEnd w:id="0"/>
     </w:p>
     <w:p>
       <w:pPr>
@@ -1324,7 +1686,7 @@
 </file>
 
 <file path=word/numbering.xml><?xml version="1.0" encoding="utf-8"?>
-<w:numbering xmlns:wpc="http://schemas.microsoft.com/office/word/2010/wordprocessingCanvas" xmlns:mc="http://schemas.openxmlformats.org/markup-compatibility/2006" xmlns:o="urn:schemas-microsoft-com:office:office" xmlns:r="http://schemas.openxmlformats.org/officeDocument/2006/relationships" xmlns:m="http://schemas.openxmlformats.org/officeDocument/2006/math" xmlns:v="urn:schemas-microsoft-com:vml" xmlns:wp14="http://schemas.microsoft.com/office/word/2010/wordprocessingDrawing" xmlns:wp="http://schemas.openxmlformats.org/drawingml/2006/wordprocessingDrawing" xmlns:w10="urn:schemas-microsoft-com:office:word" xmlns:w="http://schemas.openxmlformats.org/wordprocessingml/2006/main" xmlns:w14="http://schemas.microsoft.com/office/word/2010/wordml" xmlns:wpg="http://schemas.microsoft.com/office/word/2010/wordprocessingGroup" xmlns:wpi="http://schemas.microsoft.com/office/word/2010/wordprocessingInk" xmlns:wne="http://schemas.microsoft.com/office/word/2006/wordml" xmlns:wps="http://schemas.microsoft.com/office/word/2010/wordprocessingShape" mc:Ignorable="w14 wp14">
+<w:numbering xmlns:wpc="http://schemas.microsoft.com/office/word/2010/wordprocessingCanvas" xmlns:mo="http://schemas.microsoft.com/office/mac/office/2008/main" xmlns:mc="http://schemas.openxmlformats.org/markup-compatibility/2006" xmlns:mv="urn:schemas-microsoft-com:mac:vml" xmlns:o="urn:schemas-microsoft-com:office:office" xmlns:r="http://schemas.openxmlformats.org/officeDocument/2006/relationships" xmlns:m="http://schemas.openxmlformats.org/officeDocument/2006/math" xmlns:v="urn:schemas-microsoft-com:vml" xmlns:wp14="http://schemas.microsoft.com/office/word/2010/wordprocessingDrawing" xmlns:wp="http://schemas.openxmlformats.org/drawingml/2006/wordprocessingDrawing" xmlns:w10="urn:schemas-microsoft-com:office:word" xmlns:w="http://schemas.openxmlformats.org/wordprocessingml/2006/main" xmlns:w14="http://schemas.microsoft.com/office/word/2010/wordml" xmlns:w15="http://schemas.microsoft.com/office/word/2012/wordml" xmlns:wpg="http://schemas.microsoft.com/office/word/2010/wordprocessingGroup" xmlns:wpi="http://schemas.microsoft.com/office/word/2010/wordprocessingInk" xmlns:wne="http://schemas.microsoft.com/office/word/2006/wordml" xmlns:wps="http://schemas.microsoft.com/office/word/2010/wordprocessingShape" mc:Ignorable="w14 w15 wp14">
   <w:abstractNum w:abstractNumId="0">
     <w:nsid w:val="182F0919"/>
     <w:multiLevelType w:val="hybridMultilevel"/>
@@ -1602,7 +1964,7 @@
 </file>
 
 <file path=word/styles.xml><?xml version="1.0" encoding="utf-8"?>
-<w:styles xmlns:mc="http://schemas.openxmlformats.org/markup-compatibility/2006" xmlns:r="http://schemas.openxmlformats.org/officeDocument/2006/relationships" xmlns:w="http://schemas.openxmlformats.org/wordprocessingml/2006/main" xmlns:w14="http://schemas.microsoft.com/office/word/2010/wordml" mc:Ignorable="w14">
+<w:styles xmlns:mc="http://schemas.openxmlformats.org/markup-compatibility/2006" xmlns:r="http://schemas.openxmlformats.org/officeDocument/2006/relationships" xmlns:w="http://schemas.openxmlformats.org/wordprocessingml/2006/main" xmlns:w14="http://schemas.microsoft.com/office/word/2010/wordml" xmlns:w15="http://schemas.microsoft.com/office/word/2012/wordml" mc:Ignorable="w14 w15">
   <w:docDefaults>
     <w:rPrDefault>
       <w:rPr>
@@ -1618,144 +1980,387 @@
       </w:pPr>
     </w:pPrDefault>
   </w:docDefaults>
-  <w:latentStyles w:defLockedState="0" w:defUIPriority="99" w:defSemiHidden="1" w:defUnhideWhenUsed="1" w:defQFormat="0" w:count="267">
-    <w:lsdException w:name="Normal" w:semiHidden="0" w:uiPriority="0" w:unhideWhenUsed="0" w:qFormat="1"/>
-    <w:lsdException w:name="heading 1" w:semiHidden="0" w:uiPriority="9" w:unhideWhenUsed="0" w:qFormat="1"/>
-    <w:lsdException w:name="heading 2" w:uiPriority="9" w:qFormat="1"/>
-    <w:lsdException w:name="heading 3" w:uiPriority="9" w:qFormat="1"/>
-    <w:lsdException w:name="heading 4" w:uiPriority="9" w:qFormat="1"/>
-    <w:lsdException w:name="heading 5" w:uiPriority="9" w:qFormat="1"/>
-    <w:lsdException w:name="heading 6" w:uiPriority="9" w:qFormat="1"/>
-    <w:lsdException w:name="heading 7" w:uiPriority="9" w:qFormat="1"/>
-    <w:lsdException w:name="heading 8" w:uiPriority="9" w:qFormat="1"/>
-    <w:lsdException w:name="heading 9" w:uiPriority="9" w:qFormat="1"/>
-    <w:lsdException w:name="toc 1" w:uiPriority="39"/>
-    <w:lsdException w:name="toc 2" w:uiPriority="39"/>
-    <w:lsdException w:name="toc 3" w:uiPriority="39"/>
-    <w:lsdException w:name="toc 4" w:uiPriority="39"/>
-    <w:lsdException w:name="toc 5" w:uiPriority="39"/>
-    <w:lsdException w:name="toc 6" w:uiPriority="39"/>
-    <w:lsdException w:name="toc 7" w:uiPriority="39"/>
-    <w:lsdException w:name="toc 8" w:uiPriority="39"/>
-    <w:lsdException w:name="toc 9" w:uiPriority="39"/>
-    <w:lsdException w:name="caption" w:uiPriority="35" w:qFormat="1"/>
-    <w:lsdException w:name="Title" w:semiHidden="0" w:uiPriority="10" w:unhideWhenUsed="0" w:qFormat="1"/>
-    <w:lsdException w:name="Default Paragraph Font" w:uiPriority="1"/>
-    <w:lsdException w:name="Subtitle" w:semiHidden="0" w:uiPriority="11" w:unhideWhenUsed="0" w:qFormat="1"/>
-    <w:lsdException w:name="Strong" w:semiHidden="0" w:uiPriority="22" w:unhideWhenUsed="0" w:qFormat="1"/>
-    <w:lsdException w:name="Emphasis" w:semiHidden="0" w:uiPriority="20" w:unhideWhenUsed="0" w:qFormat="1"/>
-    <w:lsdException w:name="Table Grid" w:semiHidden="0" w:uiPriority="59" w:unhideWhenUsed="0"/>
-    <w:lsdException w:name="Placeholder Text" w:unhideWhenUsed="0"/>
-    <w:lsdException w:name="No Spacing" w:semiHidden="0" w:uiPriority="1" w:unhideWhenUsed="0" w:qFormat="1"/>
-    <w:lsdException w:name="Light Shading" w:semiHidden="0" w:uiPriority="60" w:unhideWhenUsed="0"/>
-    <w:lsdException w:name="Light List" w:semiHidden="0" w:uiPriority="61" w:unhideWhenUsed="0"/>
-    <w:lsdException w:name="Light Grid" w:semiHidden="0" w:uiPriority="62" w:unhideWhenUsed="0"/>
-    <w:lsdException w:name="Medium Shading 1" w:semiHidden="0" w:uiPriority="63" w:unhideWhenUsed="0"/>
-    <w:lsdException w:name="Medium Shading 2" w:semiHidden="0" w:uiPriority="64" w:unhideWhenUsed="0"/>
-    <w:lsdException w:name="Medium List 1" w:semiHidden="0" w:uiPriority="65" w:unhideWhenUsed="0"/>
-    <w:lsdException w:name="Medium List 2" w:semiHidden="0" w:uiPriority="66" w:unhideWhenUsed="0"/>
-    <w:lsdException w:name="Medium Grid 1" w:semiHidden="0" w:uiPriority="67" w:unhideWhenUsed="0"/>
-    <w:lsdException w:name="Medium Grid 2" w:semiHidden="0" w:uiPriority="68" w:unhideWhenUsed="0"/>
-    <w:lsdException w:name="Medium Grid 3" w:semiHidden="0" w:uiPriority="69" w:unhideWhenUsed="0"/>
-    <w:lsdException w:name="Dark List" w:semiHidden="0" w:uiPriority="70" w:unhideWhenUsed="0"/>
-    <w:lsdException w:name="Colorful Shading" w:semiHidden="0" w:uiPriority="71" w:unhideWhenUsed="0"/>
-    <w:lsdException w:name="Colorful List" w:semiHidden="0" w:uiPriority="72" w:unhideWhenUsed="0"/>
-    <w:lsdException w:name="Colorful Grid" w:semiHidden="0" w:uiPriority="73" w:unhideWhenUsed="0"/>
-    <w:lsdException w:name="Light Shading Accent 1" w:semiHidden="0" w:uiPriority="60" w:unhideWhenUsed="0"/>
-    <w:lsdException w:name="Light List Accent 1" w:semiHidden="0" w:uiPriority="61" w:unhideWhenUsed="0"/>
-    <w:lsdException w:name="Light Grid Accent 1" w:semiHidden="0" w:uiPriority="62" w:unhideWhenUsed="0"/>
-    <w:lsdException w:name="Medium Shading 1 Accent 1" w:semiHidden="0" w:uiPriority="63" w:unhideWhenUsed="0"/>
-    <w:lsdException w:name="Medium Shading 2 Accent 1" w:semiHidden="0" w:uiPriority="64" w:unhideWhenUsed="0"/>
-    <w:lsdException w:name="Medium List 1 Accent 1" w:semiHidden="0" w:uiPriority="65" w:unhideWhenUsed="0"/>
-    <w:lsdException w:name="Revision" w:unhideWhenUsed="0"/>
-    <w:lsdException w:name="List Paragraph" w:semiHidden="0" w:uiPriority="34" w:unhideWhenUsed="0" w:qFormat="1"/>
-    <w:lsdException w:name="Quote" w:semiHidden="0" w:uiPriority="29" w:unhideWhenUsed="0" w:qFormat="1"/>
-    <w:lsdException w:name="Intense Quote" w:semiHidden="0" w:uiPriority="30" w:unhideWhenUsed="0" w:qFormat="1"/>
-    <w:lsdException w:name="Medium List 2 Accent 1" w:semiHidden="0" w:uiPriority="66" w:unhideWhenUsed="0"/>
-    <w:lsdException w:name="Medium Grid 1 Accent 1" w:semiHidden="0" w:uiPriority="67" w:unhideWhenUsed="0"/>
-    <w:lsdException w:name="Medium Grid 2 Accent 1" w:semiHidden="0" w:uiPriority="68" w:unhideWhenUsed="0"/>
-    <w:lsdException w:name="Medium Grid 3 Accent 1" w:semiHidden="0" w:uiPriority="69" w:unhideWhenUsed="0"/>
-    <w:lsdException w:name="Dark List Accent 1" w:semiHidden="0" w:uiPriority="70" w:unhideWhenUsed="0"/>
-    <w:lsdException w:name="Colorful Shading Accent 1" w:semiHidden="0" w:uiPriority="71" w:unhideWhenUsed="0"/>
-    <w:lsdException w:name="Colorful List Accent 1" w:semiHidden="0" w:uiPriority="72" w:unhideWhenUsed="0"/>
-    <w:lsdException w:name="Colorful Grid Accent 1" w:semiHidden="0" w:uiPriority="73" w:unhideWhenUsed="0"/>
-    <w:lsdException w:name="Light Shading Accent 2" w:semiHidden="0" w:uiPriority="60" w:unhideWhenUsed="0"/>
-    <w:lsdException w:name="Light List Accent 2" w:semiHidden="0" w:uiPriority="61" w:unhideWhenUsed="0"/>
-    <w:lsdException w:name="Light Grid Accent 2" w:semiHidden="0" w:uiPriority="62" w:unhideWhenUsed="0"/>
-    <w:lsdException w:name="Medium Shading 1 Accent 2" w:semiHidden="0" w:uiPriority="63" w:unhideWhenUsed="0"/>
-    <w:lsdException w:name="Medium Shading 2 Accent 2" w:semiHidden="0" w:uiPriority="64" w:unhideWhenUsed="0"/>
-    <w:lsdException w:name="Medium List 1 Accent 2" w:semiHidden="0" w:uiPriority="65" w:unhideWhenUsed="0"/>
-    <w:lsdException w:name="Medium List 2 Accent 2" w:semiHidden="0" w:uiPriority="66" w:unhideWhenUsed="0"/>
-    <w:lsdException w:name="Medium Grid 1 Accent 2" w:semiHidden="0" w:uiPriority="67" w:unhideWhenUsed="0"/>
-    <w:lsdException w:name="Medium Grid 2 Accent 2" w:semiHidden="0" w:uiPriority="68" w:unhideWhenUsed="0"/>
-    <w:lsdException w:name="Medium Grid 3 Accent 2" w:semiHidden="0" w:uiPriority="69" w:unhideWhenUsed="0"/>
-    <w:lsdException w:name="Dark List Accent 2" w:semiHidden="0" w:uiPriority="70" w:unhideWhenUsed="0"/>
-    <w:lsdException w:name="Colorful Shading Accent 2" w:semiHidden="0" w:uiPriority="71" w:unhideWhenUsed="0"/>
-    <w:lsdException w:name="Colorful List Accent 2" w:semiHidden="0" w:uiPriority="72" w:unhideWhenUsed="0"/>
-    <w:lsdException w:name="Colorful Grid Accent 2" w:semiHidden="0" w:uiPriority="73" w:unhideWhenUsed="0"/>
-    <w:lsdException w:name="Light Shading Accent 3" w:semiHidden="0" w:uiPriority="60" w:unhideWhenUsed="0"/>
-    <w:lsdException w:name="Light List Accent 3" w:semiHidden="0" w:uiPriority="61" w:unhideWhenUsed="0"/>
-    <w:lsdException w:name="Light Grid Accent 3" w:semiHidden="0" w:uiPriority="62" w:unhideWhenUsed="0"/>
-    <w:lsdException w:name="Medium Shading 1 Accent 3" w:semiHidden="0" w:uiPriority="63" w:unhideWhenUsed="0"/>
-    <w:lsdException w:name="Medium Shading 2 Accent 3" w:semiHidden="0" w:uiPriority="64" w:unhideWhenUsed="0"/>
-    <w:lsdException w:name="Medium List 1 Accent 3" w:semiHidden="0" w:uiPriority="65" w:unhideWhenUsed="0"/>
-    <w:lsdException w:name="Medium List 2 Accent 3" w:semiHidden="0" w:uiPriority="66" w:unhideWhenUsed="0"/>
-    <w:lsdException w:name="Medium Grid 1 Accent 3" w:semiHidden="0" w:uiPriority="67" w:unhideWhenUsed="0"/>
-    <w:lsdException w:name="Medium Grid 2 Accent 3" w:semiHidden="0" w:uiPriority="68" w:unhideWhenUsed="0"/>
-    <w:lsdException w:name="Medium Grid 3 Accent 3" w:semiHidden="0" w:uiPriority="69" w:unhideWhenUsed="0"/>
-    <w:lsdException w:name="Dark List Accent 3" w:semiHidden="0" w:uiPriority="70" w:unhideWhenUsed="0"/>
-    <w:lsdException w:name="Colorful Shading Accent 3" w:semiHidden="0" w:uiPriority="71" w:unhideWhenUsed="0"/>
-    <w:lsdException w:name="Colorful List Accent 3" w:semiHidden="0" w:uiPriority="72" w:unhideWhenUsed="0"/>
-    <w:lsdException w:name="Colorful Grid Accent 3" w:semiHidden="0" w:uiPriority="73" w:unhideWhenUsed="0"/>
-    <w:lsdException w:name="Light Shading Accent 4" w:semiHidden="0" w:uiPriority="60" w:unhideWhenUsed="0"/>
-    <w:lsdException w:name="Light List Accent 4" w:semiHidden="0" w:uiPriority="61" w:unhideWhenUsed="0"/>
-    <w:lsdException w:name="Light Grid Accent 4" w:semiHidden="0" w:uiPriority="62" w:unhideWhenUsed="0"/>
-    <w:lsdException w:name="Medium Shading 1 Accent 4" w:semiHidden="0" w:uiPriority="63" w:unhideWhenUsed="0"/>
-    <w:lsdException w:name="Medium Shading 2 Accent 4" w:semiHidden="0" w:uiPriority="64" w:unhideWhenUsed="0"/>
-    <w:lsdException w:name="Medium List 1 Accent 4" w:semiHidden="0" w:uiPriority="65" w:unhideWhenUsed="0"/>
-    <w:lsdException w:name="Medium List 2 Accent 4" w:semiHidden="0" w:uiPriority="66" w:unhideWhenUsed="0"/>
-    <w:lsdException w:name="Medium Grid 1 Accent 4" w:semiHidden="0" w:uiPriority="67" w:unhideWhenUsed="0"/>
-    <w:lsdException w:name="Medium Grid 2 Accent 4" w:semiHidden="0" w:uiPriority="68" w:unhideWhenUsed="0"/>
-    <w:lsdException w:name="Medium Grid 3 Accent 4" w:semiHidden="0" w:uiPriority="69" w:unhideWhenUsed="0"/>
-    <w:lsdException w:name="Dark List Accent 4" w:semiHidden="0" w:uiPriority="70" w:unhideWhenUsed="0"/>
-    <w:lsdException w:name="Colorful Shading Accent 4" w:semiHidden="0" w:uiPriority="71" w:unhideWhenUsed="0"/>
-    <w:lsdException w:name="Colorful List Accent 4" w:semiHidden="0" w:uiPriority="72" w:unhideWhenUsed="0"/>
-    <w:lsdException w:name="Colorful Grid Accent 4" w:semiHidden="0" w:uiPriority="73" w:unhideWhenUsed="0"/>
-    <w:lsdException w:name="Light Shading Accent 5" w:semiHidden="0" w:uiPriority="60" w:unhideWhenUsed="0"/>
-    <w:lsdException w:name="Light List Accent 5" w:semiHidden="0" w:uiPriority="61" w:unhideWhenUsed="0"/>
-    <w:lsdException w:name="Light Grid Accent 5" w:semiHidden="0" w:uiPriority="62" w:unhideWhenUsed="0"/>
-    <w:lsdException w:name="Medium Shading 1 Accent 5" w:semiHidden="0" w:uiPriority="63" w:unhideWhenUsed="0"/>
-    <w:lsdException w:name="Medium Shading 2 Accent 5" w:semiHidden="0" w:uiPriority="64" w:unhideWhenUsed="0"/>
-    <w:lsdException w:name="Medium List 1 Accent 5" w:semiHidden="0" w:uiPriority="65" w:unhideWhenUsed="0"/>
-    <w:lsdException w:name="Medium List 2 Accent 5" w:semiHidden="0" w:uiPriority="66" w:unhideWhenUsed="0"/>
-    <w:lsdException w:name="Medium Grid 1 Accent 5" w:semiHidden="0" w:uiPriority="67" w:unhideWhenUsed="0"/>
-    <w:lsdException w:name="Medium Grid 2 Accent 5" w:semiHidden="0" w:uiPriority="68" w:unhideWhenUsed="0"/>
-    <w:lsdException w:name="Medium Grid 3 Accent 5" w:semiHidden="0" w:uiPriority="69" w:unhideWhenUsed="0"/>
-    <w:lsdException w:name="Dark List Accent 5" w:semiHidden="0" w:uiPriority="70" w:unhideWhenUsed="0"/>
-    <w:lsdException w:name="Colorful Shading Accent 5" w:semiHidden="0" w:uiPriority="71" w:unhideWhenUsed="0"/>
-    <w:lsdException w:name="Colorful List Accent 5" w:semiHidden="0" w:uiPriority="72" w:unhideWhenUsed="0"/>
-    <w:lsdException w:name="Colorful Grid Accent 5" w:semiHidden="0" w:uiPriority="73" w:unhideWhenUsed="0"/>
-    <w:lsdException w:name="Light Shading Accent 6" w:semiHidden="0" w:uiPriority="60" w:unhideWhenUsed="0"/>
-    <w:lsdException w:name="Light List Accent 6" w:semiHidden="0" w:uiPriority="61" w:unhideWhenUsed="0"/>
-    <w:lsdException w:name="Light Grid Accent 6" w:semiHidden="0" w:uiPriority="62" w:unhideWhenUsed="0"/>
-    <w:lsdException w:name="Medium Shading 1 Accent 6" w:semiHidden="0" w:uiPriority="63" w:unhideWhenUsed="0"/>
-    <w:lsdException w:name="Medium Shading 2 Accent 6" w:semiHidden="0" w:uiPriority="64" w:unhideWhenUsed="0"/>
-    <w:lsdException w:name="Medium List 1 Accent 6" w:semiHidden="0" w:uiPriority="65" w:unhideWhenUsed="0"/>
-    <w:lsdException w:name="Medium List 2 Accent 6" w:semiHidden="0" w:uiPriority="66" w:unhideWhenUsed="0"/>
-    <w:lsdException w:name="Medium Grid 1 Accent 6" w:semiHidden="0" w:uiPriority="67" w:unhideWhenUsed="0"/>
-    <w:lsdException w:name="Medium Grid 2 Accent 6" w:semiHidden="0" w:uiPriority="68" w:unhideWhenUsed="0"/>
-    <w:lsdException w:name="Medium Grid 3 Accent 6" w:semiHidden="0" w:uiPriority="69" w:unhideWhenUsed="0"/>
-    <w:lsdException w:name="Dark List Accent 6" w:semiHidden="0" w:uiPriority="70" w:unhideWhenUsed="0"/>
-    <w:lsdException w:name="Colorful Shading Accent 6" w:semiHidden="0" w:uiPriority="71" w:unhideWhenUsed="0"/>
-    <w:lsdException w:name="Colorful List Accent 6" w:semiHidden="0" w:uiPriority="72" w:unhideWhenUsed="0"/>
-    <w:lsdException w:name="Colorful Grid Accent 6" w:semiHidden="0" w:uiPriority="73" w:unhideWhenUsed="0"/>
-    <w:lsdException w:name="Subtle Emphasis" w:semiHidden="0" w:uiPriority="19" w:unhideWhenUsed="0" w:qFormat="1"/>
-    <w:lsdException w:name="Intense Emphasis" w:semiHidden="0" w:uiPriority="21" w:unhideWhenUsed="0" w:qFormat="1"/>
-    <w:lsdException w:name="Subtle Reference" w:semiHidden="0" w:uiPriority="31" w:unhideWhenUsed="0" w:qFormat="1"/>
-    <w:lsdException w:name="Intense Reference" w:semiHidden="0" w:uiPriority="32" w:unhideWhenUsed="0" w:qFormat="1"/>
-    <w:lsdException w:name="Book Title" w:semiHidden="0" w:uiPriority="33" w:unhideWhenUsed="0" w:qFormat="1"/>
-    <w:lsdException w:name="Bibliography" w:uiPriority="37"/>
-    <w:lsdException w:name="TOC Heading" w:uiPriority="39" w:qFormat="1"/>
+  <w:latentStyles w:defLockedState="0" w:defUIPriority="99" w:defSemiHidden="0" w:defUnhideWhenUsed="0" w:defQFormat="0" w:count="380">
+    <w:lsdException w:name="Normal" w:uiPriority="0" w:qFormat="1"/>
+    <w:lsdException w:name="heading 1" w:uiPriority="9" w:qFormat="1"/>
+    <w:lsdException w:name="heading 2" w:semiHidden="1" w:uiPriority="9" w:unhideWhenUsed="1" w:qFormat="1"/>
+    <w:lsdException w:name="heading 3" w:semiHidden="1" w:uiPriority="9" w:unhideWhenUsed="1" w:qFormat="1"/>
+    <w:lsdException w:name="heading 4" w:semiHidden="1" w:uiPriority="9" w:unhideWhenUsed="1" w:qFormat="1"/>
+    <w:lsdException w:name="heading 5" w:semiHidden="1" w:uiPriority="9" w:unhideWhenUsed="1" w:qFormat="1"/>
+    <w:lsdException w:name="heading 6" w:semiHidden="1" w:uiPriority="9" w:unhideWhenUsed="1" w:qFormat="1"/>
+    <w:lsdException w:name="heading 7" w:semiHidden="1" w:uiPriority="9" w:unhideWhenUsed="1" w:qFormat="1"/>
+    <w:lsdException w:name="heading 8" w:semiHidden="1" w:uiPriority="9" w:unhideWhenUsed="1" w:qFormat="1"/>
+    <w:lsdException w:name="heading 9" w:semiHidden="1" w:uiPriority="9" w:unhideWhenUsed="1" w:qFormat="1"/>
+    <w:lsdException w:name="index 1" w:semiHidden="1" w:unhideWhenUsed="1"/>
+    <w:lsdException w:name="index 2" w:semiHidden="1" w:unhideWhenUsed="1"/>
+    <w:lsdException w:name="index 3" w:semiHidden="1" w:unhideWhenUsed="1"/>
+    <w:lsdException w:name="index 4" w:semiHidden="1" w:unhideWhenUsed="1"/>
+    <w:lsdException w:name="index 5" w:semiHidden="1" w:unhideWhenUsed="1"/>
+    <w:lsdException w:name="index 6" w:semiHidden="1" w:unhideWhenUsed="1"/>
+    <w:lsdException w:name="index 7" w:semiHidden="1" w:unhideWhenUsed="1"/>
+    <w:lsdException w:name="index 8" w:semiHidden="1" w:unhideWhenUsed="1"/>
+    <w:lsdException w:name="index 9" w:semiHidden="1" w:unhideWhenUsed="1"/>
+    <w:lsdException w:name="toc 1" w:semiHidden="1" w:uiPriority="39" w:unhideWhenUsed="1"/>
+    <w:lsdException w:name="toc 2" w:semiHidden="1" w:uiPriority="39" w:unhideWhenUsed="1"/>
+    <w:lsdException w:name="toc 3" w:semiHidden="1" w:uiPriority="39" w:unhideWhenUsed="1"/>
+    <w:lsdException w:name="toc 4" w:semiHidden="1" w:uiPriority="39" w:unhideWhenUsed="1"/>
+    <w:lsdException w:name="toc 5" w:semiHidden="1" w:uiPriority="39" w:unhideWhenUsed="1"/>
+    <w:lsdException w:name="toc 6" w:semiHidden="1" w:uiPriority="39" w:unhideWhenUsed="1"/>
+    <w:lsdException w:name="toc 7" w:semiHidden="1" w:uiPriority="39" w:unhideWhenUsed="1"/>
+    <w:lsdException w:name="toc 8" w:semiHidden="1" w:uiPriority="39" w:unhideWhenUsed="1"/>
+    <w:lsdException w:name="toc 9" w:semiHidden="1" w:uiPriority="39" w:unhideWhenUsed="1"/>
+    <w:lsdException w:name="Normal Indent" w:semiHidden="1" w:unhideWhenUsed="1"/>
+    <w:lsdException w:name="footnote text" w:semiHidden="1" w:unhideWhenUsed="1"/>
+    <w:lsdException w:name="annotation text" w:semiHidden="1" w:unhideWhenUsed="1"/>
+    <w:lsdException w:name="header" w:semiHidden="1" w:unhideWhenUsed="1"/>
+    <w:lsdException w:name="footer" w:semiHidden="1" w:unhideWhenUsed="1"/>
+    <w:lsdException w:name="index heading" w:semiHidden="1" w:unhideWhenUsed="1"/>
+    <w:lsdException w:name="caption" w:semiHidden="1" w:uiPriority="35" w:unhideWhenUsed="1" w:qFormat="1"/>
+    <w:lsdException w:name="table of figures" w:semiHidden="1" w:unhideWhenUsed="1"/>
+    <w:lsdException w:name="envelope address" w:semiHidden="1" w:unhideWhenUsed="1"/>
+    <w:lsdException w:name="envelope return" w:semiHidden="1" w:unhideWhenUsed="1"/>
+    <w:lsdException w:name="footnote reference" w:semiHidden="1" w:unhideWhenUsed="1"/>
+    <w:lsdException w:name="annotation reference" w:semiHidden="1" w:unhideWhenUsed="1"/>
+    <w:lsdException w:name="line number" w:semiHidden="1" w:unhideWhenUsed="1"/>
+    <w:lsdException w:name="page number" w:semiHidden="1" w:unhideWhenUsed="1"/>
+    <w:lsdException w:name="endnote reference" w:semiHidden="1" w:unhideWhenUsed="1"/>
+    <w:lsdException w:name="endnote text" w:semiHidden="1" w:unhideWhenUsed="1"/>
+    <w:lsdException w:name="table of authorities" w:semiHidden="1" w:unhideWhenUsed="1"/>
+    <w:lsdException w:name="macro" w:semiHidden="1" w:unhideWhenUsed="1"/>
+    <w:lsdException w:name="toa heading" w:semiHidden="1" w:unhideWhenUsed="1"/>
+    <w:lsdException w:name="List" w:semiHidden="1" w:unhideWhenUsed="1"/>
+    <w:lsdException w:name="List Bullet" w:semiHidden="1" w:unhideWhenUsed="1"/>
+    <w:lsdException w:name="List Number" w:semiHidden="1" w:unhideWhenUsed="1"/>
+    <w:lsdException w:name="List 2" w:semiHidden="1" w:unhideWhenUsed="1"/>
+    <w:lsdException w:name="List 3" w:semiHidden="1" w:unhideWhenUsed="1"/>
+    <w:lsdException w:name="List 4" w:semiHidden="1" w:unhideWhenUsed="1"/>
+    <w:lsdException w:name="List 5" w:semiHidden="1" w:unhideWhenUsed="1"/>
+    <w:lsdException w:name="List Bullet 2" w:semiHidden="1" w:unhideWhenUsed="1"/>
+    <w:lsdException w:name="List Bullet 3" w:semiHidden="1" w:unhideWhenUsed="1"/>
+    <w:lsdException w:name="List Bullet 4" w:semiHidden="1" w:unhideWhenUsed="1"/>
+    <w:lsdException w:name="List Bullet 5" w:semiHidden="1" w:unhideWhenUsed="1"/>
+    <w:lsdException w:name="List Number 2" w:semiHidden="1" w:unhideWhenUsed="1"/>
+    <w:lsdException w:name="List Number 3" w:semiHidden="1" w:unhideWhenUsed="1"/>
+    <w:lsdException w:name="List Number 4" w:semiHidden="1" w:unhideWhenUsed="1"/>
+    <w:lsdException w:name="List Number 5" w:semiHidden="1" w:unhideWhenUsed="1"/>
+    <w:lsdException w:name="Title" w:uiPriority="10" w:qFormat="1"/>
+    <w:lsdException w:name="Closing" w:semiHidden="1" w:unhideWhenUsed="1"/>
+    <w:lsdException w:name="Signature" w:semiHidden="1" w:unhideWhenUsed="1"/>
+    <w:lsdException w:name="Default Paragraph Font" w:semiHidden="1" w:uiPriority="1" w:unhideWhenUsed="1"/>
+    <w:lsdException w:name="Body Text" w:semiHidden="1" w:unhideWhenUsed="1"/>
+    <w:lsdException w:name="Body Text Indent" w:semiHidden="1" w:unhideWhenUsed="1"/>
+    <w:lsdException w:name="List Continue" w:semiHidden="1" w:unhideWhenUsed="1"/>
+    <w:lsdException w:name="List Continue 2" w:semiHidden="1" w:unhideWhenUsed="1"/>
+    <w:lsdException w:name="List Continue 3" w:semiHidden="1" w:unhideWhenUsed="1"/>
+    <w:lsdException w:name="List Continue 4" w:semiHidden="1" w:unhideWhenUsed="1"/>
+    <w:lsdException w:name="List Continue 5" w:semiHidden="1" w:unhideWhenUsed="1"/>
+    <w:lsdException w:name="Message Header" w:semiHidden="1" w:unhideWhenUsed="1"/>
+    <w:lsdException w:name="Subtitle" w:uiPriority="11" w:qFormat="1"/>
+    <w:lsdException w:name="Salutation" w:semiHidden="1" w:unhideWhenUsed="1"/>
+    <w:lsdException w:name="Date" w:semiHidden="1" w:unhideWhenUsed="1"/>
+    <w:lsdException w:name="Body Text First Indent" w:semiHidden="1" w:unhideWhenUsed="1"/>
+    <w:lsdException w:name="Body Text First Indent 2" w:semiHidden="1" w:unhideWhenUsed="1"/>
+    <w:lsdException w:name="Note Heading" w:semiHidden="1" w:unhideWhenUsed="1"/>
+    <w:lsdException w:name="Body Text 2" w:semiHidden="1" w:unhideWhenUsed="1"/>
+    <w:lsdException w:name="Body Text 3" w:semiHidden="1" w:unhideWhenUsed="1"/>
+    <w:lsdException w:name="Body Text Indent 2" w:semiHidden="1" w:unhideWhenUsed="1"/>
+    <w:lsdException w:name="Body Text Indent 3" w:semiHidden="1" w:unhideWhenUsed="1"/>
+    <w:lsdException w:name="Block Text" w:semiHidden="1" w:unhideWhenUsed="1"/>
+    <w:lsdException w:name="Hyperlink" w:semiHidden="1" w:unhideWhenUsed="1"/>
+    <w:lsdException w:name="FollowedHyperlink" w:semiHidden="1" w:unhideWhenUsed="1"/>
+    <w:lsdException w:name="Strong" w:uiPriority="22" w:qFormat="1"/>
+    <w:lsdException w:name="Emphasis" w:uiPriority="20" w:qFormat="1"/>
+    <w:lsdException w:name="Document Map" w:semiHidden="1" w:unhideWhenUsed="1"/>
+    <w:lsdException w:name="Plain Text" w:semiHidden="1" w:unhideWhenUsed="1"/>
+    <w:lsdException w:name="E-mail Signature" w:semiHidden="1" w:unhideWhenUsed="1"/>
+    <w:lsdException w:name="HTML Top of Form" w:semiHidden="1" w:unhideWhenUsed="1"/>
+    <w:lsdException w:name="HTML Bottom of Form" w:semiHidden="1" w:unhideWhenUsed="1"/>
+    <w:lsdException w:name="Normal (Web)" w:semiHidden="1" w:unhideWhenUsed="1"/>
+    <w:lsdException w:name="HTML Acronym" w:semiHidden="1" w:unhideWhenUsed="1"/>
+    <w:lsdException w:name="HTML Address" w:semiHidden="1" w:unhideWhenUsed="1"/>
+    <w:lsdException w:name="HTML Cite" w:semiHidden="1" w:unhideWhenUsed="1"/>
+    <w:lsdException w:name="HTML Code" w:semiHidden="1" w:unhideWhenUsed="1"/>
+    <w:lsdException w:name="HTML Definition" w:semiHidden="1" w:unhideWhenUsed="1"/>
+    <w:lsdException w:name="HTML Keyboard" w:semiHidden="1" w:unhideWhenUsed="1"/>
+    <w:lsdException w:name="HTML Preformatted" w:semiHidden="1" w:unhideWhenUsed="1"/>
+    <w:lsdException w:name="HTML Sample" w:semiHidden="1" w:unhideWhenUsed="1"/>
+    <w:lsdException w:name="HTML Typewriter" w:semiHidden="1" w:unhideWhenUsed="1"/>
+    <w:lsdException w:name="HTML Variable" w:semiHidden="1" w:unhideWhenUsed="1"/>
+    <w:lsdException w:name="Normal Table" w:semiHidden="1" w:unhideWhenUsed="1"/>
+    <w:lsdException w:name="annotation subject" w:semiHidden="1" w:unhideWhenUsed="1"/>
+    <w:lsdException w:name="No List" w:semiHidden="1" w:unhideWhenUsed="1"/>
+    <w:lsdException w:name="Outline List 1" w:semiHidden="1" w:unhideWhenUsed="1"/>
+    <w:lsdException w:name="Outline List 2" w:semiHidden="1" w:unhideWhenUsed="1"/>
+    <w:lsdException w:name="Outline List 3" w:semiHidden="1" w:unhideWhenUsed="1"/>
+    <w:lsdException w:name="Table Simple 1" w:semiHidden="1" w:unhideWhenUsed="1"/>
+    <w:lsdException w:name="Table Simple 2" w:semiHidden="1" w:unhideWhenUsed="1"/>
+    <w:lsdException w:name="Table Simple 3" w:semiHidden="1" w:unhideWhenUsed="1"/>
+    <w:lsdException w:name="Table Classic 1" w:semiHidden="1" w:unhideWhenUsed="1"/>
+    <w:lsdException w:name="Table Classic 2" w:semiHidden="1" w:unhideWhenUsed="1"/>
+    <w:lsdException w:name="Table Classic 3" w:semiHidden="1" w:unhideWhenUsed="1"/>
+    <w:lsdException w:name="Table Classic 4" w:semiHidden="1" w:unhideWhenUsed="1"/>
+    <w:lsdException w:name="Table Colorful 1" w:semiHidden="1" w:unhideWhenUsed="1"/>
+    <w:lsdException w:name="Table Colorful 2" w:semiHidden="1" w:unhideWhenUsed="1"/>
+    <w:lsdException w:name="Table Colorful 3" w:semiHidden="1" w:unhideWhenUsed="1"/>
+    <w:lsdException w:name="Table Columns 1" w:semiHidden="1" w:unhideWhenUsed="1"/>
+    <w:lsdException w:name="Table Columns 2" w:semiHidden="1" w:unhideWhenUsed="1"/>
+    <w:lsdException w:name="Table Columns 3" w:semiHidden="1" w:unhideWhenUsed="1"/>
+    <w:lsdException w:name="Table Columns 4" w:semiHidden="1" w:unhideWhenUsed="1"/>
+    <w:lsdException w:name="Table Columns 5" w:semiHidden="1" w:unhideWhenUsed="1"/>
+    <w:lsdException w:name="Table Grid 1" w:semiHidden="1" w:unhideWhenUsed="1"/>
+    <w:lsdException w:name="Table Grid 2" w:semiHidden="1" w:unhideWhenUsed="1"/>
+    <w:lsdException w:name="Table Grid 3" w:semiHidden="1" w:unhideWhenUsed="1"/>
+    <w:lsdException w:name="Table Grid 4" w:semiHidden="1" w:unhideWhenUsed="1"/>
+    <w:lsdException w:name="Table Grid 5" w:semiHidden="1" w:unhideWhenUsed="1"/>
+    <w:lsdException w:name="Table Grid 6" w:semiHidden="1" w:unhideWhenUsed="1"/>
+    <w:lsdException w:name="Table Grid 7" w:semiHidden="1" w:unhideWhenUsed="1"/>
+    <w:lsdException w:name="Table Grid 8" w:semiHidden="1" w:unhideWhenUsed="1"/>
+    <w:lsdException w:name="Table List 1" w:semiHidden="1" w:unhideWhenUsed="1"/>
+    <w:lsdException w:name="Table List 2" w:semiHidden="1" w:unhideWhenUsed="1"/>
+    <w:lsdException w:name="Table List 3" w:semiHidden="1" w:unhideWhenUsed="1"/>
+    <w:lsdException w:name="Table List 4" w:semiHidden="1" w:unhideWhenUsed="1"/>
+    <w:lsdException w:name="Table List 5" w:semiHidden="1" w:unhideWhenUsed="1"/>
+    <w:lsdException w:name="Table List 6" w:semiHidden="1" w:unhideWhenUsed="1"/>
+    <w:lsdException w:name="Table List 7" w:semiHidden="1" w:unhideWhenUsed="1"/>
+    <w:lsdException w:name="Table List 8" w:semiHidden="1" w:unhideWhenUsed="1"/>
+    <w:lsdException w:name="Table 3D effects 1" w:semiHidden="1" w:unhideWhenUsed="1"/>
+    <w:lsdException w:name="Table 3D effects 2" w:semiHidden="1" w:unhideWhenUsed="1"/>
+    <w:lsdException w:name="Table 3D effects 3" w:semiHidden="1" w:unhideWhenUsed="1"/>
+    <w:lsdException w:name="Table Contemporary" w:semiHidden="1" w:unhideWhenUsed="1"/>
+    <w:lsdException w:name="Table Elegant" w:semiHidden="1" w:unhideWhenUsed="1"/>
+    <w:lsdException w:name="Table Professional" w:semiHidden="1" w:unhideWhenUsed="1"/>
+    <w:lsdException w:name="Table Subtle 1" w:semiHidden="1" w:unhideWhenUsed="1"/>
+    <w:lsdException w:name="Table Subtle 2" w:semiHidden="1" w:unhideWhenUsed="1"/>
+    <w:lsdException w:name="Table Web 1" w:semiHidden="1" w:unhideWhenUsed="1"/>
+    <w:lsdException w:name="Table Web 2" w:semiHidden="1" w:unhideWhenUsed="1"/>
+    <w:lsdException w:name="Table Web 3" w:semiHidden="1" w:unhideWhenUsed="1"/>
+    <w:lsdException w:name="Balloon Text" w:semiHidden="1" w:unhideWhenUsed="1"/>
+    <w:lsdException w:name="Table Grid" w:uiPriority="59"/>
+    <w:lsdException w:name="Table Theme" w:semiHidden="1" w:unhideWhenUsed="1"/>
+    <w:lsdException w:name="Note Level 1" w:semiHidden="1" w:unhideWhenUsed="1"/>
+    <w:lsdException w:name="Note Level 2" w:semiHidden="1" w:unhideWhenUsed="1"/>
+    <w:lsdException w:name="Note Level 3" w:semiHidden="1" w:unhideWhenUsed="1"/>
+    <w:lsdException w:name="Note Level 4" w:semiHidden="1" w:unhideWhenUsed="1"/>
+    <w:lsdException w:name="Note Level 5" w:semiHidden="1" w:unhideWhenUsed="1"/>
+    <w:lsdException w:name="Note Level 6" w:semiHidden="1" w:unhideWhenUsed="1"/>
+    <w:lsdException w:name="Note Level 7" w:semiHidden="1" w:unhideWhenUsed="1"/>
+    <w:lsdException w:name="Note Level 8" w:semiHidden="1" w:unhideWhenUsed="1"/>
+    <w:lsdException w:name="Note Level 9" w:semiHidden="1" w:unhideWhenUsed="1"/>
+    <w:lsdException w:name="Placeholder Text" w:semiHidden="1"/>
+    <w:lsdException w:name="No Spacing" w:uiPriority="1" w:qFormat="1"/>
+    <w:lsdException w:name="Light Shading" w:uiPriority="60"/>
+    <w:lsdException w:name="Light List" w:uiPriority="61"/>
+    <w:lsdException w:name="Light Grid" w:uiPriority="62"/>
+    <w:lsdException w:name="Medium Shading 1" w:uiPriority="63"/>
+    <w:lsdException w:name="Medium Shading 2" w:uiPriority="64"/>
+    <w:lsdException w:name="Medium List 1" w:uiPriority="65"/>
+    <w:lsdException w:name="Medium List 2" w:uiPriority="66"/>
+    <w:lsdException w:name="Medium Grid 1" w:uiPriority="67"/>
+    <w:lsdException w:name="Medium Grid 2" w:uiPriority="68"/>
+    <w:lsdException w:name="Medium Grid 3" w:uiPriority="69"/>
+    <w:lsdException w:name="Dark List" w:uiPriority="70"/>
+    <w:lsdException w:name="Colorful Shading" w:uiPriority="71"/>
+    <w:lsdException w:name="Colorful List" w:uiPriority="72"/>
+    <w:lsdException w:name="Colorful Grid" w:uiPriority="73"/>
+    <w:lsdException w:name="Light Shading Accent 1" w:uiPriority="60"/>
+    <w:lsdException w:name="Light List Accent 1" w:uiPriority="61"/>
+    <w:lsdException w:name="Light Grid Accent 1" w:uiPriority="62"/>
+    <w:lsdException w:name="Medium Shading 1 Accent 1" w:uiPriority="63"/>
+    <w:lsdException w:name="Medium Shading 2 Accent 1" w:uiPriority="64"/>
+    <w:lsdException w:name="Medium List 1 Accent 1" w:uiPriority="65"/>
+    <w:lsdException w:name="Revision" w:semiHidden="1"/>
+    <w:lsdException w:name="List Paragraph" w:uiPriority="34" w:qFormat="1"/>
+    <w:lsdException w:name="Quote" w:uiPriority="29" w:qFormat="1"/>
+    <w:lsdException w:name="Intense Quote" w:uiPriority="30" w:qFormat="1"/>
+    <w:lsdException w:name="Medium List 2 Accent 1" w:uiPriority="66"/>
+    <w:lsdException w:name="Medium Grid 1 Accent 1" w:uiPriority="67"/>
+    <w:lsdException w:name="Medium Grid 2 Accent 1" w:uiPriority="68"/>
+    <w:lsdException w:name="Medium Grid 3 Accent 1" w:uiPriority="69"/>
+    <w:lsdException w:name="Dark List Accent 1" w:uiPriority="70"/>
+    <w:lsdException w:name="Colorful Shading Accent 1" w:uiPriority="71"/>
+    <w:lsdException w:name="Colorful List Accent 1" w:uiPriority="72"/>
+    <w:lsdException w:name="Colorful Grid Accent 1" w:uiPriority="73"/>
+    <w:lsdException w:name="Light Shading Accent 2" w:uiPriority="60"/>
+    <w:lsdException w:name="Light List Accent 2" w:uiPriority="61"/>
+    <w:lsdException w:name="Light Grid Accent 2" w:uiPriority="62"/>
+    <w:lsdException w:name="Medium Shading 1 Accent 2" w:uiPriority="63"/>
+    <w:lsdException w:name="Medium Shading 2 Accent 2" w:uiPriority="64"/>
+    <w:lsdException w:name="Medium List 1 Accent 2" w:uiPriority="65"/>
+    <w:lsdException w:name="Medium List 2 Accent 2" w:uiPriority="66"/>
+    <w:lsdException w:name="Medium Grid 1 Accent 2" w:uiPriority="67"/>
+    <w:lsdException w:name="Medium Grid 2 Accent 2" w:uiPriority="68"/>
+    <w:lsdException w:name="Medium Grid 3 Accent 2" w:uiPriority="69"/>
+    <w:lsdException w:name="Dark List Accent 2" w:uiPriority="70"/>
+    <w:lsdException w:name="Colorful Shading Accent 2" w:uiPriority="71"/>
+    <w:lsdException w:name="Colorful List Accent 2" w:uiPriority="72"/>
+    <w:lsdException w:name="Colorful Grid Accent 2" w:uiPriority="73"/>
+    <w:lsdException w:name="Light Shading Accent 3" w:uiPriority="60"/>
+    <w:lsdException w:name="Light List Accent 3" w:uiPriority="61"/>
+    <w:lsdException w:name="Light Grid Accent 3" w:uiPriority="62"/>
+    <w:lsdException w:name="Medium Shading 1 Accent 3" w:uiPriority="63"/>
+    <w:lsdException w:name="Medium Shading 2 Accent 3" w:uiPriority="64"/>
+    <w:lsdException w:name="Medium List 1 Accent 3" w:uiPriority="65"/>
+    <w:lsdException w:name="Medium List 2 Accent 3" w:uiPriority="66"/>
+    <w:lsdException w:name="Medium Grid 1 Accent 3" w:uiPriority="67"/>
+    <w:lsdException w:name="Medium Grid 2 Accent 3" w:uiPriority="68"/>
+    <w:lsdException w:name="Medium Grid 3 Accent 3" w:uiPriority="69"/>
+    <w:lsdException w:name="Dark List Accent 3" w:uiPriority="70"/>
+    <w:lsdException w:name="Colorful Shading Accent 3" w:uiPriority="71"/>
+    <w:lsdException w:name="Colorful List Accent 3" w:uiPriority="72"/>
+    <w:lsdException w:name="Colorful Grid Accent 3" w:uiPriority="73"/>
+    <w:lsdException w:name="Light Shading Accent 4" w:uiPriority="60"/>
+    <w:lsdException w:name="Light List Accent 4" w:uiPriority="61"/>
+    <w:lsdException w:name="Light Grid Accent 4" w:uiPriority="62"/>
+    <w:lsdException w:name="Medium Shading 1 Accent 4" w:uiPriority="63"/>
+    <w:lsdException w:name="Medium Shading 2 Accent 4" w:uiPriority="64"/>
+    <w:lsdException w:name="Medium List 1 Accent 4" w:uiPriority="65"/>
+    <w:lsdException w:name="Medium List 2 Accent 4" w:uiPriority="66"/>
+    <w:lsdException w:name="Medium Grid 1 Accent 4" w:uiPriority="67"/>
+    <w:lsdException w:name="Medium Grid 2 Accent 4" w:uiPriority="68"/>
+    <w:lsdException w:name="Medium Grid 3 Accent 4" w:uiPriority="69"/>
+    <w:lsdException w:name="Dark List Accent 4" w:uiPriority="70"/>
+    <w:lsdException w:name="Colorful Shading Accent 4" w:uiPriority="71"/>
+    <w:lsdException w:name="Colorful List Accent 4" w:uiPriority="72"/>
+    <w:lsdException w:name="Colorful Grid Accent 4" w:uiPriority="73"/>
+    <w:lsdException w:name="Light Shading Accent 5" w:uiPriority="60"/>
+    <w:lsdException w:name="Light List Accent 5" w:uiPriority="61"/>
+    <w:lsdException w:name="Light Grid Accent 5" w:uiPriority="62"/>
+    <w:lsdException w:name="Medium Shading 1 Accent 5" w:uiPriority="63"/>
+    <w:lsdException w:name="Medium Shading 2 Accent 5" w:uiPriority="64"/>
+    <w:lsdException w:name="Medium List 1 Accent 5" w:uiPriority="65"/>
+    <w:lsdException w:name="Medium List 2 Accent 5" w:uiPriority="66"/>
+    <w:lsdException w:name="Medium Grid 1 Accent 5" w:uiPriority="67"/>
+    <w:lsdException w:name="Medium Grid 2 Accent 5" w:uiPriority="68"/>
+    <w:lsdException w:name="Medium Grid 3 Accent 5" w:uiPriority="69"/>
+    <w:lsdException w:name="Dark List Accent 5" w:uiPriority="70"/>
+    <w:lsdException w:name="Colorful Shading Accent 5" w:uiPriority="71"/>
+    <w:lsdException w:name="Colorful List Accent 5" w:uiPriority="72"/>
+    <w:lsdException w:name="Colorful Grid Accent 5" w:uiPriority="73"/>
+    <w:lsdException w:name="Light Shading Accent 6" w:uiPriority="60"/>
+    <w:lsdException w:name="Light List Accent 6" w:uiPriority="61"/>
+    <w:lsdException w:name="Light Grid Accent 6" w:uiPriority="62"/>
+    <w:lsdException w:name="Medium Shading 1 Accent 6" w:uiPriority="63"/>
+    <w:lsdException w:name="Medium Shading 2 Accent 6" w:uiPriority="64"/>
+    <w:lsdException w:name="Medium List 1 Accent 6" w:uiPriority="65"/>
+    <w:lsdException w:name="Medium List 2 Accent 6" w:uiPriority="66"/>
+    <w:lsdException w:name="Medium Grid 1 Accent 6" w:uiPriority="67"/>
+    <w:lsdException w:name="Medium Grid 2 Accent 6" w:uiPriority="68"/>
+    <w:lsdException w:name="Medium Grid 3 Accent 6" w:uiPriority="69"/>
+    <w:lsdException w:name="Dark List Accent 6" w:uiPriority="70"/>
+    <w:lsdException w:name="Colorful Shading Accent 6" w:uiPriority="71"/>
+    <w:lsdException w:name="Colorful List Accent 6" w:uiPriority="72"/>
+    <w:lsdException w:name="Colorful Grid Accent 6" w:uiPriority="73"/>
+    <w:lsdException w:name="Subtle Emphasis" w:uiPriority="19" w:qFormat="1"/>
+    <w:lsdException w:name="Intense Emphasis" w:uiPriority="21" w:qFormat="1"/>
+    <w:lsdException w:name="Subtle Reference" w:uiPriority="31" w:qFormat="1"/>
+    <w:lsdException w:name="Intense Reference" w:uiPriority="32" w:qFormat="1"/>
+    <w:lsdException w:name="Book Title" w:uiPriority="33" w:qFormat="1"/>
+    <w:lsdException w:name="Bibliography" w:semiHidden="1" w:uiPriority="37" w:unhideWhenUsed="1"/>
+    <w:lsdException w:name="TOC Heading" w:semiHidden="1" w:uiPriority="39" w:unhideWhenUsed="1" w:qFormat="1"/>
+    <w:lsdException w:name="Plain Table 1" w:uiPriority="41"/>
+    <w:lsdException w:name="Plain Table 2" w:uiPriority="42"/>
+    <w:lsdException w:name="Plain Table 3" w:uiPriority="43"/>
+    <w:lsdException w:name="Plain Table 4" w:uiPriority="44"/>
+    <w:lsdException w:name="Plain Table 5" w:uiPriority="45"/>
+    <w:lsdException w:name="Grid Table Light" w:uiPriority="40"/>
+    <w:lsdException w:name="Grid Table 1 Light" w:uiPriority="46"/>
+    <w:lsdException w:name="Grid Table 2" w:uiPriority="47"/>
+    <w:lsdException w:name="Grid Table 3" w:uiPriority="48"/>
+    <w:lsdException w:name="Grid Table 4" w:uiPriority="49"/>
+    <w:lsdException w:name="Grid Table 5 Dark" w:uiPriority="50"/>
+    <w:lsdException w:name="Grid Table 6 Colorful" w:uiPriority="51"/>
+    <w:lsdException w:name="Grid Table 7 Colorful" w:uiPriority="52"/>
+    <w:lsdException w:name="Grid Table 1 Light Accent 1" w:uiPriority="46"/>
+    <w:lsdException w:name="Grid Table 2 Accent 1" w:uiPriority="47"/>
+    <w:lsdException w:name="Grid Table 3 Accent 1" w:uiPriority="48"/>
+    <w:lsdException w:name="Grid Table 4 Accent 1" w:uiPriority="49"/>
+    <w:lsdException w:name="Grid Table 5 Dark Accent 1" w:uiPriority="50"/>
+    <w:lsdException w:name="Grid Table 6 Colorful Accent 1" w:uiPriority="51"/>
+    <w:lsdException w:name="Grid Table 7 Colorful Accent 1" w:uiPriority="52"/>
+    <w:lsdException w:name="Grid Table 1 Light Accent 2" w:uiPriority="46"/>
+    <w:lsdException w:name="Grid Table 2 Accent 2" w:uiPriority="47"/>
+    <w:lsdException w:name="Grid Table 3 Accent 2" w:uiPriority="48"/>
+    <w:lsdException w:name="Grid Table 4 Accent 2" w:uiPriority="49"/>
+    <w:lsdException w:name="Grid Table 5 Dark Accent 2" w:uiPriority="50"/>
+    <w:lsdException w:name="Grid Table 6 Colorful Accent 2" w:uiPriority="51"/>
+    <w:lsdException w:name="Grid Table 7 Colorful Accent 2" w:uiPriority="52"/>
+    <w:lsdException w:name="Grid Table 1 Light Accent 3" w:uiPriority="46"/>
+    <w:lsdException w:name="Grid Table 2 Accent 3" w:uiPriority="47"/>
+    <w:lsdException w:name="Grid Table 3 Accent 3" w:uiPriority="48"/>
+    <w:lsdException w:name="Grid Table 4 Accent 3" w:uiPriority="49"/>
+    <w:lsdException w:name="Grid Table 5 Dark Accent 3" w:uiPriority="50"/>
+    <w:lsdException w:name="Grid Table 6 Colorful Accent 3" w:uiPriority="51"/>
+    <w:lsdException w:name="Grid Table 7 Colorful Accent 3" w:uiPriority="52"/>
+    <w:lsdException w:name="Grid Table 1 Light Accent 4" w:uiPriority="46"/>
+    <w:lsdException w:name="Grid Table 2 Accent 4" w:uiPriority="47"/>
+    <w:lsdException w:name="Grid Table 3 Accent 4" w:uiPriority="48"/>
+    <w:lsdException w:name="Grid Table 4 Accent 4" w:uiPriority="49"/>
+    <w:lsdException w:name="Grid Table 5 Dark Accent 4" w:uiPriority="50"/>
+    <w:lsdException w:name="Grid Table 6 Colorful Accent 4" w:uiPriority="51"/>
+    <w:lsdException w:name="Grid Table 7 Colorful Accent 4" w:uiPriority="52"/>
+    <w:lsdException w:name="Grid Table 1 Light Accent 5" w:uiPriority="46"/>
+    <w:lsdException w:name="Grid Table 2 Accent 5" w:uiPriority="47"/>
+    <w:lsdException w:name="Grid Table 3 Accent 5" w:uiPriority="48"/>
+    <w:lsdException w:name="Grid Table 4 Accent 5" w:uiPriority="49"/>
+    <w:lsdException w:name="Grid Table 5 Dark Accent 5" w:uiPriority="50"/>
+    <w:lsdException w:name="Grid Table 6 Colorful Accent 5" w:uiPriority="51"/>
+    <w:lsdException w:name="Grid Table 7 Colorful Accent 5" w:uiPriority="52"/>
+    <w:lsdException w:name="Grid Table 1 Light Accent 6" w:uiPriority="46"/>
+    <w:lsdException w:name="Grid Table 2 Accent 6" w:uiPriority="47"/>
+    <w:lsdException w:name="Grid Table 3 Accent 6" w:uiPriority="48"/>
+    <w:lsdException w:name="Grid Table 4 Accent 6" w:uiPriority="49"/>
+    <w:lsdException w:name="Grid Table 5 Dark Accent 6" w:uiPriority="50"/>
+    <w:lsdException w:name="Grid Table 6 Colorful Accent 6" w:uiPriority="51"/>
+    <w:lsdException w:name="Grid Table 7 Colorful Accent 6" w:uiPriority="52"/>
+    <w:lsdException w:name="List Table 1 Light" w:uiPriority="46"/>
+    <w:lsdException w:name="List Table 2" w:uiPriority="47"/>
+    <w:lsdException w:name="List Table 3" w:uiPriority="48"/>
+    <w:lsdException w:name="List Table 4" w:uiPriority="49"/>
+    <w:lsdException w:name="List Table 5 Dark" w:uiPriority="50"/>
+    <w:lsdException w:name="List Table 6 Colorful" w:uiPriority="51"/>
+    <w:lsdException w:name="List Table 7 Colorful" w:uiPriority="52"/>
+    <w:lsdException w:name="List Table 1 Light Accent 1" w:uiPriority="46"/>
+    <w:lsdException w:name="List Table 2 Accent 1" w:uiPriority="47"/>
+    <w:lsdException w:name="List Table 3 Accent 1" w:uiPriority="48"/>
+    <w:lsdException w:name="List Table 4 Accent 1" w:uiPriority="49"/>
+    <w:lsdException w:name="List Table 5 Dark Accent 1" w:uiPriority="50"/>
+    <w:lsdException w:name="List Table 6 Colorful Accent 1" w:uiPriority="51"/>
+    <w:lsdException w:name="List Table 7 Colorful Accent 1" w:uiPriority="52"/>
+    <w:lsdException w:name="List Table 1 Light Accent 2" w:uiPriority="46"/>
+    <w:lsdException w:name="List Table 2 Accent 2" w:uiPriority="47"/>
+    <w:lsdException w:name="List Table 3 Accent 2" w:uiPriority="48"/>
+    <w:lsdException w:name="List Table 4 Accent 2" w:uiPriority="49"/>
+    <w:lsdException w:name="List Table 5 Dark Accent 2" w:uiPriority="50"/>
+    <w:lsdException w:name="List Table 6 Colorful Accent 2" w:uiPriority="51"/>
+    <w:lsdException w:name="List Table 7 Colorful Accent 2" w:uiPriority="52"/>
+    <w:lsdException w:name="List Table 1 Light Accent 3" w:uiPriority="46"/>
+    <w:lsdException w:name="List Table 2 Accent 3" w:uiPriority="47"/>
+    <w:lsdException w:name="List Table 3 Accent 3" w:uiPriority="48"/>
+    <w:lsdException w:name="List Table 4 Accent 3" w:uiPriority="49"/>
+    <w:lsdException w:name="List Table 5 Dark Accent 3" w:uiPriority="50"/>
+    <w:lsdException w:name="List Table 6 Colorful Accent 3" w:uiPriority="51"/>
+    <w:lsdException w:name="List Table 7 Colorful Accent 3" w:uiPriority="52"/>
+    <w:lsdException w:name="List Table 1 Light Accent 4" w:uiPriority="46"/>
+    <w:lsdException w:name="List Table 2 Accent 4" w:uiPriority="47"/>
+    <w:lsdException w:name="List Table 3 Accent 4" w:uiPriority="48"/>
+    <w:lsdException w:name="List Table 4 Accent 4" w:uiPriority="49"/>
+    <w:lsdException w:name="List Table 5 Dark Accent 4" w:uiPriority="50"/>
+    <w:lsdException w:name="List Table 6 Colorful Accent 4" w:uiPriority="51"/>
+    <w:lsdException w:name="List Table 7 Colorful Accent 4" w:uiPriority="52"/>
+    <w:lsdException w:name="List Table 1 Light Accent 5" w:uiPriority="46"/>
+    <w:lsdException w:name="List Table 2 Accent 5" w:uiPriority="47"/>
+    <w:lsdException w:name="List Table 3 Accent 5" w:uiPriority="48"/>
+    <w:lsdException w:name="List Table 4 Accent 5" w:uiPriority="49"/>
+    <w:lsdException w:name="List Table 5 Dark Accent 5" w:uiPriority="50"/>
+    <w:lsdException w:name="List Table 6 Colorful Accent 5" w:uiPriority="51"/>
+    <w:lsdException w:name="List Table 7 Colorful Accent 5" w:uiPriority="52"/>
+    <w:lsdException w:name="List Table 1 Light Accent 6" w:uiPriority="46"/>
+    <w:lsdException w:name="List Table 2 Accent 6" w:uiPriority="47"/>
+    <w:lsdException w:name="List Table 3 Accent 6" w:uiPriority="48"/>
+    <w:lsdException w:name="List Table 4 Accent 6" w:uiPriority="49"/>
+    <w:lsdException w:name="List Table 5 Dark Accent 6" w:uiPriority="50"/>
+    <w:lsdException w:name="List Table 6 Colorful Accent 6" w:uiPriority="51"/>
+    <w:lsdException w:name="List Table 7 Colorful Accent 6" w:uiPriority="52"/>
   </w:latentStyles>
   <w:style w:type="paragraph" w:default="1" w:styleId="Normal">
     <w:name w:val="Normal"/>
@@ -1808,6 +2413,7 @@
       <w:spacing w:after="0" w:line="240" w:lineRule="auto"/>
     </w:pPr>
     <w:tblPr>
+      <w:tblInd w:w="0" w:type="dxa"/>
       <w:tblBorders>
         <w:top w:val="single" w:sz="4" w:space="0" w:color="auto"/>
         <w:left w:val="single" w:sz="4" w:space="0" w:color="auto"/>
@@ -1816,313 +2422,12 @@
         <w:insideH w:val="single" w:sz="4" w:space="0" w:color="auto"/>
         <w:insideV w:val="single" w:sz="4" w:space="0" w:color="auto"/>
       </w:tblBorders>
-    </w:tblPr>
-  </w:style>
-  <w:style w:type="character" w:styleId="Hyperlink">
-    <w:name w:val="Hyperlink"/>
-    <w:basedOn w:val="DefaultParagraphFont"/>
-    <w:uiPriority w:val="99"/>
-    <w:unhideWhenUsed/>
-    <w:rsid w:val="005074FD"/>
-    <w:rPr>
-      <w:color w:val="0000FF"/>
-      <w:u w:val="single"/>
-    </w:rPr>
-  </w:style>
-  <w:style w:type="paragraph" w:styleId="BalloonText">
-    <w:name w:val="Balloon Text"/>
-    <w:basedOn w:val="Normal"/>
-    <w:link w:val="BalloonTextChar"/>
-    <w:uiPriority w:val="99"/>
-    <w:semiHidden/>
-    <w:unhideWhenUsed/>
-    <w:rsid w:val="00373541"/>
-    <w:pPr>
-      <w:spacing w:after="0" w:line="240" w:lineRule="auto"/>
-    </w:pPr>
-    <w:rPr>
-      <w:rFonts w:ascii="Tahoma" w:hAnsi="Tahoma" w:cs="Tahoma"/>
-      <w:sz w:val="16"/>
-      <w:szCs w:val="16"/>
-    </w:rPr>
-  </w:style>
-  <w:style w:type="character" w:customStyle="1" w:styleId="BalloonTextChar">
-    <w:name w:val="Balloon Text Char"/>
-    <w:basedOn w:val="DefaultParagraphFont"/>
-    <w:link w:val="BalloonText"/>
-    <w:uiPriority w:val="99"/>
-    <w:semiHidden/>
-    <w:rsid w:val="00373541"/>
-    <w:rPr>
-      <w:rFonts w:ascii="Tahoma" w:hAnsi="Tahoma" w:cs="Tahoma"/>
-      <w:sz w:val="16"/>
-      <w:szCs w:val="16"/>
-    </w:rPr>
-  </w:style>
-  <w:style w:type="paragraph" w:styleId="HTMLPreformatted">
-    <w:name w:val="HTML Preformatted"/>
-    <w:basedOn w:val="Normal"/>
-    <w:link w:val="HTMLPreformattedChar"/>
-    <w:uiPriority w:val="99"/>
-    <w:unhideWhenUsed/>
-    <w:rsid w:val="00373541"/>
-    <w:pPr>
-      <w:tabs>
-        <w:tab w:val="left" w:pos="916"/>
-        <w:tab w:val="left" w:pos="1832"/>
-        <w:tab w:val="left" w:pos="2748"/>
-        <w:tab w:val="left" w:pos="3664"/>
-        <w:tab w:val="left" w:pos="4580"/>
-        <w:tab w:val="left" w:pos="5496"/>
-        <w:tab w:val="left" w:pos="6412"/>
-        <w:tab w:val="left" w:pos="7328"/>
-        <w:tab w:val="left" w:pos="8244"/>
-        <w:tab w:val="left" w:pos="9160"/>
-        <w:tab w:val="left" w:pos="10076"/>
-        <w:tab w:val="left" w:pos="10992"/>
-        <w:tab w:val="left" w:pos="11908"/>
-        <w:tab w:val="left" w:pos="12824"/>
-        <w:tab w:val="left" w:pos="13740"/>
-        <w:tab w:val="left" w:pos="14656"/>
-      </w:tabs>
-      <w:spacing w:after="0" w:line="240" w:lineRule="auto"/>
-    </w:pPr>
-    <w:rPr>
-      <w:rFonts w:ascii="Courier New" w:eastAsia="Times New Roman" w:hAnsi="Courier New" w:cs="Courier New"/>
-      <w:sz w:val="20"/>
-      <w:szCs w:val="20"/>
-    </w:rPr>
-  </w:style>
-  <w:style w:type="character" w:customStyle="1" w:styleId="HTMLPreformattedChar">
-    <w:name w:val="HTML Preformatted Char"/>
-    <w:basedOn w:val="DefaultParagraphFont"/>
-    <w:link w:val="HTMLPreformatted"/>
-    <w:uiPriority w:val="99"/>
-    <w:rsid w:val="00373541"/>
-    <w:rPr>
-      <w:rFonts w:ascii="Courier New" w:eastAsia="Times New Roman" w:hAnsi="Courier New" w:cs="Courier New"/>
-      <w:sz w:val="20"/>
-      <w:szCs w:val="20"/>
-    </w:rPr>
-  </w:style>
-</w:styles>
-</file>
-
-<file path=word/stylesWithEffects.xml><?xml version="1.0" encoding="utf-8"?>
-<w:styles xmlns:wpc="http://schemas.microsoft.com/office/word/2010/wordprocessingCanvas" xmlns:mc="http://schemas.openxmlformats.org/markup-compatibility/2006" xmlns:o="urn:schemas-microsoft-com:office:office" xmlns:r="http://schemas.openxmlformats.org/officeDocument/2006/relationships" xmlns:m="http://schemas.openxmlformats.org/officeDocument/2006/math" xmlns:v="urn:schemas-microsoft-com:vml" xmlns:wp14="http://schemas.microsoft.com/office/word/2010/wordprocessingDrawing" xmlns:wp="http://schemas.openxmlformats.org/drawingml/2006/wordprocessingDrawing" xmlns:w10="urn:schemas-microsoft-com:office:word" xmlns:w="http://schemas.openxmlformats.org/wordprocessingml/2006/main" xmlns:w14="http://schemas.microsoft.com/office/word/2010/wordml" xmlns:wpg="http://schemas.microsoft.com/office/word/2010/wordprocessingGroup" xmlns:wpi="http://schemas.microsoft.com/office/word/2010/wordprocessingInk" xmlns:wne="http://schemas.microsoft.com/office/word/2006/wordml" xmlns:wps="http://schemas.microsoft.com/office/word/2010/wordprocessingShape" mc:Ignorable="w14 wp14">
-  <w:docDefaults>
-    <w:rPrDefault>
-      <w:rPr>
-        <w:rFonts w:asciiTheme="minorHAnsi" w:eastAsiaTheme="minorEastAsia" w:hAnsiTheme="minorHAnsi" w:cstheme="minorBidi"/>
-        <w:sz w:val="22"/>
-        <w:szCs w:val="22"/>
-        <w:lang w:val="en-US" w:eastAsia="zh-CN" w:bidi="ar-SA"/>
-      </w:rPr>
-    </w:rPrDefault>
-    <w:pPrDefault>
-      <w:pPr>
-        <w:spacing w:after="200" w:line="276" w:lineRule="auto"/>
-      </w:pPr>
-    </w:pPrDefault>
-  </w:docDefaults>
-  <w:latentStyles w:defLockedState="0" w:defUIPriority="99" w:defSemiHidden="1" w:defUnhideWhenUsed="1" w:defQFormat="0" w:count="267">
-    <w:lsdException w:name="Normal" w:semiHidden="0" w:uiPriority="0" w:unhideWhenUsed="0" w:qFormat="1"/>
-    <w:lsdException w:name="heading 1" w:semiHidden="0" w:uiPriority="9" w:unhideWhenUsed="0" w:qFormat="1"/>
-    <w:lsdException w:name="heading 2" w:uiPriority="9" w:qFormat="1"/>
-    <w:lsdException w:name="heading 3" w:uiPriority="9" w:qFormat="1"/>
-    <w:lsdException w:name="heading 4" w:uiPriority="9" w:qFormat="1"/>
-    <w:lsdException w:name="heading 5" w:uiPriority="9" w:qFormat="1"/>
-    <w:lsdException w:name="heading 6" w:uiPriority="9" w:qFormat="1"/>
-    <w:lsdException w:name="heading 7" w:uiPriority="9" w:qFormat="1"/>
-    <w:lsdException w:name="heading 8" w:uiPriority="9" w:qFormat="1"/>
-    <w:lsdException w:name="heading 9" w:uiPriority="9" w:qFormat="1"/>
-    <w:lsdException w:name="toc 1" w:uiPriority="39"/>
-    <w:lsdException w:name="toc 2" w:uiPriority="39"/>
-    <w:lsdException w:name="toc 3" w:uiPriority="39"/>
-    <w:lsdException w:name="toc 4" w:uiPriority="39"/>
-    <w:lsdException w:name="toc 5" w:uiPriority="39"/>
-    <w:lsdException w:name="toc 6" w:uiPriority="39"/>
-    <w:lsdException w:name="toc 7" w:uiPriority="39"/>
-    <w:lsdException w:name="toc 8" w:uiPriority="39"/>
-    <w:lsdException w:name="toc 9" w:uiPriority="39"/>
-    <w:lsdException w:name="caption" w:uiPriority="35" w:qFormat="1"/>
-    <w:lsdException w:name="Title" w:semiHidden="0" w:uiPriority="10" w:unhideWhenUsed="0" w:qFormat="1"/>
-    <w:lsdException w:name="Default Paragraph Font" w:uiPriority="1"/>
-    <w:lsdException w:name="Subtitle" w:semiHidden="0" w:uiPriority="11" w:unhideWhenUsed="0" w:qFormat="1"/>
-    <w:lsdException w:name="Strong" w:semiHidden="0" w:uiPriority="22" w:unhideWhenUsed="0" w:qFormat="1"/>
-    <w:lsdException w:name="Emphasis" w:semiHidden="0" w:uiPriority="20" w:unhideWhenUsed="0" w:qFormat="1"/>
-    <w:lsdException w:name="Table Grid" w:semiHidden="0" w:uiPriority="59" w:unhideWhenUsed="0"/>
-    <w:lsdException w:name="Placeholder Text" w:unhideWhenUsed="0"/>
-    <w:lsdException w:name="No Spacing" w:semiHidden="0" w:uiPriority="1" w:unhideWhenUsed="0" w:qFormat="1"/>
-    <w:lsdException w:name="Light Shading" w:semiHidden="0" w:uiPriority="60" w:unhideWhenUsed="0"/>
-    <w:lsdException w:name="Light List" w:semiHidden="0" w:uiPriority="61" w:unhideWhenUsed="0"/>
-    <w:lsdException w:name="Light Grid" w:semiHidden="0" w:uiPriority="62" w:unhideWhenUsed="0"/>
-    <w:lsdException w:name="Medium Shading 1" w:semiHidden="0" w:uiPriority="63" w:unhideWhenUsed="0"/>
-    <w:lsdException w:name="Medium Shading 2" w:semiHidden="0" w:uiPriority="64" w:unhideWhenUsed="0"/>
-    <w:lsdException w:name="Medium List 1" w:semiHidden="0" w:uiPriority="65" w:unhideWhenUsed="0"/>
-    <w:lsdException w:name="Medium List 2" w:semiHidden="0" w:uiPriority="66" w:unhideWhenUsed="0"/>
-    <w:lsdException w:name="Medium Grid 1" w:semiHidden="0" w:uiPriority="67" w:unhideWhenUsed="0"/>
-    <w:lsdException w:name="Medium Grid 2" w:semiHidden="0" w:uiPriority="68" w:unhideWhenUsed="0"/>
-    <w:lsdException w:name="Medium Grid 3" w:semiHidden="0" w:uiPriority="69" w:unhideWhenUsed="0"/>
-    <w:lsdException w:name="Dark List" w:semiHidden="0" w:uiPriority="70" w:unhideWhenUsed="0"/>
-    <w:lsdException w:name="Colorful Shading" w:semiHidden="0" w:uiPriority="71" w:unhideWhenUsed="0"/>
-    <w:lsdException w:name="Colorful List" w:semiHidden="0" w:uiPriority="72" w:unhideWhenUsed="0"/>
-    <w:lsdException w:name="Colorful Grid" w:semiHidden="0" w:uiPriority="73" w:unhideWhenUsed="0"/>
-    <w:lsdException w:name="Light Shading Accent 1" w:semiHidden="0" w:uiPriority="60" w:unhideWhenUsed="0"/>
-    <w:lsdException w:name="Light List Accent 1" w:semiHidden="0" w:uiPriority="61" w:unhideWhenUsed="0"/>
-    <w:lsdException w:name="Light Grid Accent 1" w:semiHidden="0" w:uiPriority="62" w:unhideWhenUsed="0"/>
-    <w:lsdException w:name="Medium Shading 1 Accent 1" w:semiHidden="0" w:uiPriority="63" w:unhideWhenUsed="0"/>
-    <w:lsdException w:name="Medium Shading 2 Accent 1" w:semiHidden="0" w:uiPriority="64" w:unhideWhenUsed="0"/>
-    <w:lsdException w:name="Medium List 1 Accent 1" w:semiHidden="0" w:uiPriority="65" w:unhideWhenUsed="0"/>
-    <w:lsdException w:name="Revision" w:unhideWhenUsed="0"/>
-    <w:lsdException w:name="List Paragraph" w:semiHidden="0" w:uiPriority="34" w:unhideWhenUsed="0" w:qFormat="1"/>
-    <w:lsdException w:name="Quote" w:semiHidden="0" w:uiPriority="29" w:unhideWhenUsed="0" w:qFormat="1"/>
-    <w:lsdException w:name="Intense Quote" w:semiHidden="0" w:uiPriority="30" w:unhideWhenUsed="0" w:qFormat="1"/>
-    <w:lsdException w:name="Medium List 2 Accent 1" w:semiHidden="0" w:uiPriority="66" w:unhideWhenUsed="0"/>
-    <w:lsdException w:name="Medium Grid 1 Accent 1" w:semiHidden="0" w:uiPriority="67" w:unhideWhenUsed="0"/>
-    <w:lsdException w:name="Medium Grid 2 Accent 1" w:semiHidden="0" w:uiPriority="68" w:unhideWhenUsed="0"/>
-    <w:lsdException w:name="Medium Grid 3 Accent 1" w:semiHidden="0" w:uiPriority="69" w:unhideWhenUsed="0"/>
-    <w:lsdException w:name="Dark List Accent 1" w:semiHidden="0" w:uiPriority="70" w:unhideWhenUsed="0"/>
-    <w:lsdException w:name="Colorful Shading Accent 1" w:semiHidden="0" w:uiPriority="71" w:unhideWhenUsed="0"/>
-    <w:lsdException w:name="Colorful List Accent 1" w:semiHidden="0" w:uiPriority="72" w:unhideWhenUsed="0"/>
-    <w:lsdException w:name="Colorful Grid Accent 1" w:semiHidden="0" w:uiPriority="73" w:unhideWhenUsed="0"/>
-    <w:lsdException w:name="Light Shading Accent 2" w:semiHidden="0" w:uiPriority="60" w:unhideWhenUsed="0"/>
-    <w:lsdException w:name="Light List Accent 2" w:semiHidden="0" w:uiPriority="61" w:unhideWhenUsed="0"/>
-    <w:lsdException w:name="Light Grid Accent 2" w:semiHidden="0" w:uiPriority="62" w:unhideWhenUsed="0"/>
-    <w:lsdException w:name="Medium Shading 1 Accent 2" w:semiHidden="0" w:uiPriority="63" w:unhideWhenUsed="0"/>
-    <w:lsdException w:name="Medium Shading 2 Accent 2" w:semiHidden="0" w:uiPriority="64" w:unhideWhenUsed="0"/>
-    <w:lsdException w:name="Medium List 1 Accent 2" w:semiHidden="0" w:uiPriority="65" w:unhideWhenUsed="0"/>
-    <w:lsdException w:name="Medium List 2 Accent 2" w:semiHidden="0" w:uiPriority="66" w:unhideWhenUsed="0"/>
-    <w:lsdException w:name="Medium Grid 1 Accent 2" w:semiHidden="0" w:uiPriority="67" w:unhideWhenUsed="0"/>
-    <w:lsdException w:name="Medium Grid 2 Accent 2" w:semiHidden="0" w:uiPriority="68" w:unhideWhenUsed="0"/>
-    <w:lsdException w:name="Medium Grid 3 Accent 2" w:semiHidden="0" w:uiPriority="69" w:unhideWhenUsed="0"/>
-    <w:lsdException w:name="Dark List Accent 2" w:semiHidden="0" w:uiPriority="70" w:unhideWhenUsed="0"/>
-    <w:lsdException w:name="Colorful Shading Accent 2" w:semiHidden="0" w:uiPriority="71" w:unhideWhenUsed="0"/>
-    <w:lsdException w:name="Colorful List Accent 2" w:semiHidden="0" w:uiPriority="72" w:unhideWhenUsed="0"/>
-    <w:lsdException w:name="Colorful Grid Accent 2" w:semiHidden="0" w:uiPriority="73" w:unhideWhenUsed="0"/>
-    <w:lsdException w:name="Light Shading Accent 3" w:semiHidden="0" w:uiPriority="60" w:unhideWhenUsed="0"/>
-    <w:lsdException w:name="Light List Accent 3" w:semiHidden="0" w:uiPriority="61" w:unhideWhenUsed="0"/>
-    <w:lsdException w:name="Light Grid Accent 3" w:semiHidden="0" w:uiPriority="62" w:unhideWhenUsed="0"/>
-    <w:lsdException w:name="Medium Shading 1 Accent 3" w:semiHidden="0" w:uiPriority="63" w:unhideWhenUsed="0"/>
-    <w:lsdException w:name="Medium Shading 2 Accent 3" w:semiHidden="0" w:uiPriority="64" w:unhideWhenUsed="0"/>
-    <w:lsdException w:name="Medium List 1 Accent 3" w:semiHidden="0" w:uiPriority="65" w:unhideWhenUsed="0"/>
-    <w:lsdException w:name="Medium List 2 Accent 3" w:semiHidden="0" w:uiPriority="66" w:unhideWhenUsed="0"/>
-    <w:lsdException w:name="Medium Grid 1 Accent 3" w:semiHidden="0" w:uiPriority="67" w:unhideWhenUsed="0"/>
-    <w:lsdException w:name="Medium Grid 2 Accent 3" w:semiHidden="0" w:uiPriority="68" w:unhideWhenUsed="0"/>
-    <w:lsdException w:name="Medium Grid 3 Accent 3" w:semiHidden="0" w:uiPriority="69" w:unhideWhenUsed="0"/>
-    <w:lsdException w:name="Dark List Accent 3" w:semiHidden="0" w:uiPriority="70" w:unhideWhenUsed="0"/>
-    <w:lsdException w:name="Colorful Shading Accent 3" w:semiHidden="0" w:uiPriority="71" w:unhideWhenUsed="0"/>
-    <w:lsdException w:name="Colorful List Accent 3" w:semiHidden="0" w:uiPriority="72" w:unhideWhenUsed="0"/>
-    <w:lsdException w:name="Colorful Grid Accent 3" w:semiHidden="0" w:uiPriority="73" w:unhideWhenUsed="0"/>
-    <w:lsdException w:name="Light Shading Accent 4" w:semiHidden="0" w:uiPriority="60" w:unhideWhenUsed="0"/>
-    <w:lsdException w:name="Light List Accent 4" w:semiHidden="0" w:uiPriority="61" w:unhideWhenUsed="0"/>
-    <w:lsdException w:name="Light Grid Accent 4" w:semiHidden="0" w:uiPriority="62" w:unhideWhenUsed="0"/>
-    <w:lsdException w:name="Medium Shading 1 Accent 4" w:semiHidden="0" w:uiPriority="63" w:unhideWhenUsed="0"/>
-    <w:lsdException w:name="Medium Shading 2 Accent 4" w:semiHidden="0" w:uiPriority="64" w:unhideWhenUsed="0"/>
-    <w:lsdException w:name="Medium List 1 Accent 4" w:semiHidden="0" w:uiPriority="65" w:unhideWhenUsed="0"/>
-    <w:lsdException w:name="Medium List 2 Accent 4" w:semiHidden="0" w:uiPriority="66" w:unhideWhenUsed="0"/>
-    <w:lsdException w:name="Medium Grid 1 Accent 4" w:semiHidden="0" w:uiPriority="67" w:unhideWhenUsed="0"/>
-    <w:lsdException w:name="Medium Grid 2 Accent 4" w:semiHidden="0" w:uiPriority="68" w:unhideWhenUsed="0"/>
-    <w:lsdException w:name="Medium Grid 3 Accent 4" w:semiHidden="0" w:uiPriority="69" w:unhideWhenUsed="0"/>
-    <w:lsdException w:name="Dark List Accent 4" w:semiHidden="0" w:uiPriority="70" w:unhideWhenUsed="0"/>
-    <w:lsdException w:name="Colorful Shading Accent 4" w:semiHidden="0" w:uiPriority="71" w:unhideWhenUsed="0"/>
-    <w:lsdException w:name="Colorful List Accent 4" w:semiHidden="0" w:uiPriority="72" w:unhideWhenUsed="0"/>
-    <w:lsdException w:name="Colorful Grid Accent 4" w:semiHidden="0" w:uiPriority="73" w:unhideWhenUsed="0"/>
-    <w:lsdException w:name="Light Shading Accent 5" w:semiHidden="0" w:uiPriority="60" w:unhideWhenUsed="0"/>
-    <w:lsdException w:name="Light List Accent 5" w:semiHidden="0" w:uiPriority="61" w:unhideWhenUsed="0"/>
-    <w:lsdException w:name="Light Grid Accent 5" w:semiHidden="0" w:uiPriority="62" w:unhideWhenUsed="0"/>
-    <w:lsdException w:name="Medium Shading 1 Accent 5" w:semiHidden="0" w:uiPriority="63" w:unhideWhenUsed="0"/>
-    <w:lsdException w:name="Medium Shading 2 Accent 5" w:semiHidden="0" w:uiPriority="64" w:unhideWhenUsed="0"/>
-    <w:lsdException w:name="Medium List 1 Accent 5" w:semiHidden="0" w:uiPriority="65" w:unhideWhenUsed="0"/>
-    <w:lsdException w:name="Medium List 2 Accent 5" w:semiHidden="0" w:uiPriority="66" w:unhideWhenUsed="0"/>
-    <w:lsdException w:name="Medium Grid 1 Accent 5" w:semiHidden="0" w:uiPriority="67" w:unhideWhenUsed="0"/>
-    <w:lsdException w:name="Medium Grid 2 Accent 5" w:semiHidden="0" w:uiPriority="68" w:unhideWhenUsed="0"/>
-    <w:lsdException w:name="Medium Grid 3 Accent 5" w:semiHidden="0" w:uiPriority="69" w:unhideWhenUsed="0"/>
-    <w:lsdException w:name="Dark List Accent 5" w:semiHidden="0" w:uiPriority="70" w:unhideWhenUsed="0"/>
-    <w:lsdException w:name="Colorful Shading Accent 5" w:semiHidden="0" w:uiPriority="71" w:unhideWhenUsed="0"/>
-    <w:lsdException w:name="Colorful List Accent 5" w:semiHidden="0" w:uiPriority="72" w:unhideWhenUsed="0"/>
-    <w:lsdException w:name="Colorful Grid Accent 5" w:semiHidden="0" w:uiPriority="73" w:unhideWhenUsed="0"/>
-    <w:lsdException w:name="Light Shading Accent 6" w:semiHidden="0" w:uiPriority="60" w:unhideWhenUsed="0"/>
-    <w:lsdException w:name="Light List Accent 6" w:semiHidden="0" w:uiPriority="61" w:unhideWhenUsed="0"/>
-    <w:lsdException w:name="Light Grid Accent 6" w:semiHidden="0" w:uiPriority="62" w:unhideWhenUsed="0"/>
-    <w:lsdException w:name="Medium Shading 1 Accent 6" w:semiHidden="0" w:uiPriority="63" w:unhideWhenUsed="0"/>
-    <w:lsdException w:name="Medium Shading 2 Accent 6" w:semiHidden="0" w:uiPriority="64" w:unhideWhenUsed="0"/>
-    <w:lsdException w:name="Medium List 1 Accent 6" w:semiHidden="0" w:uiPriority="65" w:unhideWhenUsed="0"/>
-    <w:lsdException w:name="Medium List 2 Accent 6" w:semiHidden="0" w:uiPriority="66" w:unhideWhenUsed="0"/>
-    <w:lsdException w:name="Medium Grid 1 Accent 6" w:semiHidden="0" w:uiPriority="67" w:unhideWhenUsed="0"/>
-    <w:lsdException w:name="Medium Grid 2 Accent 6" w:semiHidden="0" w:uiPriority="68" w:unhideWhenUsed="0"/>
-    <w:lsdException w:name="Medium Grid 3 Accent 6" w:semiHidden="0" w:uiPriority="69" w:unhideWhenUsed="0"/>
-    <w:lsdException w:name="Dark List Accent 6" w:semiHidden="0" w:uiPriority="70" w:unhideWhenUsed="0"/>
-    <w:lsdException w:name="Colorful Shading Accent 6" w:semiHidden="0" w:uiPriority="71" w:unhideWhenUsed="0"/>
-    <w:lsdException w:name="Colorful List Accent 6" w:semiHidden="0" w:uiPriority="72" w:unhideWhenUsed="0"/>
-    <w:lsdException w:name="Colorful Grid Accent 6" w:semiHidden="0" w:uiPriority="73" w:unhideWhenUsed="0"/>
-    <w:lsdException w:name="Subtle Emphasis" w:semiHidden="0" w:uiPriority="19" w:unhideWhenUsed="0" w:qFormat="1"/>
-    <w:lsdException w:name="Intense Emphasis" w:semiHidden="0" w:uiPriority="21" w:unhideWhenUsed="0" w:qFormat="1"/>
-    <w:lsdException w:name="Subtle Reference" w:semiHidden="0" w:uiPriority="31" w:unhideWhenUsed="0" w:qFormat="1"/>
-    <w:lsdException w:name="Intense Reference" w:semiHidden="0" w:uiPriority="32" w:unhideWhenUsed="0" w:qFormat="1"/>
-    <w:lsdException w:name="Book Title" w:semiHidden="0" w:uiPriority="33" w:unhideWhenUsed="0" w:qFormat="1"/>
-    <w:lsdException w:name="Bibliography" w:uiPriority="37"/>
-    <w:lsdException w:name="TOC Heading" w:uiPriority="39" w:qFormat="1"/>
-  </w:latentStyles>
-  <w:style w:type="paragraph" w:default="1" w:styleId="Normal">
-    <w:name w:val="Normal"/>
-    <w:qFormat/>
-  </w:style>
-  <w:style w:type="character" w:default="1" w:styleId="DefaultParagraphFont">
-    <w:name w:val="Default Paragraph Font"/>
-    <w:uiPriority w:val="1"/>
-    <w:semiHidden/>
-    <w:unhideWhenUsed/>
-  </w:style>
-  <w:style w:type="table" w:default="1" w:styleId="TableNormal">
-    <w:name w:val="Normal Table"/>
-    <w:uiPriority w:val="99"/>
-    <w:semiHidden/>
-    <w:unhideWhenUsed/>
-    <w:tblPr>
-      <w:tblInd w:w="0" w:type="dxa"/>
       <w:tblCellMar>
         <w:top w:w="0" w:type="dxa"/>
         <w:left w:w="108" w:type="dxa"/>
         <w:bottom w:w="0" w:type="dxa"/>
         <w:right w:w="108" w:type="dxa"/>
       </w:tblCellMar>
-    </w:tblPr>
-  </w:style>
-  <w:style w:type="numbering" w:default="1" w:styleId="NoList">
-    <w:name w:val="No List"/>
-    <w:uiPriority w:val="99"/>
-    <w:semiHidden/>
-    <w:unhideWhenUsed/>
-  </w:style>
-  <w:style w:type="paragraph" w:styleId="ListParagraph">
-    <w:name w:val="List Paragraph"/>
-    <w:basedOn w:val="Normal"/>
-    <w:uiPriority w:val="34"/>
-    <w:qFormat/>
-    <w:rsid w:val="00C26820"/>
-    <w:pPr>
-      <w:ind w:left="720"/>
-      <w:contextualSpacing/>
-    </w:pPr>
-  </w:style>
-  <w:style w:type="table" w:styleId="TableGrid">
-    <w:name w:val="Table Grid"/>
-    <w:basedOn w:val="TableNormal"/>
-    <w:uiPriority w:val="59"/>
-    <w:rsid w:val="003F6955"/>
-    <w:pPr>
-      <w:spacing w:after="0" w:line="240" w:lineRule="auto"/>
-    </w:pPr>
-    <w:tblPr>
-      <w:tblBorders>
-        <w:top w:val="single" w:sz="4" w:space="0" w:color="auto"/>
-        <w:left w:val="single" w:sz="4" w:space="0" w:color="auto"/>
-        <w:bottom w:val="single" w:sz="4" w:space="0" w:color="auto"/>
-        <w:right w:val="single" w:sz="4" w:space="0" w:color="auto"/>
-        <w:insideH w:val="single" w:sz="4" w:space="0" w:color="auto"/>
-        <w:insideV w:val="single" w:sz="4" w:space="0" w:color="auto"/>
-      </w:tblBorders>
     </w:tblPr>
   </w:style>
   <w:style w:type="character" w:styleId="Hyperlink">

</xml_diff>

<commit_message>
#1-4 done.  Starting #5.
</commit_message>
<xml_diff>
--- a/Homework3_Nick_Petty.docx
+++ b/Homework3_Nick_Petty.docx
@@ -122,21 +122,7 @@
         <w:rPr>
           <w:b/>
         </w:rPr>
-        <w:t xml:space="preserve">0.5 </w:t>
-      </w:r>
-      <w:proofErr w:type="spellStart"/>
-      <w:r>
-        <w:rPr>
-          <w:b/>
-        </w:rPr>
-        <w:t>pt</w:t>
-      </w:r>
-      <w:proofErr w:type="spellEnd"/>
-      <w:r>
-        <w:rPr>
-          <w:b/>
-        </w:rPr>
-        <w:t>/each</w:t>
+        <w:t>0.5 pt/each</w:t>
       </w:r>
       <w:r>
         <w:rPr>
@@ -269,7 +255,21 @@
           <w:rFonts w:cs="Times New Roman"/>
           <w:color w:val="4F81BD" w:themeColor="accent1"/>
         </w:rPr>
-        <w:t>when a single node becomes active, it may also activate any of its neighbors, who then, in tur</w:t>
+        <w:t xml:space="preserve">when a single node becomes active, it </w:t>
+      </w:r>
+      <w:r>
+        <w:rPr>
+          <w:rFonts w:cs="Times New Roman"/>
+          <w:color w:val="4F81BD" w:themeColor="accent1"/>
+        </w:rPr>
+        <w:t>has a one-time chance to</w:t>
+      </w:r>
+      <w:r>
+        <w:rPr>
+          <w:rFonts w:cs="Times New Roman"/>
+          <w:color w:val="4F81BD" w:themeColor="accent1"/>
+        </w:rPr>
+        <w:t xml:space="preserve"> also activate any of its neighbors, who then, in tur</w:t>
       </w:r>
       <w:r>
         <w:rPr>
@@ -339,7 +339,63 @@
           <w:rFonts w:cs="Times New Roman"/>
           <w:color w:val="4F81BD" w:themeColor="accent1"/>
         </w:rPr>
-        <w:t xml:space="preserve">groups users by traits – such as family members, schools, workplaces, geographic areas, interests – and then looks for likely links in those groups.  Other sources of these connections are phone numbers collected from contacts lists on mobile devices and applications linked to Facebook.  Interacting with another person’s page or searching for their name is also a way to create a friend suggestion.  More controversial methods Facebook may use to discover connections are </w:t>
+        <w:t xml:space="preserve">groups users by traits – such as family members, schools, workplaces, geographic areas, interests – and then looks for likely </w:t>
+      </w:r>
+      <w:r>
+        <w:rPr>
+          <w:rFonts w:cs="Times New Roman"/>
+          <w:color w:val="4F81BD" w:themeColor="accent1"/>
+        </w:rPr>
+        <w:t>connections</w:t>
+      </w:r>
+      <w:r>
+        <w:rPr>
+          <w:rFonts w:cs="Times New Roman"/>
+          <w:color w:val="4F81BD" w:themeColor="accent1"/>
+        </w:rPr>
+        <w:t xml:space="preserve"> in those groups.  Other sources of </w:t>
+      </w:r>
+      <w:r>
+        <w:rPr>
+          <w:rFonts w:cs="Times New Roman"/>
+          <w:color w:val="4F81BD" w:themeColor="accent1"/>
+        </w:rPr>
+        <w:t>potential</w:t>
+      </w:r>
+      <w:r>
+        <w:rPr>
+          <w:rFonts w:cs="Times New Roman"/>
+          <w:color w:val="4F81BD" w:themeColor="accent1"/>
+        </w:rPr>
+        <w:t xml:space="preserve"> connections are </w:t>
+      </w:r>
+      <w:r>
+        <w:rPr>
+          <w:rFonts w:cs="Times New Roman"/>
+          <w:color w:val="4F81BD" w:themeColor="accent1"/>
+        </w:rPr>
+        <w:t xml:space="preserve">contact lists on mobile devices, </w:t>
+      </w:r>
+      <w:r>
+        <w:rPr>
+          <w:rFonts w:cs="Times New Roman"/>
+          <w:color w:val="4F81BD" w:themeColor="accent1"/>
+        </w:rPr>
+        <w:t>applications</w:t>
+      </w:r>
+      <w:r>
+        <w:rPr>
+          <w:rFonts w:cs="Times New Roman"/>
+          <w:color w:val="4F81BD" w:themeColor="accent1"/>
+        </w:rPr>
+        <w:t>, and services</w:t>
+      </w:r>
+      <w:r>
+        <w:rPr>
+          <w:rFonts w:cs="Times New Roman"/>
+          <w:color w:val="4F81BD" w:themeColor="accent1"/>
+        </w:rPr>
+        <w:t xml:space="preserve"> linked to Facebook.  Interacting with another person’s page or searching for their name is also a way to create a friend suggestion.  More controversial methods Facebook may use to discover connections are </w:t>
       </w:r>
       <w:r>
         <w:rPr>
@@ -360,7 +416,30 @@
           <w:rFonts w:cs="Times New Roman"/>
           <w:color w:val="4F81BD" w:themeColor="accent1"/>
         </w:rPr>
-        <w:t>which identify users without their knowledge or consent.  One such example would be canvas fingerprinting, where the HTML5 canvas is used to create tracking data.</w:t>
+        <w:t>which identify users without their knowledge or consent</w:t>
+      </w:r>
+      <w:r>
+        <w:rPr>
+          <w:rFonts w:cs="Times New Roman"/>
+          <w:color w:val="4F81BD" w:themeColor="accent1"/>
+        </w:rPr>
+        <w:t xml:space="preserve">, and report their online </w:t>
+      </w:r>
+      <w:r>
+        <w:rPr>
+          <w:rFonts w:cs="Times New Roman"/>
+          <w:color w:val="4F81BD" w:themeColor="accent1"/>
+        </w:rPr>
+        <w:t>activity back to Facebook</w:t>
+      </w:r>
+      <w:bookmarkStart w:id="0" w:name="_GoBack"/>
+      <w:bookmarkEnd w:id="0"/>
+      <w:r>
+        <w:rPr>
+          <w:rFonts w:cs="Times New Roman"/>
+          <w:color w:val="4F81BD" w:themeColor="accent1"/>
+        </w:rPr>
+        <w:t>.  One such example would be canvas fingerprinting, where the HTML5 canvas is used to create tracking data.</w:t>
       </w:r>
     </w:p>
     <w:p>
@@ -393,23 +472,7 @@
           <w:rFonts w:cs="Times New Roman"/>
           <w:color w:val="4F81BD" w:themeColor="accent1"/>
         </w:rPr>
-        <w:t xml:space="preserve">"Canvas Fingerprinting." Wikipedia. Wikimedia Foundation, </w:t>
-      </w:r>
-      <w:proofErr w:type="spellStart"/>
-      <w:r>
-        <w:rPr>
-          <w:rFonts w:cs="Times New Roman"/>
-          <w:color w:val="4F81BD" w:themeColor="accent1"/>
-        </w:rPr>
-        <w:t>n.d.</w:t>
-      </w:r>
-      <w:proofErr w:type="spellEnd"/>
-      <w:r>
-        <w:rPr>
-          <w:rFonts w:cs="Times New Roman"/>
-          <w:color w:val="4F81BD" w:themeColor="accent1"/>
-        </w:rPr>
-        <w:t xml:space="preserve"> Web. 16 Mar. 2016. &lt;https://en.wikipedia.org/wiki/Canvas_fingerprinting&gt;.</w:t>
+        <w:t>"Canvas Fingerprinting." Wikipedia. Wikimedia Foundation, n.d. Web. 16 Mar. 2016. &lt;https://en.wikipedia.org/wiki/Canvas_fingerprinting&gt;.</w:t>
       </w:r>
     </w:p>
     <w:p>
@@ -426,55 +489,7 @@
           <w:rFonts w:cs="Times New Roman"/>
           <w:color w:val="4F81BD" w:themeColor="accent1"/>
         </w:rPr>
-        <w:t>"Facebook "Suggested Friends" Is Creepier than I Ever Could Have Imagined. • /r/</w:t>
-      </w:r>
-      <w:proofErr w:type="spellStart"/>
-      <w:r>
-        <w:rPr>
-          <w:rFonts w:cs="Times New Roman"/>
-          <w:color w:val="4F81BD" w:themeColor="accent1"/>
-        </w:rPr>
-        <w:t>OkCupid</w:t>
-      </w:r>
-      <w:proofErr w:type="spellEnd"/>
-      <w:r>
-        <w:rPr>
-          <w:rFonts w:cs="Times New Roman"/>
-          <w:color w:val="4F81BD" w:themeColor="accent1"/>
-        </w:rPr>
-        <w:t xml:space="preserve">." </w:t>
-      </w:r>
-      <w:proofErr w:type="spellStart"/>
-      <w:r>
-        <w:rPr>
-          <w:rFonts w:cs="Times New Roman"/>
-          <w:color w:val="4F81BD" w:themeColor="accent1"/>
-        </w:rPr>
-        <w:t>Reddit</w:t>
-      </w:r>
-      <w:proofErr w:type="spellEnd"/>
-      <w:r>
-        <w:rPr>
-          <w:rFonts w:cs="Times New Roman"/>
-          <w:color w:val="4F81BD" w:themeColor="accent1"/>
-        </w:rPr>
-        <w:t xml:space="preserve">. </w:t>
-      </w:r>
-      <w:proofErr w:type="spellStart"/>
-      <w:r>
-        <w:rPr>
-          <w:rFonts w:cs="Times New Roman"/>
-          <w:color w:val="4F81BD" w:themeColor="accent1"/>
-        </w:rPr>
-        <w:t>N.p</w:t>
-      </w:r>
-      <w:proofErr w:type="spellEnd"/>
-      <w:r>
-        <w:rPr>
-          <w:rFonts w:cs="Times New Roman"/>
-          <w:color w:val="4F81BD" w:themeColor="accent1"/>
-        </w:rPr>
-        <w:t>., 11 July 2015. Web. 16 Mar. 2016. &lt;https://www.reddit.com/r/OkCupid/comments/3cy24i/facebook_suggested_friends_is_creepier_than_i/&gt;.</w:t>
+        <w:t>"Facebook "Suggested Friends" Is Creepier than I Ever Could Have Imagined. • /r/OkCupid." Reddit. N.p., 11 July 2015. Web. 16 Mar. 2016. &lt;https://www.reddit.com/r/OkCupid/comments/3cy24i/facebook_suggested_friends_is_creepier_than_i/&gt;.</w:t>
       </w:r>
     </w:p>
     <w:p>
@@ -491,55 +506,7 @@
           <w:rFonts w:cs="Times New Roman"/>
           <w:color w:val="4F81BD" w:themeColor="accent1"/>
         </w:rPr>
-        <w:t xml:space="preserve">Leona, Cate. "How Does Facebook Suggest Friends?" </w:t>
-      </w:r>
-      <w:proofErr w:type="spellStart"/>
-      <w:r>
-        <w:rPr>
-          <w:rFonts w:cs="Times New Roman"/>
-          <w:color w:val="4F81BD" w:themeColor="accent1"/>
-        </w:rPr>
-        <w:t>Udemy</w:t>
-      </w:r>
-      <w:proofErr w:type="spellEnd"/>
-      <w:r>
-        <w:rPr>
-          <w:rFonts w:cs="Times New Roman"/>
-          <w:color w:val="4F81BD" w:themeColor="accent1"/>
-        </w:rPr>
-        <w:t xml:space="preserve"> Blog. </w:t>
-      </w:r>
-      <w:proofErr w:type="spellStart"/>
-      <w:r>
-        <w:rPr>
-          <w:rFonts w:cs="Times New Roman"/>
-          <w:color w:val="4F81BD" w:themeColor="accent1"/>
-        </w:rPr>
-        <w:t>N.p</w:t>
-      </w:r>
-      <w:proofErr w:type="spellEnd"/>
-      <w:r>
-        <w:rPr>
-          <w:rFonts w:cs="Times New Roman"/>
-          <w:color w:val="4F81BD" w:themeColor="accent1"/>
-        </w:rPr>
-        <w:t xml:space="preserve">., </w:t>
-      </w:r>
-      <w:proofErr w:type="spellStart"/>
-      <w:r>
-        <w:rPr>
-          <w:rFonts w:cs="Times New Roman"/>
-          <w:color w:val="4F81BD" w:themeColor="accent1"/>
-        </w:rPr>
-        <w:t>n.d.</w:t>
-      </w:r>
-      <w:proofErr w:type="spellEnd"/>
-      <w:r>
-        <w:rPr>
-          <w:rFonts w:cs="Times New Roman"/>
-          <w:color w:val="4F81BD" w:themeColor="accent1"/>
-        </w:rPr>
-        <w:t xml:space="preserve"> Web. 16 Mar. 2016. &lt;https://blog.udemy.com/how-does-facebook-suggest-friends/&gt;.</w:t>
+        <w:t>Leona, Cate. "How Does Facebook Suggest Friends?" Udemy Blog. N.p., n.d. Web. 16 Mar. 2016. &lt;https://blog.udemy.com/how-does-facebook-suggest-friends/&gt;.</w:t>
       </w:r>
     </w:p>
     <w:p>
@@ -556,55 +523,7 @@
           <w:rFonts w:cs="Times New Roman"/>
           <w:color w:val="4F81BD" w:themeColor="accent1"/>
         </w:rPr>
-        <w:t xml:space="preserve">Solanki, </w:t>
-      </w:r>
-      <w:proofErr w:type="spellStart"/>
-      <w:r>
-        <w:rPr>
-          <w:rFonts w:cs="Times New Roman"/>
-          <w:color w:val="4F81BD" w:themeColor="accent1"/>
-        </w:rPr>
-        <w:t>Kartik</w:t>
-      </w:r>
-      <w:proofErr w:type="spellEnd"/>
-      <w:r>
-        <w:rPr>
-          <w:rFonts w:cs="Times New Roman"/>
-          <w:color w:val="4F81BD" w:themeColor="accent1"/>
-        </w:rPr>
-        <w:t xml:space="preserve">. "How Does Facebook Suggest Friends?" </w:t>
-      </w:r>
-      <w:proofErr w:type="spellStart"/>
-      <w:r>
-        <w:rPr>
-          <w:rFonts w:cs="Times New Roman"/>
-          <w:color w:val="4F81BD" w:themeColor="accent1"/>
-        </w:rPr>
-        <w:t>Quora</w:t>
-      </w:r>
-      <w:proofErr w:type="spellEnd"/>
-      <w:r>
-        <w:rPr>
-          <w:rFonts w:cs="Times New Roman"/>
-          <w:color w:val="4F81BD" w:themeColor="accent1"/>
-        </w:rPr>
-        <w:t xml:space="preserve">. </w:t>
-      </w:r>
-      <w:proofErr w:type="spellStart"/>
-      <w:r>
-        <w:rPr>
-          <w:rFonts w:cs="Times New Roman"/>
-          <w:color w:val="4F81BD" w:themeColor="accent1"/>
-        </w:rPr>
-        <w:t>N.p</w:t>
-      </w:r>
-      <w:proofErr w:type="spellEnd"/>
-      <w:r>
-        <w:rPr>
-          <w:rFonts w:cs="Times New Roman"/>
-          <w:color w:val="4F81BD" w:themeColor="accent1"/>
-        </w:rPr>
-        <w:t>., 14 Apr. 2015. Web. 16 Mar. 2016. &lt;https://www.quora.com/How-does-Facebook-suggest-friends&gt;.</w:t>
+        <w:t>Solanki, Kartik. "How Does Facebook Suggest Friends?" Quora. N.p., 14 Apr. 2015. Web. 16 Mar. 2016. &lt;https://www.quora.com/How-does-Facebook-suggest-friends&gt;.</w:t>
       </w:r>
     </w:p>
     <w:p/>
@@ -704,35 +623,563 @@
         <w:t>0</w:t>
       </w:r>
       <w:r>
+        <w:t xml:space="preserve"> pt]</w:t>
+      </w:r>
+    </w:p>
+    <w:p>
+      <w:pPr>
+        <w:pStyle w:val="ListParagraph"/>
+        <w:numPr>
+          <w:ilvl w:val="1"/>
+          <w:numId w:val="1"/>
+        </w:numPr>
+      </w:pPr>
+      <w:r>
+        <w:lastRenderedPageBreak/>
+        <w:t xml:space="preserve">Please use user-based collaborative filtering to calculate </w:t>
+      </w:r>
+      <w:r>
+        <w:t>Bill</w:t>
+      </w:r>
+      <w:r>
+        <w:t xml:space="preserve">’s rating on </w:t>
+      </w:r>
+      <w:r>
+        <w:t xml:space="preserve">Item 4 </w:t>
+      </w:r>
+      <w:r>
+        <w:t>(using Cosine distance).</w:t>
+      </w:r>
+      <w:r>
         <w:t xml:space="preserve"> </w:t>
       </w:r>
-      <w:proofErr w:type="spellStart"/>
-      <w:r>
-        <w:t>pt</w:t>
-      </w:r>
-      <w:proofErr w:type="spellEnd"/>
-      <w:r>
-        <w:t>]</w:t>
-      </w:r>
-    </w:p>
-    <w:p>
-      <w:pPr>
-        <w:ind w:left="1080"/>
-        <w:rPr>
-          <w:color w:val="4F81BD" w:themeColor="accent1"/>
-        </w:rPr>
-      </w:pPr>
-      <w:r>
-        <w:rPr>
-          <w:color w:val="4F81BD" w:themeColor="accent1"/>
-        </w:rPr>
-        <w:lastRenderedPageBreak/>
-        <w:t>Solution in the image below, with final result added to the matrix at the end of the question.</w:t>
-      </w:r>
-    </w:p>
-    <w:p>
-      <w:pPr>
+      <w:r>
+        <w:t xml:space="preserve">Please show your solution and </w:t>
+      </w:r>
+      <w:r>
+        <w:t xml:space="preserve">the </w:t>
+      </w:r>
+      <w:r>
+        <w:t>final matrix [1.</w:t>
+      </w:r>
+      <w:r>
+        <w:t>0</w:t>
+      </w:r>
+      <w:r>
+        <w:t xml:space="preserve"> pt]</w:t>
+      </w:r>
+    </w:p>
+    <w:tbl>
+      <w:tblPr>
+        <w:tblStyle w:val="TableGrid"/>
+        <w:tblW w:w="0" w:type="auto"/>
         <w:jc w:val="center"/>
+        <w:tblLook w:val="04A0" w:firstRow="1" w:lastRow="0" w:firstColumn="1" w:lastColumn="0" w:noHBand="0" w:noVBand="1"/>
+      </w:tblPr>
+      <w:tblGrid>
+        <w:gridCol w:w="1152"/>
+        <w:gridCol w:w="1152"/>
+        <w:gridCol w:w="1152"/>
+        <w:gridCol w:w="1152"/>
+        <w:gridCol w:w="1152"/>
+        <w:gridCol w:w="1152"/>
+      </w:tblGrid>
+      <w:tr>
+        <w:trPr>
+          <w:jc w:val="center"/>
+        </w:trPr>
+        <w:tc>
+          <w:tcPr>
+            <w:tcW w:w="1152" w:type="dxa"/>
+            <w:shd w:val="clear" w:color="auto" w:fill="BFBFBF" w:themeFill="background1" w:themeFillShade="BF"/>
+            <w:vAlign w:val="center"/>
+          </w:tcPr>
+          <w:p>
+            <w:r>
+              <w:t>Users</w:t>
+            </w:r>
+          </w:p>
+        </w:tc>
+        <w:tc>
+          <w:tcPr>
+            <w:tcW w:w="1152" w:type="dxa"/>
+            <w:shd w:val="clear" w:color="auto" w:fill="D9D9D9" w:themeFill="background1" w:themeFillShade="D9"/>
+            <w:vAlign w:val="center"/>
+          </w:tcPr>
+          <w:p>
+            <w:pPr>
+              <w:jc w:val="center"/>
+            </w:pPr>
+            <w:r>
+              <w:t>Item 1</w:t>
+            </w:r>
+          </w:p>
+        </w:tc>
+        <w:tc>
+          <w:tcPr>
+            <w:tcW w:w="1152" w:type="dxa"/>
+            <w:shd w:val="clear" w:color="auto" w:fill="D9D9D9" w:themeFill="background1" w:themeFillShade="D9"/>
+            <w:vAlign w:val="center"/>
+          </w:tcPr>
+          <w:p>
+            <w:pPr>
+              <w:jc w:val="center"/>
+            </w:pPr>
+            <w:r>
+              <w:t>Item 2</w:t>
+            </w:r>
+          </w:p>
+        </w:tc>
+        <w:tc>
+          <w:tcPr>
+            <w:tcW w:w="1152" w:type="dxa"/>
+            <w:shd w:val="clear" w:color="auto" w:fill="D9D9D9" w:themeFill="background1" w:themeFillShade="D9"/>
+            <w:vAlign w:val="center"/>
+          </w:tcPr>
+          <w:p>
+            <w:pPr>
+              <w:jc w:val="center"/>
+            </w:pPr>
+            <w:r>
+              <w:t>Item 3</w:t>
+            </w:r>
+          </w:p>
+        </w:tc>
+        <w:tc>
+          <w:tcPr>
+            <w:tcW w:w="1152" w:type="dxa"/>
+            <w:shd w:val="clear" w:color="auto" w:fill="D9D9D9" w:themeFill="background1" w:themeFillShade="D9"/>
+            <w:vAlign w:val="center"/>
+          </w:tcPr>
+          <w:p>
+            <w:pPr>
+              <w:jc w:val="center"/>
+            </w:pPr>
+            <w:r>
+              <w:t>Item 4</w:t>
+            </w:r>
+          </w:p>
+        </w:tc>
+        <w:tc>
+          <w:tcPr>
+            <w:tcW w:w="1152" w:type="dxa"/>
+            <w:shd w:val="clear" w:color="auto" w:fill="D9D9D9" w:themeFill="background1" w:themeFillShade="D9"/>
+            <w:vAlign w:val="center"/>
+          </w:tcPr>
+          <w:p>
+            <w:pPr>
+              <w:jc w:val="center"/>
+            </w:pPr>
+            <w:r>
+              <w:t>Item 5</w:t>
+            </w:r>
+          </w:p>
+        </w:tc>
+      </w:tr>
+      <w:tr>
+        <w:trPr>
+          <w:jc w:val="center"/>
+        </w:trPr>
+        <w:tc>
+          <w:tcPr>
+            <w:tcW w:w="1152" w:type="dxa"/>
+            <w:shd w:val="clear" w:color="auto" w:fill="BFBFBF" w:themeFill="background1" w:themeFillShade="BF"/>
+            <w:vAlign w:val="center"/>
+          </w:tcPr>
+          <w:p>
+            <w:r>
+              <w:t>Angelica</w:t>
+            </w:r>
+          </w:p>
+        </w:tc>
+        <w:tc>
+          <w:tcPr>
+            <w:tcW w:w="1152" w:type="dxa"/>
+            <w:vAlign w:val="center"/>
+          </w:tcPr>
+          <w:p>
+            <w:pPr>
+              <w:jc w:val="center"/>
+            </w:pPr>
+            <w:r>
+              <w:t>3.5</w:t>
+            </w:r>
+          </w:p>
+        </w:tc>
+        <w:tc>
+          <w:tcPr>
+            <w:tcW w:w="1152" w:type="dxa"/>
+            <w:vAlign w:val="center"/>
+          </w:tcPr>
+          <w:p>
+            <w:pPr>
+              <w:jc w:val="center"/>
+            </w:pPr>
+            <w:r>
+              <w:t>2</w:t>
+            </w:r>
+          </w:p>
+        </w:tc>
+        <w:tc>
+          <w:tcPr>
+            <w:tcW w:w="1152" w:type="dxa"/>
+            <w:shd w:val="clear" w:color="auto" w:fill="D6E3BC" w:themeFill="accent3" w:themeFillTint="66"/>
+            <w:vAlign w:val="center"/>
+          </w:tcPr>
+          <w:p>
+            <w:pPr>
+              <w:jc w:val="center"/>
+              <w:rPr>
+                <w:color w:val="4F81BD" w:themeColor="accent1"/>
+              </w:rPr>
+            </w:pPr>
+            <w:r>
+              <w:rPr>
+                <w:color w:val="4F81BD" w:themeColor="accent1"/>
+              </w:rPr>
+              <w:t>3.7</w:t>
+            </w:r>
+          </w:p>
+        </w:tc>
+        <w:tc>
+          <w:tcPr>
+            <w:tcW w:w="1152" w:type="dxa"/>
+            <w:vAlign w:val="center"/>
+          </w:tcPr>
+          <w:p>
+            <w:pPr>
+              <w:jc w:val="center"/>
+            </w:pPr>
+            <w:r>
+              <w:t>4.5</w:t>
+            </w:r>
+          </w:p>
+        </w:tc>
+        <w:tc>
+          <w:tcPr>
+            <w:tcW w:w="1152" w:type="dxa"/>
+            <w:vAlign w:val="center"/>
+          </w:tcPr>
+          <w:p>
+            <w:pPr>
+              <w:jc w:val="center"/>
+            </w:pPr>
+            <w:r>
+              <w:t>5</w:t>
+            </w:r>
+          </w:p>
+        </w:tc>
+      </w:tr>
+      <w:tr>
+        <w:trPr>
+          <w:jc w:val="center"/>
+        </w:trPr>
+        <w:tc>
+          <w:tcPr>
+            <w:tcW w:w="1152" w:type="dxa"/>
+            <w:shd w:val="clear" w:color="auto" w:fill="BFBFBF" w:themeFill="background1" w:themeFillShade="BF"/>
+            <w:vAlign w:val="center"/>
+          </w:tcPr>
+          <w:p>
+            <w:r>
+              <w:t>Bill</w:t>
+            </w:r>
+          </w:p>
+        </w:tc>
+        <w:tc>
+          <w:tcPr>
+            <w:tcW w:w="1152" w:type="dxa"/>
+            <w:vAlign w:val="center"/>
+          </w:tcPr>
+          <w:p>
+            <w:pPr>
+              <w:jc w:val="center"/>
+            </w:pPr>
+            <w:r>
+              <w:t>2</w:t>
+            </w:r>
+          </w:p>
+        </w:tc>
+        <w:tc>
+          <w:tcPr>
+            <w:tcW w:w="1152" w:type="dxa"/>
+            <w:vAlign w:val="center"/>
+          </w:tcPr>
+          <w:p>
+            <w:pPr>
+              <w:jc w:val="center"/>
+            </w:pPr>
+            <w:r>
+              <w:t>3.5</w:t>
+            </w:r>
+          </w:p>
+        </w:tc>
+        <w:tc>
+          <w:tcPr>
+            <w:tcW w:w="1152" w:type="dxa"/>
+            <w:vAlign w:val="center"/>
+          </w:tcPr>
+          <w:p>
+            <w:pPr>
+              <w:jc w:val="center"/>
+            </w:pPr>
+            <w:r>
+              <w:t>4</w:t>
+            </w:r>
+          </w:p>
+        </w:tc>
+        <w:tc>
+          <w:tcPr>
+            <w:tcW w:w="1152" w:type="dxa"/>
+            <w:shd w:val="clear" w:color="auto" w:fill="D6E3BC" w:themeFill="accent3" w:themeFillTint="66"/>
+            <w:vAlign w:val="center"/>
+          </w:tcPr>
+          <w:p>
+            <w:pPr>
+              <w:jc w:val="center"/>
+              <w:rPr>
+                <w:color w:val="4F81BD" w:themeColor="accent1"/>
+              </w:rPr>
+            </w:pPr>
+            <w:r>
+              <w:rPr>
+                <w:color w:val="4F81BD" w:themeColor="accent1"/>
+              </w:rPr>
+              <w:t>3.5</w:t>
+            </w:r>
+          </w:p>
+        </w:tc>
+        <w:tc>
+          <w:tcPr>
+            <w:tcW w:w="1152" w:type="dxa"/>
+            <w:vAlign w:val="center"/>
+          </w:tcPr>
+          <w:p>
+            <w:pPr>
+              <w:jc w:val="center"/>
+            </w:pPr>
+            <w:r>
+              <w:t>2</w:t>
+            </w:r>
+          </w:p>
+        </w:tc>
+      </w:tr>
+      <w:tr>
+        <w:trPr>
+          <w:jc w:val="center"/>
+        </w:trPr>
+        <w:tc>
+          <w:tcPr>
+            <w:tcW w:w="1152" w:type="dxa"/>
+            <w:shd w:val="clear" w:color="auto" w:fill="BFBFBF" w:themeFill="background1" w:themeFillShade="BF"/>
+            <w:vAlign w:val="center"/>
+          </w:tcPr>
+          <w:p>
+            <w:r>
+              <w:t>Chan</w:t>
+            </w:r>
+          </w:p>
+        </w:tc>
+        <w:tc>
+          <w:tcPr>
+            <w:tcW w:w="1152" w:type="dxa"/>
+            <w:vAlign w:val="center"/>
+          </w:tcPr>
+          <w:p>
+            <w:pPr>
+              <w:jc w:val="center"/>
+            </w:pPr>
+            <w:r>
+              <w:t>5</w:t>
+            </w:r>
+          </w:p>
+        </w:tc>
+        <w:tc>
+          <w:tcPr>
+            <w:tcW w:w="1152" w:type="dxa"/>
+            <w:vAlign w:val="center"/>
+          </w:tcPr>
+          <w:p>
+            <w:pPr>
+              <w:jc w:val="center"/>
+            </w:pPr>
+            <w:r>
+              <w:t>1</w:t>
+            </w:r>
+          </w:p>
+        </w:tc>
+        <w:tc>
+          <w:tcPr>
+            <w:tcW w:w="1152" w:type="dxa"/>
+            <w:vAlign w:val="center"/>
+          </w:tcPr>
+          <w:p>
+            <w:pPr>
+              <w:jc w:val="center"/>
+            </w:pPr>
+            <w:r>
+              <w:t>1</w:t>
+            </w:r>
+          </w:p>
+        </w:tc>
+        <w:tc>
+          <w:tcPr>
+            <w:tcW w:w="1152" w:type="dxa"/>
+            <w:vAlign w:val="center"/>
+          </w:tcPr>
+          <w:p>
+            <w:pPr>
+              <w:jc w:val="center"/>
+            </w:pPr>
+            <w:r>
+              <w:t>3</w:t>
+            </w:r>
+          </w:p>
+        </w:tc>
+        <w:tc>
+          <w:tcPr>
+            <w:tcW w:w="1152" w:type="dxa"/>
+            <w:vAlign w:val="center"/>
+          </w:tcPr>
+          <w:p>
+            <w:pPr>
+              <w:jc w:val="center"/>
+            </w:pPr>
+            <w:r>
+              <w:t>5</w:t>
+            </w:r>
+          </w:p>
+        </w:tc>
+      </w:tr>
+      <w:tr>
+        <w:trPr>
+          <w:jc w:val="center"/>
+        </w:trPr>
+        <w:tc>
+          <w:tcPr>
+            <w:tcW w:w="1152" w:type="dxa"/>
+            <w:shd w:val="clear" w:color="auto" w:fill="BFBFBF" w:themeFill="background1" w:themeFillShade="BF"/>
+            <w:vAlign w:val="center"/>
+          </w:tcPr>
+          <w:p>
+            <w:r>
+              <w:t>Dan</w:t>
+            </w:r>
+          </w:p>
+        </w:tc>
+        <w:tc>
+          <w:tcPr>
+            <w:tcW w:w="1152" w:type="dxa"/>
+            <w:vAlign w:val="center"/>
+          </w:tcPr>
+          <w:p>
+            <w:pPr>
+              <w:jc w:val="center"/>
+            </w:pPr>
+            <w:r>
+              <w:t>3</w:t>
+            </w:r>
+          </w:p>
+        </w:tc>
+        <w:tc>
+          <w:tcPr>
+            <w:tcW w:w="1152" w:type="dxa"/>
+            <w:vAlign w:val="center"/>
+          </w:tcPr>
+          <w:p>
+            <w:pPr>
+              <w:jc w:val="center"/>
+            </w:pPr>
+            <w:r>
+              <w:t>4</w:t>
+            </w:r>
+          </w:p>
+        </w:tc>
+        <w:tc>
+          <w:tcPr>
+            <w:tcW w:w="1152" w:type="dxa"/>
+            <w:vAlign w:val="center"/>
+          </w:tcPr>
+          <w:p>
+            <w:pPr>
+              <w:jc w:val="center"/>
+            </w:pPr>
+            <w:r>
+              <w:t>4.5</w:t>
+            </w:r>
+          </w:p>
+        </w:tc>
+        <w:tc>
+          <w:tcPr>
+            <w:tcW w:w="1152" w:type="dxa"/>
+            <w:vAlign w:val="center"/>
+          </w:tcPr>
+          <w:p>
+            <w:pPr>
+              <w:jc w:val="center"/>
+            </w:pPr>
+          </w:p>
+        </w:tc>
+        <w:tc>
+          <w:tcPr>
+            <w:tcW w:w="1152" w:type="dxa"/>
+            <w:vAlign w:val="center"/>
+          </w:tcPr>
+          <w:p>
+            <w:pPr>
+              <w:jc w:val="center"/>
+            </w:pPr>
+            <w:r>
+              <w:t>3</w:t>
+            </w:r>
+          </w:p>
+        </w:tc>
+      </w:tr>
+    </w:tbl>
+    <w:p/>
+    <w:p>
+      <w:pPr>
+        <w:rPr>
+          <w:color w:val="4F81BD" w:themeColor="accent1"/>
+        </w:rPr>
+      </w:pPr>
+      <w:r>
+        <w:rPr>
+          <w:color w:val="4F81BD" w:themeColor="accent1"/>
+        </w:rPr>
+        <w:t xml:space="preserve">a.  </w:t>
+      </w:r>
+      <w:r>
+        <w:rPr>
+          <w:color w:val="4F81BD" w:themeColor="accent1"/>
+        </w:rPr>
+        <w:t xml:space="preserve">Solution in the image below, with final result added to the matrix </w:t>
+      </w:r>
+      <w:r>
+        <w:rPr>
+          <w:color w:val="4F81BD" w:themeColor="accent1"/>
+        </w:rPr>
+        <w:t>above in</w:t>
+      </w:r>
+      <w:r>
+        <w:rPr>
+          <w:color w:val="4F81BD" w:themeColor="accent1"/>
+        </w:rPr>
+        <w:t xml:space="preserve"> (Angelica, Item 3)</w:t>
+      </w:r>
+      <w:r>
+        <w:rPr>
+          <w:color w:val="4F81BD" w:themeColor="accent1"/>
+        </w:rPr>
+        <w:t>.</w:t>
+      </w:r>
+    </w:p>
+    <w:p>
+      <w:pPr>
+        <w:jc w:val="center"/>
+        <w:rPr>
+          <w:color w:val="4F81BD" w:themeColor="accent1"/>
+        </w:rPr>
       </w:pPr>
       <w:r>
         <w:rPr>
@@ -740,8 +1187,8 @@
           <w:lang w:eastAsia="ja-JP"/>
         </w:rPr>
         <w:drawing>
-          <wp:inline distT="0" distB="0" distL="0" distR="0" wp14:anchorId="139A8119" wp14:editId="187C8E2E">
-            <wp:extent cx="6352162" cy="5155202"/>
+          <wp:inline distT="0" distB="0" distL="0" distR="0" wp14:anchorId="01826AEB" wp14:editId="034C76E4">
+            <wp:extent cx="6355080" cy="4782185"/>
             <wp:effectExtent l="0" t="0" r="0" b="0"/>
             <wp:docPr id="2" name="Picture 2"/>
             <wp:cNvGraphicFramePr>
@@ -755,20 +1202,20 @@
                     <pic:cNvPicPr/>
                   </pic:nvPicPr>
                   <pic:blipFill rotWithShape="1">
-                    <a:blip r:embed="rId5">
+                    <a:blip r:embed="rId5" cstate="print">
                       <a:extLst>
                         <a:ext uri="{28A0092B-C50C-407E-A947-70E740481C1C}">
                           <a14:useLocalDpi xmlns:a14="http://schemas.microsoft.com/office/drawing/2010/main" val="0"/>
                         </a:ext>
                       </a:extLst>
                     </a:blip>
-                    <a:srcRect t="23298" r="1687" b="20319"/>
+                    <a:srcRect t="24894" r="1687" b="22779"/>
                     <a:stretch/>
                   </pic:blipFill>
                   <pic:spPr bwMode="auto">
                     <a:xfrm>
                       <a:off x="0" y="0"/>
-                      <a:ext cx="6352786" cy="5155709"/>
+                      <a:ext cx="6355080" cy="4782185"/>
                     </a:xfrm>
                     <a:prstGeom prst="rect">
                       <a:avLst/>
@@ -791,73 +1238,41 @@
     </w:p>
     <w:p>
       <w:pPr>
-        <w:pStyle w:val="ListParagraph"/>
-        <w:numPr>
-          <w:ilvl w:val="1"/>
-          <w:numId w:val="1"/>
-        </w:numPr>
-      </w:pPr>
-      <w:r>
-        <w:t xml:space="preserve">Please use user-based collaborative filtering to calculate </w:t>
-      </w:r>
-      <w:r>
-        <w:t>Bill</w:t>
-      </w:r>
-      <w:r>
-        <w:t xml:space="preserve">’s rating on </w:t>
-      </w:r>
-      <w:r>
-        <w:t xml:space="preserve">Item 4 </w:t>
-      </w:r>
-      <w:r>
-        <w:t>(using Cosine distance).</w:t>
-      </w:r>
-      <w:r>
-        <w:t xml:space="preserve"> </w:t>
-      </w:r>
-      <w:r>
-        <w:t xml:space="preserve">Please show your solution and </w:t>
-      </w:r>
-      <w:r>
-        <w:t xml:space="preserve">the </w:t>
-      </w:r>
-      <w:r>
-        <w:t>final matrix [1.</w:t>
-      </w:r>
-      <w:r>
-        <w:t>0</w:t>
-      </w:r>
-      <w:r>
-        <w:t xml:space="preserve"> </w:t>
-      </w:r>
-      <w:proofErr w:type="spellStart"/>
-      <w:r>
-        <w:t>pt</w:t>
-      </w:r>
-      <w:proofErr w:type="spellEnd"/>
-      <w:r>
-        <w:t>]</w:t>
-      </w:r>
-    </w:p>
-    <w:p>
-      <w:pPr>
-        <w:ind w:left="1080"/>
-        <w:rPr>
-          <w:color w:val="4F81BD" w:themeColor="accent1"/>
-        </w:rPr>
-      </w:pPr>
-      <w:r>
-        <w:rPr>
-          <w:color w:val="4F81BD" w:themeColor="accent1"/>
-        </w:rPr>
-        <w:t>Solution in the image below, with final result added to the matrix at the end of the question.</w:t>
-      </w:r>
-      <w:bookmarkStart w:id="0" w:name="_GoBack"/>
-      <w:bookmarkEnd w:id="0"/>
+        <w:rPr>
+          <w:color w:val="4F81BD" w:themeColor="accent1"/>
+        </w:rPr>
+      </w:pPr>
+      <w:r>
+        <w:rPr>
+          <w:color w:val="4F81BD" w:themeColor="accent1"/>
+        </w:rPr>
+        <w:t>b</w:t>
+      </w:r>
+      <w:r>
+        <w:rPr>
+          <w:color w:val="4F81BD" w:themeColor="accent1"/>
+        </w:rPr>
+        <w:t xml:space="preserve">.  Solution in the image below, with final result added to the matrix above in </w:t>
+      </w:r>
+      <w:r>
+        <w:rPr>
+          <w:color w:val="4F81BD" w:themeColor="accent1"/>
+        </w:rPr>
+        <w:t>(Bill, Item 4)</w:t>
+      </w:r>
+      <w:r>
+        <w:rPr>
+          <w:color w:val="4F81BD" w:themeColor="accent1"/>
+        </w:rPr>
+        <w:t>.</w:t>
+      </w:r>
     </w:p>
     <w:p>
       <w:pPr>
         <w:jc w:val="center"/>
+        <w:rPr>
+          <w:color w:val="4F81BD" w:themeColor="accent1"/>
+        </w:rPr>
       </w:pPr>
       <w:r>
         <w:rPr>
@@ -866,9 +1281,9 @@
         </w:rPr>
         <w:lastRenderedPageBreak/>
         <w:drawing>
-          <wp:inline distT="0" distB="0" distL="0" distR="0" wp14:anchorId="30FCDC91" wp14:editId="2758021D">
-            <wp:extent cx="6461622" cy="6031149"/>
-            <wp:effectExtent l="0" t="0" r="0" b="0"/>
+          <wp:inline distT="0" distB="0" distL="0" distR="0" wp14:anchorId="4D867614" wp14:editId="725F9C4F">
+            <wp:extent cx="6464300" cy="6035040"/>
+            <wp:effectExtent l="0" t="0" r="12700" b="10160"/>
             <wp:docPr id="4" name="Picture 4"/>
             <wp:cNvGraphicFramePr>
               <a:graphicFrameLocks xmlns:a="http://schemas.openxmlformats.org/drawingml/2006/main" noChangeAspect="1"/>
@@ -881,7 +1296,7 @@
                     <pic:cNvPicPr/>
                   </pic:nvPicPr>
                   <pic:blipFill rotWithShape="1">
-                    <a:blip r:embed="rId6">
+                    <a:blip r:embed="rId6" cstate="print">
                       <a:extLst>
                         <a:ext uri="{28A0092B-C50C-407E-A947-70E740481C1C}">
                           <a14:useLocalDpi xmlns:a14="http://schemas.microsoft.com/office/drawing/2010/main" val="0"/>
@@ -894,7 +1309,7 @@
                   <pic:spPr bwMode="auto">
                     <a:xfrm>
                       <a:off x="0" y="0"/>
-                      <a:ext cx="6461760" cy="6031278"/>
+                      <a:ext cx="6464300" cy="6035040"/>
                     </a:xfrm>
                     <a:prstGeom prst="rect">
                       <a:avLst/>
@@ -915,365 +1330,6 @@
         </w:drawing>
       </w:r>
     </w:p>
-    <w:tbl>
-      <w:tblPr>
-        <w:tblStyle w:val="TableGrid"/>
-        <w:tblW w:w="0" w:type="auto"/>
-        <w:jc w:val="center"/>
-        <w:tblLook w:val="04A0" w:firstRow="1" w:lastRow="0" w:firstColumn="1" w:lastColumn="0" w:noHBand="0" w:noVBand="1"/>
-      </w:tblPr>
-      <w:tblGrid>
-        <w:gridCol w:w="1596"/>
-        <w:gridCol w:w="1596"/>
-        <w:gridCol w:w="1596"/>
-        <w:gridCol w:w="1596"/>
-        <w:gridCol w:w="1596"/>
-        <w:gridCol w:w="1596"/>
-      </w:tblGrid>
-      <w:tr>
-        <w:trPr>
-          <w:jc w:val="center"/>
-        </w:trPr>
-        <w:tc>
-          <w:tcPr>
-            <w:tcW w:w="1596" w:type="dxa"/>
-          </w:tcPr>
-          <w:p>
-            <w:r>
-              <w:t>Users</w:t>
-            </w:r>
-          </w:p>
-        </w:tc>
-        <w:tc>
-          <w:tcPr>
-            <w:tcW w:w="1596" w:type="dxa"/>
-          </w:tcPr>
-          <w:p>
-            <w:r>
-              <w:t>Item 1</w:t>
-            </w:r>
-          </w:p>
-        </w:tc>
-        <w:tc>
-          <w:tcPr>
-            <w:tcW w:w="1596" w:type="dxa"/>
-          </w:tcPr>
-          <w:p>
-            <w:r>
-              <w:t>Item 2</w:t>
-            </w:r>
-          </w:p>
-        </w:tc>
-        <w:tc>
-          <w:tcPr>
-            <w:tcW w:w="1596" w:type="dxa"/>
-          </w:tcPr>
-          <w:p>
-            <w:r>
-              <w:t>Item 3</w:t>
-            </w:r>
-          </w:p>
-        </w:tc>
-        <w:tc>
-          <w:tcPr>
-            <w:tcW w:w="1596" w:type="dxa"/>
-          </w:tcPr>
-          <w:p>
-            <w:r>
-              <w:t>Item 4</w:t>
-            </w:r>
-          </w:p>
-        </w:tc>
-        <w:tc>
-          <w:tcPr>
-            <w:tcW w:w="1596" w:type="dxa"/>
-          </w:tcPr>
-          <w:p>
-            <w:r>
-              <w:t>Item 5</w:t>
-            </w:r>
-          </w:p>
-        </w:tc>
-      </w:tr>
-      <w:tr>
-        <w:trPr>
-          <w:jc w:val="center"/>
-        </w:trPr>
-        <w:tc>
-          <w:tcPr>
-            <w:tcW w:w="1596" w:type="dxa"/>
-          </w:tcPr>
-          <w:p>
-            <w:r>
-              <w:t>Angelica</w:t>
-            </w:r>
-          </w:p>
-        </w:tc>
-        <w:tc>
-          <w:tcPr>
-            <w:tcW w:w="1596" w:type="dxa"/>
-          </w:tcPr>
-          <w:p>
-            <w:r>
-              <w:t>3.5</w:t>
-            </w:r>
-          </w:p>
-        </w:tc>
-        <w:tc>
-          <w:tcPr>
-            <w:tcW w:w="1596" w:type="dxa"/>
-          </w:tcPr>
-          <w:p>
-            <w:r>
-              <w:t>2</w:t>
-            </w:r>
-          </w:p>
-        </w:tc>
-        <w:tc>
-          <w:tcPr>
-            <w:tcW w:w="1596" w:type="dxa"/>
-          </w:tcPr>
-          <w:p>
-            <w:pPr>
-              <w:rPr>
-                <w:color w:val="4F81BD" w:themeColor="accent1"/>
-              </w:rPr>
-            </w:pPr>
-            <w:r>
-              <w:rPr>
-                <w:color w:val="4F81BD" w:themeColor="accent1"/>
-              </w:rPr>
-              <w:t>3.7</w:t>
-            </w:r>
-          </w:p>
-        </w:tc>
-        <w:tc>
-          <w:tcPr>
-            <w:tcW w:w="1596" w:type="dxa"/>
-          </w:tcPr>
-          <w:p>
-            <w:r>
-              <w:t>4.5</w:t>
-            </w:r>
-          </w:p>
-        </w:tc>
-        <w:tc>
-          <w:tcPr>
-            <w:tcW w:w="1596" w:type="dxa"/>
-          </w:tcPr>
-          <w:p>
-            <w:r>
-              <w:t>5</w:t>
-            </w:r>
-          </w:p>
-        </w:tc>
-      </w:tr>
-      <w:tr>
-        <w:trPr>
-          <w:jc w:val="center"/>
-        </w:trPr>
-        <w:tc>
-          <w:tcPr>
-            <w:tcW w:w="1596" w:type="dxa"/>
-          </w:tcPr>
-          <w:p>
-            <w:r>
-              <w:t>Bill</w:t>
-            </w:r>
-          </w:p>
-        </w:tc>
-        <w:tc>
-          <w:tcPr>
-            <w:tcW w:w="1596" w:type="dxa"/>
-          </w:tcPr>
-          <w:p>
-            <w:r>
-              <w:t>2</w:t>
-            </w:r>
-          </w:p>
-        </w:tc>
-        <w:tc>
-          <w:tcPr>
-            <w:tcW w:w="1596" w:type="dxa"/>
-          </w:tcPr>
-          <w:p>
-            <w:r>
-              <w:t>3.5</w:t>
-            </w:r>
-          </w:p>
-        </w:tc>
-        <w:tc>
-          <w:tcPr>
-            <w:tcW w:w="1596" w:type="dxa"/>
-          </w:tcPr>
-          <w:p>
-            <w:r>
-              <w:t>4</w:t>
-            </w:r>
-          </w:p>
-        </w:tc>
-        <w:tc>
-          <w:tcPr>
-            <w:tcW w:w="1596" w:type="dxa"/>
-          </w:tcPr>
-          <w:p>
-            <w:pPr>
-              <w:rPr>
-                <w:color w:val="4F81BD" w:themeColor="accent1"/>
-              </w:rPr>
-            </w:pPr>
-            <w:r>
-              <w:rPr>
-                <w:color w:val="4F81BD" w:themeColor="accent1"/>
-              </w:rPr>
-              <w:t>3.5</w:t>
-            </w:r>
-          </w:p>
-        </w:tc>
-        <w:tc>
-          <w:tcPr>
-            <w:tcW w:w="1596" w:type="dxa"/>
-          </w:tcPr>
-          <w:p>
-            <w:r>
-              <w:t>2</w:t>
-            </w:r>
-          </w:p>
-        </w:tc>
-      </w:tr>
-      <w:tr>
-        <w:trPr>
-          <w:jc w:val="center"/>
-        </w:trPr>
-        <w:tc>
-          <w:tcPr>
-            <w:tcW w:w="1596" w:type="dxa"/>
-          </w:tcPr>
-          <w:p>
-            <w:r>
-              <w:t>Chan</w:t>
-            </w:r>
-          </w:p>
-        </w:tc>
-        <w:tc>
-          <w:tcPr>
-            <w:tcW w:w="1596" w:type="dxa"/>
-          </w:tcPr>
-          <w:p>
-            <w:r>
-              <w:t>5</w:t>
-            </w:r>
-          </w:p>
-        </w:tc>
-        <w:tc>
-          <w:tcPr>
-            <w:tcW w:w="1596" w:type="dxa"/>
-          </w:tcPr>
-          <w:p>
-            <w:r>
-              <w:t>1</w:t>
-            </w:r>
-          </w:p>
-        </w:tc>
-        <w:tc>
-          <w:tcPr>
-            <w:tcW w:w="1596" w:type="dxa"/>
-          </w:tcPr>
-          <w:p>
-            <w:r>
-              <w:t>1</w:t>
-            </w:r>
-          </w:p>
-        </w:tc>
-        <w:tc>
-          <w:tcPr>
-            <w:tcW w:w="1596" w:type="dxa"/>
-          </w:tcPr>
-          <w:p>
-            <w:r>
-              <w:t>3</w:t>
-            </w:r>
-          </w:p>
-        </w:tc>
-        <w:tc>
-          <w:tcPr>
-            <w:tcW w:w="1596" w:type="dxa"/>
-          </w:tcPr>
-          <w:p>
-            <w:r>
-              <w:t>5</w:t>
-            </w:r>
-          </w:p>
-        </w:tc>
-      </w:tr>
-      <w:tr>
-        <w:trPr>
-          <w:jc w:val="center"/>
-        </w:trPr>
-        <w:tc>
-          <w:tcPr>
-            <w:tcW w:w="1596" w:type="dxa"/>
-          </w:tcPr>
-          <w:p>
-            <w:r>
-              <w:t>Dan</w:t>
-            </w:r>
-          </w:p>
-        </w:tc>
-        <w:tc>
-          <w:tcPr>
-            <w:tcW w:w="1596" w:type="dxa"/>
-          </w:tcPr>
-          <w:p>
-            <w:r>
-              <w:t>3</w:t>
-            </w:r>
-          </w:p>
-        </w:tc>
-        <w:tc>
-          <w:tcPr>
-            <w:tcW w:w="1596" w:type="dxa"/>
-          </w:tcPr>
-          <w:p>
-            <w:r>
-              <w:t>4</w:t>
-            </w:r>
-          </w:p>
-        </w:tc>
-        <w:tc>
-          <w:tcPr>
-            <w:tcW w:w="1596" w:type="dxa"/>
-          </w:tcPr>
-          <w:p>
-            <w:r>
-              <w:t>4.5</w:t>
-            </w:r>
-          </w:p>
-        </w:tc>
-        <w:tc>
-          <w:tcPr>
-            <w:tcW w:w="1596" w:type="dxa"/>
-          </w:tcPr>
-          <w:p/>
-        </w:tc>
-        <w:tc>
-          <w:tcPr>
-            <w:tcW w:w="1596" w:type="dxa"/>
-          </w:tcPr>
-          <w:p>
-            <w:r>
-              <w:t>3</w:t>
-            </w:r>
-          </w:p>
-        </w:tc>
-      </w:tr>
-    </w:tbl>
-    <w:p/>
-    <w:p>
-      <w:pPr>
-        <w:pStyle w:val="ListParagraph"/>
-      </w:pPr>
-    </w:p>
     <w:p>
       <w:r>
         <w:rPr>
@@ -1360,13 +1416,8 @@
         <w:t>0.5</w:t>
       </w:r>
       <w:r>
-        <w:t xml:space="preserve"> </w:t>
-      </w:r>
-      <w:proofErr w:type="spellStart"/>
-      <w:r>
-        <w:t>pt</w:t>
-      </w:r>
-      <w:proofErr w:type="spellEnd"/>
+        <w:t xml:space="preserve"> pt</w:t>
+      </w:r>
       <w:r>
         <w:t>],</w:t>
       </w:r>
@@ -1383,15 +1434,7 @@
         <w:t>5</w:t>
       </w:r>
       <w:r>
-        <w:t xml:space="preserve"> </w:t>
-      </w:r>
-      <w:proofErr w:type="spellStart"/>
-      <w:r>
-        <w:t>pt</w:t>
-      </w:r>
-      <w:proofErr w:type="spellEnd"/>
-      <w:r>
-        <w:t xml:space="preserve">]. </w:t>
+        <w:t xml:space="preserve"> pt]. </w:t>
       </w:r>
     </w:p>
     <w:p>
@@ -1409,20 +1452,15 @@
         <w:t>ential power, and explain why [1</w:t>
       </w:r>
       <w:r>
-        <w:t xml:space="preserve"> </w:t>
-      </w:r>
-      <w:proofErr w:type="spellStart"/>
-      <w:r>
-        <w:t>pt</w:t>
-      </w:r>
-      <w:proofErr w:type="spellEnd"/>
-      <w:r>
-        <w:t>]</w:t>
-      </w:r>
-    </w:p>
-    <w:p/>
-    <w:p>
-      <w:pPr>
+        <w:t xml:space="preserve"> pt]</w:t>
+      </w:r>
+      <w:r>
+        <w:t>.</w:t>
+      </w:r>
+    </w:p>
+    <w:p>
+      <w:pPr>
+        <w:jc w:val="center"/>
         <w:rPr>
           <w:b/>
         </w:rPr>
@@ -1434,8 +1472,8 @@
           <w:lang w:eastAsia="ja-JP"/>
         </w:rPr>
         <w:drawing>
-          <wp:inline distT="0" distB="0" distL="0" distR="0" wp14:anchorId="47EEEC1E" wp14:editId="33E517A9">
-            <wp:extent cx="3071792" cy="2156460"/>
+          <wp:inline distT="0" distB="0" distL="0" distR="0" wp14:anchorId="47EEEC1E" wp14:editId="2865F48A">
+            <wp:extent cx="1993956" cy="1399799"/>
             <wp:effectExtent l="0" t="0" r="0" b="0"/>
             <wp:docPr id="3" name="Picture 3"/>
             <wp:cNvGraphicFramePr>
@@ -1451,7 +1489,7 @@
                     </pic:cNvPicPr>
                   </pic:nvPicPr>
                   <pic:blipFill>
-                    <a:blip r:embed="rId7">
+                    <a:blip r:embed="rId7" cstate="print">
                       <a:extLst>
                         <a:ext uri="{28A0092B-C50C-407E-A947-70E740481C1C}">
                           <a14:useLocalDpi xmlns:a14="http://schemas.microsoft.com/office/drawing/2010/main" val="0"/>
@@ -1466,7 +1504,7 @@
                   <pic:spPr bwMode="auto">
                     <a:xfrm>
                       <a:off x="0" y="0"/>
-                      <a:ext cx="3071792" cy="2156460"/>
+                      <a:ext cx="2059204" cy="1445604"/>
                     </a:xfrm>
                     <a:prstGeom prst="rect">
                       <a:avLst/>
@@ -1485,97 +1523,44 @@
     </w:p>
     <w:p>
       <w:pPr>
-        <w:pStyle w:val="ListParagraph"/>
-      </w:pPr>
-    </w:p>
-    <w:p>
-      <w:pPr>
-        <w:pStyle w:val="HTMLPreformatted"/>
-        <w:rPr>
-          <w:rFonts w:asciiTheme="minorHAnsi" w:hAnsiTheme="minorHAnsi" w:cs="Times New Roman"/>
-          <w:sz w:val="22"/>
-          <w:szCs w:val="22"/>
-        </w:rPr>
-      </w:pPr>
-      <w:r>
-        <w:rPr>
-          <w:rFonts w:asciiTheme="minorHAnsi" w:hAnsiTheme="minorHAnsi" w:cs="Times New Roman"/>
-          <w:b/>
-          <w:sz w:val="22"/>
-          <w:szCs w:val="22"/>
-        </w:rPr>
-        <w:t>Question 4 [2.</w:t>
-      </w:r>
-      <w:r>
-        <w:rPr>
-          <w:rFonts w:asciiTheme="minorHAnsi" w:hAnsiTheme="minorHAnsi" w:cs="Times New Roman"/>
-          <w:b/>
-          <w:sz w:val="22"/>
-          <w:szCs w:val="22"/>
-        </w:rPr>
-        <w:t>0</w:t>
-      </w:r>
-      <w:r>
-        <w:rPr>
-          <w:rFonts w:asciiTheme="minorHAnsi" w:hAnsiTheme="minorHAnsi" w:cs="Times New Roman"/>
-          <w:b/>
-          <w:sz w:val="22"/>
-          <w:szCs w:val="22"/>
-        </w:rPr>
-        <w:t xml:space="preserve"> pts]: </w:t>
-      </w:r>
-      <w:r>
-        <w:rPr>
-          <w:rFonts w:asciiTheme="minorHAnsi" w:hAnsiTheme="minorHAnsi" w:cs="Times New Roman"/>
-          <w:sz w:val="22"/>
-          <w:szCs w:val="22"/>
-        </w:rPr>
-        <w:t xml:space="preserve">In the following network, assume “S” and “t” denote source and sink node, respectively, and the value on each edge denotes the weight/capacity of each edge. Please use Ford Fulkerson algorithm to find the min-cut which separate the network into two community (one includes “s” and the other includes </w:t>
-      </w:r>
-      <w:r>
-        <w:rPr>
-          <w:rFonts w:asciiTheme="minorHAnsi" w:hAnsiTheme="minorHAnsi" w:cs="Times New Roman"/>
-          <w:sz w:val="22"/>
-          <w:szCs w:val="22"/>
-        </w:rPr>
-        <w:t>“t”). Please show your solution</w:t>
-      </w:r>
-      <w:r>
-        <w:rPr>
-          <w:rFonts w:asciiTheme="minorHAnsi" w:hAnsiTheme="minorHAnsi" w:cs="Times New Roman"/>
-          <w:sz w:val="22"/>
-          <w:szCs w:val="22"/>
-        </w:rPr>
-        <w:t xml:space="preserve">. </w:t>
-      </w:r>
-    </w:p>
-    <w:p>
-      <w:pPr>
-        <w:pStyle w:val="HTMLPreformatted"/>
-        <w:rPr>
-          <w:b/>
-        </w:rPr>
-      </w:pPr>
-    </w:p>
-    <w:p>
-      <w:pPr>
-        <w:pStyle w:val="HTMLPreformatted"/>
+        <w:rPr>
+          <w:color w:val="4F81BD" w:themeColor="accent1"/>
+        </w:rPr>
+      </w:pPr>
+      <w:r>
+        <w:rPr>
+          <w:color w:val="4F81BD" w:themeColor="accent1"/>
+        </w:rPr>
+        <w:lastRenderedPageBreak/>
+        <w:t>1</w:t>
+      </w:r>
+      <w:r>
+        <w:rPr>
+          <w:color w:val="4F81BD" w:themeColor="accent1"/>
+        </w:rPr>
+        <w:t>.  Solution in the image below</w:t>
+      </w:r>
+      <w:r>
+        <w:rPr>
+          <w:color w:val="4F81BD" w:themeColor="accent1"/>
+        </w:rPr>
+        <w:t>.</w:t>
+      </w:r>
+    </w:p>
+    <w:p>
+      <w:pPr>
         <w:jc w:val="center"/>
-        <w:rPr>
-          <w:b/>
-        </w:rPr>
-      </w:pPr>
-      <w:r>
-        <w:rPr>
-          <w:b/>
+      </w:pPr>
+      <w:r>
+        <w:rPr>
           <w:noProof/>
           <w:lang w:eastAsia="ja-JP"/>
         </w:rPr>
         <w:drawing>
-          <wp:inline distT="0" distB="0" distL="0" distR="0" wp14:anchorId="76C98349" wp14:editId="2BBE8001">
-            <wp:extent cx="4592305" cy="2057400"/>
+          <wp:inline distT="0" distB="0" distL="0" distR="0" wp14:anchorId="1754A037" wp14:editId="786E403E">
+            <wp:extent cx="6460902" cy="3181738"/>
             <wp:effectExtent l="0" t="0" r="0" b="0"/>
-            <wp:docPr id="9" name="Picture 9"/>
+            <wp:docPr id="5" name="Picture 5"/>
             <wp:cNvGraphicFramePr>
               <a:graphicFrameLocks xmlns:a="http://schemas.openxmlformats.org/drawingml/2006/main" noChangeAspect="1"/>
             </wp:cNvGraphicFramePr>
@@ -1583,12 +1568,10 @@
               <a:graphicData uri="http://schemas.openxmlformats.org/drawingml/2006/picture">
                 <pic:pic xmlns:pic="http://schemas.openxmlformats.org/drawingml/2006/picture">
                   <pic:nvPicPr>
-                    <pic:cNvPr id="0" name="Picture 1"/>
-                    <pic:cNvPicPr>
-                      <a:picLocks noChangeAspect="1" noChangeArrowheads="1"/>
-                    </pic:cNvPicPr>
+                    <pic:cNvPr id="5" name="3a.pdf"/>
+                    <pic:cNvPicPr/>
                   </pic:nvPicPr>
-                  <pic:blipFill>
+                  <pic:blipFill rotWithShape="1">
                     <a:blip r:embed="rId8">
                       <a:extLst>
                         <a:ext uri="{28A0092B-C50C-407E-A947-70E740481C1C}">
@@ -1596,23 +1579,25 @@
                         </a:ext>
                       </a:extLst>
                     </a:blip>
-                    <a:srcRect/>
-                    <a:stretch>
-                      <a:fillRect/>
-                    </a:stretch>
+                    <a:srcRect t="34467" b="30732"/>
+                    <a:stretch/>
                   </pic:blipFill>
                   <pic:spPr bwMode="auto">
                     <a:xfrm>
                       <a:off x="0" y="0"/>
-                      <a:ext cx="4592305" cy="2057400"/>
+                      <a:ext cx="6461352" cy="3181959"/>
                     </a:xfrm>
                     <a:prstGeom prst="rect">
                       <a:avLst/>
                     </a:prstGeom>
-                    <a:noFill/>
                     <a:ln>
                       <a:noFill/>
                     </a:ln>
+                    <a:extLst>
+                      <a:ext uri="{53640926-AAD7-44D8-BBD7-CCE9431645EC}">
+                        <a14:shadowObscured xmlns:a14="http://schemas.microsoft.com/office/drawing/2010/main"/>
+                      </a:ext>
+                    </a:extLst>
                   </pic:spPr>
                 </pic:pic>
               </a:graphicData>
@@ -1623,22 +1608,395 @@
     </w:p>
     <w:p>
       <w:pPr>
+        <w:contextualSpacing/>
+        <w:rPr>
+          <w:color w:val="4F81BD" w:themeColor="accent1"/>
+        </w:rPr>
+      </w:pPr>
+      <w:r>
+        <w:rPr>
+          <w:color w:val="4F81BD" w:themeColor="accent1"/>
+        </w:rPr>
+        <w:t xml:space="preserve">influence order: a </w:t>
+      </w:r>
+      <w:r>
+        <w:rPr>
+          <w:color w:val="4F81BD" w:themeColor="accent1"/>
+        </w:rPr>
+        <w:sym w:font="Wingdings" w:char="F0E0"/>
+      </w:r>
+      <w:r>
+        <w:rPr>
+          <w:color w:val="4F81BD" w:themeColor="accent1"/>
+        </w:rPr>
+        <w:t xml:space="preserve"> b, d </w:t>
+      </w:r>
+      <w:r>
+        <w:rPr>
+          <w:color w:val="4F81BD" w:themeColor="accent1"/>
+        </w:rPr>
+        <w:sym w:font="Wingdings" w:char="F0E0"/>
+      </w:r>
+      <w:r>
+        <w:rPr>
+          <w:color w:val="4F81BD" w:themeColor="accent1"/>
+        </w:rPr>
+        <w:t xml:space="preserve"> e, c</w:t>
+      </w:r>
+    </w:p>
+    <w:p>
+      <w:pPr>
+        <w:contextualSpacing/>
+        <w:rPr>
+          <w:color w:val="4F81BD" w:themeColor="accent1"/>
+        </w:rPr>
+      </w:pPr>
+      <w:r>
+        <w:rPr>
+          <w:color w:val="4F81BD" w:themeColor="accent1"/>
+        </w:rPr>
+        <w:t xml:space="preserve">activation order: a </w:t>
+      </w:r>
+      <w:r>
+        <w:rPr>
+          <w:color w:val="4F81BD" w:themeColor="accent1"/>
+        </w:rPr>
+        <w:sym w:font="Wingdings" w:char="F0E0"/>
+      </w:r>
+      <w:r>
+        <w:rPr>
+          <w:color w:val="4F81BD" w:themeColor="accent1"/>
+        </w:rPr>
+        <w:t xml:space="preserve"> d </w:t>
+      </w:r>
+      <w:r>
+        <w:rPr>
+          <w:color w:val="4F81BD" w:themeColor="accent1"/>
+        </w:rPr>
+        <w:sym w:font="Wingdings" w:char="F0E0"/>
+      </w:r>
+      <w:r>
+        <w:rPr>
+          <w:color w:val="4F81BD" w:themeColor="accent1"/>
+        </w:rPr>
+        <w:t xml:space="preserve"> e, b</w:t>
+      </w:r>
+    </w:p>
+    <w:p>
+      <w:pPr>
+        <w:contextualSpacing/>
+        <w:rPr>
+          <w:color w:val="4F81BD" w:themeColor="accent1"/>
+        </w:rPr>
+      </w:pPr>
+    </w:p>
+    <w:p>
+      <w:pPr>
+        <w:rPr>
+          <w:color w:val="4F81BD" w:themeColor="accent1"/>
+        </w:rPr>
+      </w:pPr>
+      <w:r>
+        <w:rPr>
+          <w:color w:val="4F81BD" w:themeColor="accent1"/>
+        </w:rPr>
+        <w:t>2</w:t>
+      </w:r>
+      <w:r>
+        <w:rPr>
+          <w:color w:val="4F81BD" w:themeColor="accent1"/>
+        </w:rPr>
+        <w:t xml:space="preserve">.  </w:t>
+      </w:r>
+      <w:r>
+        <w:rPr>
+          <w:color w:val="4F81BD" w:themeColor="accent1"/>
+        </w:rPr>
+        <w:t>The</w:t>
+      </w:r>
+      <w:r>
+        <w:rPr>
+          <w:color w:val="4F81BD" w:themeColor="accent1"/>
+        </w:rPr>
+        <w:t xml:space="preserve"> least</w:t>
+      </w:r>
+      <w:r>
+        <w:rPr>
+          <w:color w:val="4F81BD" w:themeColor="accent1"/>
+        </w:rPr>
+        <w:t xml:space="preserve"> influential node is e.  Node</w:t>
+      </w:r>
+      <w:r>
+        <w:rPr>
+          <w:color w:val="4F81BD" w:themeColor="accent1"/>
+        </w:rPr>
+        <w:t>s a,</w:t>
+      </w:r>
+      <w:r>
+        <w:rPr>
+          <w:color w:val="4F81BD" w:themeColor="accent1"/>
+        </w:rPr>
+        <w:t xml:space="preserve"> c, </w:t>
+      </w:r>
+      <w:r>
+        <w:rPr>
+          <w:color w:val="4F81BD" w:themeColor="accent1"/>
+        </w:rPr>
+        <w:t xml:space="preserve">d, </w:t>
+      </w:r>
+      <w:r>
+        <w:rPr>
+          <w:color w:val="4F81BD" w:themeColor="accent1"/>
+        </w:rPr>
+        <w:t xml:space="preserve">and f will always activate at least one other node on activation.  Node b does not activate any other nodes </w:t>
+      </w:r>
+      <w:r>
+        <w:rPr>
+          <w:color w:val="4F81BD" w:themeColor="accent1"/>
+        </w:rPr>
+        <w:t>by itself</w:t>
+      </w:r>
+      <w:r>
+        <w:rPr>
+          <w:color w:val="4F81BD" w:themeColor="accent1"/>
+        </w:rPr>
+        <w:t xml:space="preserve">, but it does influence 3 other nodes, compared to e influencing only 1.  Additionally, let P denote the </w:t>
+      </w:r>
+      <w:r>
+        <w:rPr>
+          <w:color w:val="4F81BD" w:themeColor="accent1"/>
+        </w:rPr>
+        <w:t>influential power</w:t>
+      </w:r>
+      <w:r>
+        <w:rPr>
+          <w:color w:val="4F81BD" w:themeColor="accent1"/>
+        </w:rPr>
+        <w:t xml:space="preserve"> a node has on the network, and define</w:t>
+      </w:r>
+      <w:r>
+        <w:rPr>
+          <w:color w:val="4F81BD" w:themeColor="accent1"/>
+        </w:rPr>
+        <w:t xml:space="preserve"> P</w:t>
+      </w:r>
+      <w:r>
+        <w:rPr>
+          <w:color w:val="4F81BD" w:themeColor="accent1"/>
+          <w:vertAlign w:val="subscript"/>
+        </w:rPr>
+        <w:t>node</w:t>
+      </w:r>
+      <w:r>
+        <w:rPr>
+          <w:color w:val="4F81BD" w:themeColor="accent1"/>
+        </w:rPr>
+        <w:t xml:space="preserve"> = Σ (outgoing edge weights).  From this definition, P</w:t>
+      </w:r>
+      <w:r>
+        <w:rPr>
+          <w:color w:val="4F81BD" w:themeColor="accent1"/>
+          <w:vertAlign w:val="subscript"/>
+        </w:rPr>
+        <w:t>a</w:t>
+      </w:r>
+      <w:r>
+        <w:rPr>
+          <w:color w:val="4F81BD" w:themeColor="accent1"/>
+        </w:rPr>
+        <w:t xml:space="preserve"> = (0.2 + 0.5) = 0.7, P</w:t>
+      </w:r>
+      <w:r>
+        <w:rPr>
+          <w:color w:val="4F81BD" w:themeColor="accent1"/>
+          <w:vertAlign w:val="subscript"/>
+        </w:rPr>
+        <w:t>b</w:t>
+      </w:r>
+      <w:r>
+        <w:rPr>
+          <w:color w:val="4F81BD" w:themeColor="accent1"/>
+        </w:rPr>
+        <w:t xml:space="preserve"> = (0.2 + 0.2 + 0.1) = 0.5, P</w:t>
+      </w:r>
+      <w:r>
+        <w:rPr>
+          <w:color w:val="4F81BD" w:themeColor="accent1"/>
+          <w:vertAlign w:val="subscript"/>
+        </w:rPr>
+        <w:t>c</w:t>
+      </w:r>
+      <w:r>
+        <w:rPr>
+          <w:color w:val="4F81BD" w:themeColor="accent1"/>
+        </w:rPr>
+        <w:t xml:space="preserve"> = 0.6, P</w:t>
+      </w:r>
+      <w:r>
+        <w:rPr>
+          <w:color w:val="4F81BD" w:themeColor="accent1"/>
+          <w:vertAlign w:val="subscript"/>
+        </w:rPr>
+        <w:t>d</w:t>
+      </w:r>
+      <w:r>
+        <w:rPr>
+          <w:color w:val="4F81BD" w:themeColor="accent1"/>
+        </w:rPr>
+        <w:t xml:space="preserve"> = (0.5 + 0.3 + 0.5) = 1.3, Pe = 0.2, P</w:t>
+      </w:r>
+      <w:r>
+        <w:rPr>
+          <w:color w:val="4F81BD" w:themeColor="accent1"/>
+          <w:vertAlign w:val="subscript"/>
+        </w:rPr>
+        <w:t>f</w:t>
+      </w:r>
+      <w:r>
+        <w:rPr>
+          <w:color w:val="4F81BD" w:themeColor="accent1"/>
+        </w:rPr>
+        <w:t xml:space="preserve"> = (0.4 + 0.3 + 0.6) = 1.3.  Node e </w:t>
+      </w:r>
+      <w:r>
+        <w:rPr>
+          <w:color w:val="4F81BD" w:themeColor="accent1"/>
+        </w:rPr>
+        <w:t>has the lowest network influential power</w:t>
+      </w:r>
+      <w:r>
+        <w:rPr>
+          <w:color w:val="4F81BD" w:themeColor="accent1"/>
+        </w:rPr>
+        <w:t>, P</w:t>
+      </w:r>
+      <w:r>
+        <w:rPr>
+          <w:color w:val="4F81BD" w:themeColor="accent1"/>
+          <w:vertAlign w:val="subscript"/>
+        </w:rPr>
+        <w:t>e</w:t>
+      </w:r>
+      <w:r>
+        <w:rPr>
+          <w:color w:val="4F81BD" w:themeColor="accent1"/>
+        </w:rPr>
+        <w:t xml:space="preserve"> = 0.2.</w:t>
+      </w:r>
+    </w:p>
+    <w:p>
+      <w:pPr>
         <w:pStyle w:val="HTMLPreformatted"/>
         <w:rPr>
-          <w:rFonts w:asciiTheme="minorHAnsi" w:eastAsiaTheme="minorEastAsia" w:hAnsiTheme="minorHAnsi" w:cstheme="minorBidi"/>
-          <w:color w:val="4F81BD" w:themeColor="accent1"/>
+          <w:rFonts w:asciiTheme="minorHAnsi" w:hAnsiTheme="minorHAnsi" w:cs="Times New Roman"/>
           <w:sz w:val="22"/>
           <w:szCs w:val="22"/>
         </w:rPr>
       </w:pPr>
       <w:r>
         <w:rPr>
-          <w:rFonts w:asciiTheme="minorHAnsi" w:eastAsiaTheme="minorEastAsia" w:hAnsiTheme="minorHAnsi" w:cstheme="minorBidi"/>
-          <w:color w:val="4F81BD" w:themeColor="accent1"/>
+          <w:rFonts w:asciiTheme="minorHAnsi" w:hAnsiTheme="minorHAnsi" w:cs="Times New Roman"/>
+          <w:b/>
           <w:sz w:val="22"/>
           <w:szCs w:val="22"/>
         </w:rPr>
-        <w:t>The solution is in the image below.</w:t>
+        <w:t>Question 4 [2.</w:t>
+      </w:r>
+      <w:r>
+        <w:rPr>
+          <w:rFonts w:asciiTheme="minorHAnsi" w:hAnsiTheme="minorHAnsi" w:cs="Times New Roman"/>
+          <w:b/>
+          <w:sz w:val="22"/>
+          <w:szCs w:val="22"/>
+        </w:rPr>
+        <w:t>0</w:t>
+      </w:r>
+      <w:r>
+        <w:rPr>
+          <w:rFonts w:asciiTheme="minorHAnsi" w:hAnsiTheme="minorHAnsi" w:cs="Times New Roman"/>
+          <w:b/>
+          <w:sz w:val="22"/>
+          <w:szCs w:val="22"/>
+        </w:rPr>
+        <w:t xml:space="preserve"> pts]: </w:t>
+      </w:r>
+      <w:r>
+        <w:rPr>
+          <w:rFonts w:asciiTheme="minorHAnsi" w:hAnsiTheme="minorHAnsi" w:cs="Times New Roman"/>
+          <w:sz w:val="22"/>
+          <w:szCs w:val="22"/>
+        </w:rPr>
+        <w:t xml:space="preserve">In the following network, assume “S” and “t” denote source and sink node, respectively, and the value on each edge denotes the weight/capacity of each edge. Please use Ford Fulkerson algorithm to find the min-cut which separate the network into two community (one includes “s” and the other includes </w:t>
+      </w:r>
+      <w:r>
+        <w:rPr>
+          <w:rFonts w:asciiTheme="minorHAnsi" w:hAnsiTheme="minorHAnsi" w:cs="Times New Roman"/>
+          <w:sz w:val="22"/>
+          <w:szCs w:val="22"/>
+        </w:rPr>
+        <w:t>“t”). Please show your solution</w:t>
+      </w:r>
+      <w:r>
+        <w:rPr>
+          <w:rFonts w:asciiTheme="minorHAnsi" w:hAnsiTheme="minorHAnsi" w:cs="Times New Roman"/>
+          <w:sz w:val="22"/>
+          <w:szCs w:val="22"/>
+        </w:rPr>
+        <w:t>.</w:t>
+      </w:r>
+    </w:p>
+    <w:p>
+      <w:pPr>
+        <w:pStyle w:val="HTMLPreformatted"/>
+        <w:jc w:val="center"/>
+        <w:rPr>
+          <w:rFonts w:asciiTheme="minorHAnsi" w:hAnsiTheme="minorHAnsi" w:cs="Times New Roman"/>
+          <w:sz w:val="22"/>
+          <w:szCs w:val="22"/>
+        </w:rPr>
+      </w:pPr>
+    </w:p>
+    <w:p>
+      <w:pPr>
+        <w:rPr>
+          <w:rFonts w:eastAsia="Times New Roman" w:cs="Times New Roman"/>
+        </w:rPr>
+      </w:pPr>
+      <w:r>
+        <w:rPr>
+          <w:rFonts w:cs="Times New Roman"/>
+        </w:rPr>
+        <w:br w:type="page"/>
+      </w:r>
+    </w:p>
+    <w:p>
+      <w:pPr>
+        <w:pStyle w:val="HTMLPreformatted"/>
+        <w:rPr>
+          <w:rFonts w:asciiTheme="minorHAnsi" w:eastAsiaTheme="minorEastAsia" w:hAnsiTheme="minorHAnsi" w:cstheme="minorBidi"/>
+          <w:color w:val="4F81BD" w:themeColor="accent1"/>
+          <w:sz w:val="22"/>
+          <w:szCs w:val="22"/>
+        </w:rPr>
+      </w:pPr>
+      <w:r>
+        <w:rPr>
+          <w:rFonts w:asciiTheme="minorHAnsi" w:eastAsiaTheme="minorEastAsia" w:hAnsiTheme="minorHAnsi" w:cstheme="minorBidi"/>
+          <w:color w:val="4F81BD" w:themeColor="accent1"/>
+          <w:sz w:val="22"/>
+          <w:szCs w:val="22"/>
+        </w:rPr>
+        <w:lastRenderedPageBreak/>
+        <w:t>Solution</w:t>
+      </w:r>
+      <w:r>
+        <w:rPr>
+          <w:rFonts w:asciiTheme="minorHAnsi" w:eastAsiaTheme="minorEastAsia" w:hAnsiTheme="minorHAnsi" w:cstheme="minorBidi"/>
+          <w:color w:val="4F81BD" w:themeColor="accent1"/>
+          <w:sz w:val="22"/>
+          <w:szCs w:val="22"/>
+        </w:rPr>
+        <w:t xml:space="preserve"> in the image below.</w:t>
       </w:r>
     </w:p>
     <w:p>
@@ -1661,10 +2019,9 @@
           <w:szCs w:val="24"/>
           <w:lang w:eastAsia="ja-JP"/>
         </w:rPr>
-        <w:lastRenderedPageBreak/>
         <w:drawing>
-          <wp:inline distT="0" distB="0" distL="0" distR="0" wp14:anchorId="1F355CC0" wp14:editId="6A5BC34D">
-            <wp:extent cx="5815330" cy="8229600"/>
+          <wp:inline distT="0" distB="0" distL="0" distR="0" wp14:anchorId="1F355CC0" wp14:editId="7D128496">
+            <wp:extent cx="4704689" cy="8878120"/>
             <wp:effectExtent l="0" t="0" r="0" b="0"/>
             <wp:docPr id="1" name="Picture 1"/>
             <wp:cNvGraphicFramePr>
@@ -1677,7 +2034,7 @@
                     <pic:cNvPr id="1" name="4.pdf"/>
                     <pic:cNvPicPr/>
                   </pic:nvPicPr>
-                  <pic:blipFill>
+                  <pic:blipFill rotWithShape="1">
                     <a:blip r:embed="rId9" cstate="print">
                       <a:extLst>
                         <a:ext uri="{28A0092B-C50C-407E-A947-70E740481C1C}">
@@ -1685,18 +2042,25 @@
                         </a:ext>
                       </a:extLst>
                     </a:blip>
-                    <a:stretch>
-                      <a:fillRect/>
-                    </a:stretch>
+                    <a:srcRect l="14922" t="4534" r="14155" b="891"/>
+                    <a:stretch/>
                   </pic:blipFill>
-                  <pic:spPr>
+                  <pic:spPr bwMode="auto">
                     <a:xfrm>
                       <a:off x="0" y="0"/>
-                      <a:ext cx="5815330" cy="8229600"/>
+                      <a:ext cx="4715098" cy="8897763"/>
                     </a:xfrm>
                     <a:prstGeom prst="rect">
                       <a:avLst/>
                     </a:prstGeom>
+                    <a:ln>
+                      <a:noFill/>
+                    </a:ln>
+                    <a:extLst>
+                      <a:ext uri="{53640926-AAD7-44D8-BBD7-CCE9431645EC}">
+                        <a14:shadowObscured xmlns:a14="http://schemas.microsoft.com/office/drawing/2010/main"/>
+                      </a:ext>
+                    </a:extLst>
                   </pic:spPr>
                 </pic:pic>
               </a:graphicData>
@@ -1780,14 +2144,7 @@
         <w:rPr>
           <w:color w:val="000000"/>
         </w:rPr>
-        <w:t xml:space="preserve">) dataset is an undirected social network recording friendships between 34 members of a karate club at a US university in the 1970s. Some background </w:t>
-      </w:r>
-      <w:r>
-        <w:rPr>
-          <w:color w:val="000000"/>
-        </w:rPr>
-        <w:lastRenderedPageBreak/>
-        <w:t xml:space="preserve">information about this network can be found from the following URL: </w:t>
+        <w:t xml:space="preserve">) dataset is an undirected social network recording friendships between 34 members of a karate club at a US university in the 1970s. Some background information about this network can be found from the following URL: </w:t>
       </w:r>
       <w:hyperlink r:id="rId11" w:history="1">
         <w:r>
@@ -1819,21 +2176,7 @@
         <w:rPr>
           <w:color w:val="000000"/>
         </w:rPr>
-        <w:t>Assume the influence value for all edges from member u to member v, i.e., (</w:t>
-      </w:r>
-      <w:proofErr w:type="spellStart"/>
-      <w:r>
-        <w:rPr>
-          <w:color w:val="000000"/>
-        </w:rPr>
-        <w:t>u,v</w:t>
-      </w:r>
-      <w:proofErr w:type="spellEnd"/>
-      <w:r>
-        <w:rPr>
-          <w:color w:val="000000"/>
-        </w:rPr>
-        <w:t xml:space="preserve">), are equal to </w:t>
+        <w:t xml:space="preserve">Assume the influence value for all edges from member u to member v, i.e., (u,v), are equal to </w:t>
       </w:r>
       <w:r>
         <w:rPr>
@@ -1907,21 +2250,7 @@
         <w:rPr>
           <w:color w:val="000000"/>
         </w:rPr>
-        <w:t xml:space="preserve"> [1 </w:t>
-      </w:r>
-      <w:proofErr w:type="spellStart"/>
-      <w:r>
-        <w:rPr>
-          <w:color w:val="000000"/>
-        </w:rPr>
-        <w:t>pt</w:t>
-      </w:r>
-      <w:proofErr w:type="spellEnd"/>
-      <w:r>
-        <w:rPr>
-          <w:color w:val="000000"/>
-        </w:rPr>
-        <w:t xml:space="preserve"> for program and 1 point for the report].</w:t>
+        <w:t xml:space="preserve"> [1 pt for program and 1 point for the report].</w:t>
       </w:r>
     </w:p>
     <w:sectPr>
@@ -2778,6 +3107,16 @@
       <w:u w:val="single"/>
     </w:rPr>
   </w:style>
+  <w:style w:type="character" w:styleId="PlaceholderText">
+    <w:name w:val="Placeholder Text"/>
+    <w:basedOn w:val="DefaultParagraphFont"/>
+    <w:uiPriority w:val="99"/>
+    <w:semiHidden/>
+    <w:rsid w:val="0012488C"/>
+    <w:rPr>
+      <w:color w:val="808080"/>
+    </w:rPr>
+  </w:style>
 </w:styles>
 </file>
 

</xml_diff>